<commit_message>
Anonymous Functions Declared In Node.js example added
</commit_message>
<xml_diff>
--- a/2014/08/JavaScript Functions Part 3 - Anonymous Function/Anonymous Function.docx
+++ b/2014/08/JavaScript Functions Part 3 - Anonymous Function/Anonymous Function.docx
@@ -32,15 +32,47 @@
           <w:sz w:val="20"/>
           <w:szCs w:val="20"/>
         </w:rPr>
-        <w:t xml:space="preserve">unction series. </w:t>
-      </w:r>
-      <w:r>
-        <w:rPr>
-          <w:rFonts w:ascii="Bookman Old Style" w:hAnsi="Bookman Old Style"/>
-          <w:sz w:val="20"/>
-          <w:szCs w:val="20"/>
-        </w:rPr>
-        <w:t xml:space="preserve">This is the third article in JavaScript function series focusing on </w:t>
+        <w:t>unction</w:t>
+      </w:r>
+      <w:r>
+        <w:rPr>
+          <w:rFonts w:ascii="Bookman Old Style" w:hAnsi="Bookman Old Style"/>
+          <w:sz w:val="20"/>
+          <w:szCs w:val="20"/>
+        </w:rPr>
+        <w:t>s</w:t>
+      </w:r>
+      <w:r>
+        <w:rPr>
+          <w:rFonts w:ascii="Bookman Old Style" w:hAnsi="Bookman Old Style"/>
+          <w:sz w:val="20"/>
+          <w:szCs w:val="20"/>
+        </w:rPr>
+        <w:t xml:space="preserve"> series. </w:t>
+      </w:r>
+      <w:r>
+        <w:rPr>
+          <w:rFonts w:ascii="Bookman Old Style" w:hAnsi="Bookman Old Style"/>
+          <w:sz w:val="20"/>
+          <w:szCs w:val="20"/>
+        </w:rPr>
+        <w:t xml:space="preserve">This is the third article in </w:t>
+      </w:r>
+      <w:r>
+        <w:rPr>
+          <w:rFonts w:ascii="Bookman Old Style" w:hAnsi="Bookman Old Style"/>
+          <w:sz w:val="20"/>
+          <w:szCs w:val="20"/>
+        </w:rPr>
+        <w:t>the</w:t>
+      </w:r>
+      <w:r>
+        <w:rPr>
+          <w:rFonts w:ascii="Bookman Old Style" w:hAnsi="Bookman Old Style"/>
+          <w:sz w:val="20"/>
+          <w:szCs w:val="20"/>
+        </w:rPr>
+        <w:t xml:space="preserve"> series focusing on </w:t>
       </w:r>
       <w:r>
         <w:rPr>
@@ -57,41 +89,15 @@
           <w:sz w:val="20"/>
           <w:szCs w:val="20"/>
         </w:rPr>
-        <w:t>. Follow the links mentioned below for earlier articles in the series.</w:t>
-      </w:r>
-    </w:p>
-    <w:p>
-      <w:pPr>
-        <w:rPr>
-          <w:rFonts w:ascii="Bookman Old Style" w:hAnsi="Bookman Old Style"/>
-          <w:sz w:val="20"/>
-          <w:szCs w:val="20"/>
-        </w:rPr>
-      </w:pPr>
-      <w:r>
-        <w:rPr>
-          <w:rFonts w:ascii="Bookman Old Style" w:hAnsi="Bookman Old Style"/>
-          <w:sz w:val="20"/>
-          <w:szCs w:val="20"/>
-        </w:rPr>
-        <w:t>JavaScript Function Series Part 1 – Function Declaration</w:t>
-      </w:r>
-    </w:p>
-    <w:p>
-      <w:pPr>
-        <w:rPr>
-          <w:rFonts w:ascii="Bookman Old Style" w:hAnsi="Bookman Old Style"/>
-          <w:sz w:val="20"/>
-          <w:szCs w:val="20"/>
-        </w:rPr>
-      </w:pPr>
-      <w:r>
-        <w:rPr>
-          <w:rFonts w:ascii="Bookman Old Style" w:hAnsi="Bookman Old Style"/>
-          <w:sz w:val="20"/>
-          <w:szCs w:val="20"/>
-        </w:rPr>
-        <w:t>JavaScript Function Series Part 2 – Function Expression</w:t>
+        <w:t xml:space="preserve">. </w:t>
+      </w:r>
+      <w:r>
+        <w:rPr>
+          <w:rFonts w:ascii="Bookman Old Style" w:hAnsi="Bookman Old Style"/>
+          <w:sz w:val="20"/>
+          <w:szCs w:val="20"/>
+        </w:rPr>
+        <w:t>In the earlier articles, we covered JavaScript Function Declaration and Function Expression and its pros and cons. We will continue to follow similar pattern in this article.</w:t>
       </w:r>
     </w:p>
     <w:p>
@@ -154,39 +160,126 @@
           <w:sz w:val="20"/>
           <w:szCs w:val="20"/>
         </w:rPr>
-        <w:t xml:space="preserve">As the name suggests anonymous functions are functions without any given name. They are declared similar </w:t>
-      </w:r>
-      <w:r>
-        <w:rPr>
-          <w:rFonts w:ascii="Bookman Old Style" w:hAnsi="Bookman Old Style"/>
-          <w:sz w:val="20"/>
-          <w:szCs w:val="20"/>
-        </w:rPr>
-        <w:t>as</w:t>
-      </w:r>
-      <w:r>
-        <w:rPr>
-          <w:rFonts w:ascii="Bookman Old Style" w:hAnsi="Bookman Old Style"/>
-          <w:sz w:val="20"/>
-          <w:szCs w:val="20"/>
-        </w:rPr>
-        <w:t xml:space="preserve"> function expression syntax, except that the function is declared without any name. In either case, once you assign a function to a variable [log as shown in below example], you have to use the </w:t>
-      </w:r>
-      <w:r>
-        <w:rPr>
-          <w:rFonts w:ascii="Bookman Old Style" w:hAnsi="Bookman Old Style"/>
-          <w:sz w:val="20"/>
-          <w:szCs w:val="20"/>
-        </w:rPr>
-        <w:t xml:space="preserve">assigned </w:t>
-      </w:r>
-      <w:r>
-        <w:rPr>
-          <w:rFonts w:ascii="Bookman Old Style" w:hAnsi="Bookman Old Style"/>
-          <w:sz w:val="20"/>
-          <w:szCs w:val="20"/>
-        </w:rPr>
-        <w:t>variable to call the function.</w:t>
+        <w:t xml:space="preserve">As the name suggests anonymous functions are functions without any given name. </w:t>
+      </w:r>
+      <w:r>
+        <w:rPr>
+          <w:rFonts w:ascii="Bookman Old Style" w:hAnsi="Bookman Old Style"/>
+          <w:sz w:val="20"/>
+          <w:szCs w:val="20"/>
+        </w:rPr>
+        <w:t xml:space="preserve">JavaScript provides different ways to declare an anonymous function in </w:t>
+      </w:r>
+      <w:r>
+        <w:rPr>
+          <w:rFonts w:ascii="Bookman Old Style" w:hAnsi="Bookman Old Style"/>
+          <w:sz w:val="20"/>
+          <w:szCs w:val="20"/>
+        </w:rPr>
+        <w:t xml:space="preserve">a </w:t>
+      </w:r>
+      <w:r>
+        <w:rPr>
+          <w:rFonts w:ascii="Bookman Old Style" w:hAnsi="Bookman Old Style"/>
+          <w:sz w:val="20"/>
+          <w:szCs w:val="20"/>
+        </w:rPr>
+        <w:t xml:space="preserve">program. We will cover </w:t>
+      </w:r>
+      <w:r>
+        <w:rPr>
+          <w:rFonts w:ascii="Bookman Old Style" w:hAnsi="Bookman Old Style"/>
+          <w:sz w:val="20"/>
+          <w:szCs w:val="20"/>
+        </w:rPr>
+        <w:t xml:space="preserve">commonly used </w:t>
+      </w:r>
+      <w:r>
+        <w:rPr>
+          <w:rFonts w:ascii="Bookman Old Style" w:hAnsi="Bookman Old Style"/>
+          <w:sz w:val="20"/>
+          <w:szCs w:val="20"/>
+        </w:rPr>
+        <w:t>option</w:t>
+      </w:r>
+      <w:r>
+        <w:rPr>
+          <w:rFonts w:ascii="Bookman Old Style" w:hAnsi="Bookman Old Style"/>
+          <w:sz w:val="20"/>
+          <w:szCs w:val="20"/>
+        </w:rPr>
+        <w:t>s</w:t>
+      </w:r>
+      <w:r>
+        <w:rPr>
+          <w:rFonts w:ascii="Bookman Old Style" w:hAnsi="Bookman Old Style"/>
+          <w:sz w:val="20"/>
+          <w:szCs w:val="20"/>
+        </w:rPr>
+        <w:t xml:space="preserve"> in this article.</w:t>
+      </w:r>
+    </w:p>
+    <w:p>
+      <w:pPr>
+        <w:rPr>
+          <w:rFonts w:ascii="Bookman Old Style" w:hAnsi="Bookman Old Style"/>
+          <w:b/>
+          <w:sz w:val="20"/>
+          <w:szCs w:val="20"/>
+        </w:rPr>
+      </w:pPr>
+      <w:r>
+        <w:rPr>
+          <w:rFonts w:ascii="Bookman Old Style" w:hAnsi="Bookman Old Style"/>
+          <w:b/>
+          <w:sz w:val="20"/>
+          <w:szCs w:val="20"/>
+        </w:rPr>
+        <w:t>Anonymous Function</w:t>
+      </w:r>
+      <w:r>
+        <w:rPr>
+          <w:rFonts w:ascii="Bookman Old Style" w:hAnsi="Bookman Old Style"/>
+          <w:b/>
+          <w:sz w:val="20"/>
+          <w:szCs w:val="20"/>
+        </w:rPr>
+        <w:t>s</w:t>
+      </w:r>
+      <w:r>
+        <w:rPr>
+          <w:rFonts w:ascii="Bookman Old Style" w:hAnsi="Bookman Old Style"/>
+          <w:b/>
+          <w:sz w:val="20"/>
+          <w:szCs w:val="20"/>
+        </w:rPr>
+        <w:t xml:space="preserve"> </w:t>
+      </w:r>
+      <w:r>
+        <w:rPr>
+          <w:rFonts w:ascii="Bookman Old Style" w:hAnsi="Bookman Old Style"/>
+          <w:b/>
+          <w:sz w:val="20"/>
+          <w:szCs w:val="20"/>
+        </w:rPr>
+        <w:t>Declared As Function Expression</w:t>
+      </w:r>
+    </w:p>
+    <w:p>
+      <w:pPr>
+        <w:rPr>
+          <w:rFonts w:ascii="Bookman Old Style" w:hAnsi="Bookman Old Style"/>
+          <w:sz w:val="20"/>
+          <w:szCs w:val="20"/>
+        </w:rPr>
+      </w:pPr>
+      <w:r>
+        <w:rPr>
+          <w:rFonts w:ascii="Bookman Old Style" w:hAnsi="Bookman Old Style"/>
+          <w:sz w:val="20"/>
+          <w:szCs w:val="20"/>
+        </w:rPr>
+        <w:t>Anonymous functions can be declared similar as function expression syntax, except that the function is declared without any name. In either case, once you assign a function to a variable [log as shown in below example], you have to use the assigned variable to call the function.</w:t>
       </w:r>
     </w:p>
     <w:p>
@@ -368,45 +461,713 @@
           <w:sz w:val="20"/>
           <w:szCs w:val="20"/>
         </w:rPr>
-        <w:t>"This is a function expression");</w:t>
-      </w:r>
-    </w:p>
-    <w:p>
-      <w:pPr>
-        <w:rPr>
-          <w:rFonts w:ascii="Bookman Old Style" w:hAnsi="Bookman Old Style"/>
-          <w:sz w:val="20"/>
-          <w:szCs w:val="20"/>
-        </w:rPr>
-      </w:pPr>
-    </w:p>
-    <w:p>
-      <w:pPr>
-        <w:rPr>
-          <w:rFonts w:ascii="Bookman Old Style" w:hAnsi="Bookman Old Style"/>
-          <w:sz w:val="20"/>
-          <w:szCs w:val="20"/>
-        </w:rPr>
-      </w:pPr>
-      <w:r>
-        <w:rPr>
-          <w:rFonts w:ascii="Bookman Old Style" w:hAnsi="Bookman Old Style"/>
-          <w:sz w:val="20"/>
-          <w:szCs w:val="20"/>
-        </w:rPr>
-        <w:t>Function hoisting rules for function expression and anonymous functions are same. That mea</w:t>
-      </w:r>
-      <w:r>
-        <w:rPr>
-          <w:rFonts w:ascii="Bookman Old Style" w:hAnsi="Bookman Old Style"/>
-          <w:sz w:val="20"/>
-          <w:szCs w:val="20"/>
-        </w:rPr>
-        <w:t>n</w:t>
-      </w:r>
-      <w:r>
-        <w:rPr>
-          <w:rFonts w:ascii="Bookman Old Style" w:hAnsi="Bookman Old Style"/>
+        <w:t>"</w:t>
+      </w:r>
+      <w:r>
+        <w:rPr>
+          <w:rFonts w:ascii="Courier New" w:eastAsia="Times New Roman" w:hAnsi="Courier New" w:cs="Courier New"/>
+          <w:sz w:val="20"/>
+          <w:szCs w:val="20"/>
+        </w:rPr>
+        <w:t>Jack &amp; Jill went up the hill…</w:t>
+      </w:r>
+      <w:r>
+        <w:rPr>
+          <w:rFonts w:ascii="Courier New" w:eastAsia="Times New Roman" w:hAnsi="Courier New" w:cs="Courier New"/>
+          <w:sz w:val="20"/>
+          <w:szCs w:val="20"/>
+        </w:rPr>
+        <w:t>");</w:t>
+      </w:r>
+    </w:p>
+    <w:p>
+      <w:pPr>
+        <w:rPr>
+          <w:rFonts w:ascii="Bookman Old Style" w:hAnsi="Bookman Old Style"/>
+          <w:sz w:val="20"/>
+          <w:szCs w:val="20"/>
+        </w:rPr>
+      </w:pPr>
+    </w:p>
+    <w:p>
+      <w:pPr>
+        <w:rPr>
+          <w:rFonts w:ascii="Bookman Old Style" w:hAnsi="Bookman Old Style"/>
+          <w:sz w:val="20"/>
+          <w:szCs w:val="20"/>
+        </w:rPr>
+      </w:pPr>
+      <w:r>
+        <w:rPr>
+          <w:rFonts w:ascii="Bookman Old Style" w:hAnsi="Bookman Old Style"/>
+          <w:sz w:val="20"/>
+          <w:szCs w:val="20"/>
+        </w:rPr>
+        <w:t xml:space="preserve">Hoisting rules for function expression and anonymous functions are same. That means; </w:t>
+      </w:r>
+      <w:r>
+        <w:rPr>
+          <w:rFonts w:ascii="Bookman Old Style" w:hAnsi="Bookman Old Style"/>
+          <w:sz w:val="20"/>
+          <w:szCs w:val="20"/>
+        </w:rPr>
+        <w:t xml:space="preserve">JavaScript engine hoist the </w:t>
+      </w:r>
+      <w:r>
+        <w:rPr>
+          <w:rFonts w:ascii="Bookman Old Style" w:hAnsi="Bookman Old Style"/>
+          <w:sz w:val="20"/>
+          <w:szCs w:val="20"/>
+        </w:rPr>
+        <w:t xml:space="preserve">function </w:t>
+      </w:r>
+      <w:r>
+        <w:rPr>
+          <w:rFonts w:ascii="Bookman Old Style" w:hAnsi="Bookman Old Style"/>
+          <w:sz w:val="20"/>
+          <w:szCs w:val="20"/>
+        </w:rPr>
+        <w:t xml:space="preserve">variable instead of complete function definition. So JavaScript runtime re-implements the </w:t>
+      </w:r>
+      <w:r>
+        <w:rPr>
+          <w:rFonts w:ascii="Bookman Old Style" w:hAnsi="Bookman Old Style"/>
+          <w:sz w:val="20"/>
+          <w:szCs w:val="20"/>
+        </w:rPr>
+        <w:t xml:space="preserve">above </w:t>
+      </w:r>
+      <w:r>
+        <w:rPr>
+          <w:rFonts w:ascii="Bookman Old Style" w:hAnsi="Bookman Old Style"/>
+          <w:sz w:val="20"/>
+          <w:szCs w:val="20"/>
+        </w:rPr>
+        <w:t xml:space="preserve">code as </w:t>
+      </w:r>
+      <w:r>
+        <w:rPr>
+          <w:rFonts w:ascii="Bookman Old Style" w:hAnsi="Bookman Old Style"/>
+          <w:sz w:val="20"/>
+          <w:szCs w:val="20"/>
+        </w:rPr>
+        <w:t xml:space="preserve">- </w:t>
+      </w:r>
+    </w:p>
+    <w:p>
+      <w:pPr>
+        <w:tabs>
+          <w:tab w:val="left" w:pos="916"/>
+          <w:tab w:val="left" w:pos="1832"/>
+          <w:tab w:val="left" w:pos="2748"/>
+          <w:tab w:val="left" w:pos="3664"/>
+          <w:tab w:val="left" w:pos="4580"/>
+          <w:tab w:val="left" w:pos="5496"/>
+          <w:tab w:val="left" w:pos="6412"/>
+          <w:tab w:val="left" w:pos="7328"/>
+          <w:tab w:val="left" w:pos="8244"/>
+          <w:tab w:val="left" w:pos="9160"/>
+          <w:tab w:val="left" w:pos="10076"/>
+          <w:tab w:val="left" w:pos="10992"/>
+          <w:tab w:val="left" w:pos="11908"/>
+          <w:tab w:val="left" w:pos="12824"/>
+          <w:tab w:val="left" w:pos="13740"/>
+          <w:tab w:val="left" w:pos="14656"/>
+        </w:tabs>
+        <w:spacing w:after="0" w:line="240" w:lineRule="auto"/>
+        <w:rPr>
+          <w:rFonts w:ascii="Courier New" w:eastAsia="Times New Roman" w:hAnsi="Courier New" w:cs="Courier New"/>
+          <w:sz w:val="20"/>
+          <w:szCs w:val="20"/>
+        </w:rPr>
+      </w:pPr>
+      <w:proofErr w:type="gramStart"/>
+      <w:r>
+        <w:rPr>
+          <w:rFonts w:ascii="Courier New" w:eastAsia="Times New Roman" w:hAnsi="Courier New" w:cs="Courier New"/>
+          <w:sz w:val="20"/>
+          <w:szCs w:val="20"/>
+        </w:rPr>
+        <w:t>var</w:t>
+      </w:r>
+      <w:proofErr w:type="gramEnd"/>
+      <w:r>
+        <w:rPr>
+          <w:rFonts w:ascii="Courier New" w:eastAsia="Times New Roman" w:hAnsi="Courier New" w:cs="Courier New"/>
+          <w:sz w:val="20"/>
+          <w:szCs w:val="20"/>
+        </w:rPr>
+        <w:t xml:space="preserve"> log;</w:t>
+      </w:r>
+    </w:p>
+    <w:p>
+      <w:pPr>
+        <w:tabs>
+          <w:tab w:val="left" w:pos="916"/>
+          <w:tab w:val="left" w:pos="1832"/>
+          <w:tab w:val="left" w:pos="2748"/>
+          <w:tab w:val="left" w:pos="3664"/>
+          <w:tab w:val="left" w:pos="4580"/>
+          <w:tab w:val="left" w:pos="5496"/>
+          <w:tab w:val="left" w:pos="6412"/>
+          <w:tab w:val="left" w:pos="7328"/>
+          <w:tab w:val="left" w:pos="8244"/>
+          <w:tab w:val="left" w:pos="9160"/>
+          <w:tab w:val="left" w:pos="10076"/>
+          <w:tab w:val="left" w:pos="10992"/>
+          <w:tab w:val="left" w:pos="11908"/>
+          <w:tab w:val="left" w:pos="12824"/>
+          <w:tab w:val="left" w:pos="13740"/>
+          <w:tab w:val="left" w:pos="14656"/>
+        </w:tabs>
+        <w:spacing w:after="0" w:line="240" w:lineRule="auto"/>
+        <w:rPr>
+          <w:rFonts w:ascii="Courier New" w:eastAsia="Times New Roman" w:hAnsi="Courier New" w:cs="Courier New"/>
+          <w:sz w:val="20"/>
+          <w:szCs w:val="20"/>
+        </w:rPr>
+      </w:pPr>
+      <w:proofErr w:type="gramStart"/>
+      <w:r>
+        <w:rPr>
+          <w:rFonts w:ascii="Courier New" w:eastAsia="Times New Roman" w:hAnsi="Courier New" w:cs="Courier New"/>
+          <w:sz w:val="20"/>
+          <w:szCs w:val="20"/>
+        </w:rPr>
+        <w:t>log</w:t>
+      </w:r>
+      <w:proofErr w:type="gramEnd"/>
+      <w:r>
+        <w:rPr>
+          <w:rFonts w:ascii="Courier New" w:eastAsia="Times New Roman" w:hAnsi="Courier New" w:cs="Courier New"/>
+          <w:sz w:val="20"/>
+          <w:szCs w:val="20"/>
+        </w:rPr>
+        <w:t xml:space="preserve"> = function(message){</w:t>
+      </w:r>
+    </w:p>
+    <w:p>
+      <w:pPr>
+        <w:tabs>
+          <w:tab w:val="left" w:pos="916"/>
+          <w:tab w:val="left" w:pos="1832"/>
+          <w:tab w:val="left" w:pos="2748"/>
+          <w:tab w:val="left" w:pos="3664"/>
+          <w:tab w:val="left" w:pos="4580"/>
+          <w:tab w:val="left" w:pos="5496"/>
+          <w:tab w:val="left" w:pos="6412"/>
+          <w:tab w:val="left" w:pos="7328"/>
+          <w:tab w:val="left" w:pos="8244"/>
+          <w:tab w:val="left" w:pos="9160"/>
+          <w:tab w:val="left" w:pos="10076"/>
+          <w:tab w:val="left" w:pos="10992"/>
+          <w:tab w:val="left" w:pos="11908"/>
+          <w:tab w:val="left" w:pos="12824"/>
+          <w:tab w:val="left" w:pos="13740"/>
+          <w:tab w:val="left" w:pos="14656"/>
+        </w:tabs>
+        <w:spacing w:after="0" w:line="240" w:lineRule="auto"/>
+        <w:rPr>
+          <w:rFonts w:ascii="Courier New" w:eastAsia="Times New Roman" w:hAnsi="Courier New" w:cs="Courier New"/>
+          <w:sz w:val="20"/>
+          <w:szCs w:val="20"/>
+        </w:rPr>
+      </w:pPr>
+      <w:r>
+        <w:rPr>
+          <w:rFonts w:ascii="Courier New" w:eastAsia="Times New Roman" w:hAnsi="Courier New" w:cs="Courier New"/>
+          <w:sz w:val="20"/>
+          <w:szCs w:val="20"/>
+        </w:rPr>
+        <w:t xml:space="preserve">    </w:t>
+      </w:r>
+      <w:proofErr w:type="gramStart"/>
+      <w:r>
+        <w:rPr>
+          <w:rFonts w:ascii="Courier New" w:eastAsia="Times New Roman" w:hAnsi="Courier New" w:cs="Courier New"/>
+          <w:sz w:val="20"/>
+          <w:szCs w:val="20"/>
+        </w:rPr>
+        <w:t>console.log(</w:t>
+      </w:r>
+      <w:proofErr w:type="gramEnd"/>
+      <w:r>
+        <w:rPr>
+          <w:rFonts w:ascii="Courier New" w:eastAsia="Times New Roman" w:hAnsi="Courier New" w:cs="Courier New"/>
+          <w:sz w:val="20"/>
+          <w:szCs w:val="20"/>
+        </w:rPr>
+        <w:t>message);</w:t>
+      </w:r>
+    </w:p>
+    <w:p>
+      <w:pPr>
+        <w:tabs>
+          <w:tab w:val="left" w:pos="916"/>
+          <w:tab w:val="left" w:pos="1832"/>
+          <w:tab w:val="left" w:pos="2748"/>
+          <w:tab w:val="left" w:pos="3664"/>
+          <w:tab w:val="left" w:pos="4580"/>
+          <w:tab w:val="left" w:pos="5496"/>
+          <w:tab w:val="left" w:pos="6412"/>
+          <w:tab w:val="left" w:pos="7328"/>
+          <w:tab w:val="left" w:pos="8244"/>
+          <w:tab w:val="left" w:pos="9160"/>
+          <w:tab w:val="left" w:pos="10076"/>
+          <w:tab w:val="left" w:pos="10992"/>
+          <w:tab w:val="left" w:pos="11908"/>
+          <w:tab w:val="left" w:pos="12824"/>
+          <w:tab w:val="left" w:pos="13740"/>
+          <w:tab w:val="left" w:pos="14656"/>
+        </w:tabs>
+        <w:spacing w:after="0" w:line="240" w:lineRule="auto"/>
+        <w:rPr>
+          <w:rFonts w:ascii="Courier New" w:eastAsia="Times New Roman" w:hAnsi="Courier New" w:cs="Courier New"/>
+          <w:sz w:val="20"/>
+          <w:szCs w:val="20"/>
+        </w:rPr>
+      </w:pPr>
+      <w:r>
+        <w:rPr>
+          <w:rFonts w:ascii="Courier New" w:eastAsia="Times New Roman" w:hAnsi="Courier New" w:cs="Courier New"/>
+          <w:sz w:val="20"/>
+          <w:szCs w:val="20"/>
+        </w:rPr>
+        <w:t>}</w:t>
+      </w:r>
+    </w:p>
+    <w:p>
+      <w:pPr>
+        <w:tabs>
+          <w:tab w:val="left" w:pos="916"/>
+          <w:tab w:val="left" w:pos="1832"/>
+          <w:tab w:val="left" w:pos="2748"/>
+          <w:tab w:val="left" w:pos="3664"/>
+          <w:tab w:val="left" w:pos="4580"/>
+          <w:tab w:val="left" w:pos="5496"/>
+          <w:tab w:val="left" w:pos="6412"/>
+          <w:tab w:val="left" w:pos="7328"/>
+          <w:tab w:val="left" w:pos="8244"/>
+          <w:tab w:val="left" w:pos="9160"/>
+          <w:tab w:val="left" w:pos="10076"/>
+          <w:tab w:val="left" w:pos="10992"/>
+          <w:tab w:val="left" w:pos="11908"/>
+          <w:tab w:val="left" w:pos="12824"/>
+          <w:tab w:val="left" w:pos="13740"/>
+          <w:tab w:val="left" w:pos="14656"/>
+        </w:tabs>
+        <w:spacing w:after="0" w:line="240" w:lineRule="auto"/>
+        <w:rPr>
+          <w:rFonts w:ascii="Courier New" w:eastAsia="Times New Roman" w:hAnsi="Courier New" w:cs="Courier New"/>
+          <w:sz w:val="20"/>
+          <w:szCs w:val="20"/>
+        </w:rPr>
+      </w:pPr>
+      <w:proofErr w:type="gramStart"/>
+      <w:r>
+        <w:rPr>
+          <w:rFonts w:ascii="Courier New" w:eastAsia="Times New Roman" w:hAnsi="Courier New" w:cs="Courier New"/>
+          <w:sz w:val="20"/>
+          <w:szCs w:val="20"/>
+        </w:rPr>
+        <w:t>log(</w:t>
+      </w:r>
+      <w:proofErr w:type="gramEnd"/>
+      <w:r>
+        <w:rPr>
+          <w:rFonts w:ascii="Courier New" w:eastAsia="Times New Roman" w:hAnsi="Courier New" w:cs="Courier New"/>
+          <w:sz w:val="20"/>
+          <w:szCs w:val="20"/>
+        </w:rPr>
+        <w:t>"</w:t>
+      </w:r>
+      <w:r>
+        <w:rPr>
+          <w:rFonts w:ascii="Courier New" w:eastAsia="Times New Roman" w:hAnsi="Courier New" w:cs="Courier New"/>
+          <w:sz w:val="20"/>
+          <w:szCs w:val="20"/>
+        </w:rPr>
+        <w:t>Jack &amp; Jill went up the hill…</w:t>
+      </w:r>
+      <w:r>
+        <w:rPr>
+          <w:rFonts w:ascii="Courier New" w:eastAsia="Times New Roman" w:hAnsi="Courier New" w:cs="Courier New"/>
+          <w:sz w:val="20"/>
+          <w:szCs w:val="20"/>
+        </w:rPr>
+        <w:t>");</w:t>
+      </w:r>
+    </w:p>
+    <w:p>
+      <w:pPr>
+        <w:rPr>
+          <w:rFonts w:ascii="Bookman Old Style" w:hAnsi="Bookman Old Style"/>
+          <w:sz w:val="20"/>
+          <w:szCs w:val="20"/>
+        </w:rPr>
+      </w:pPr>
+    </w:p>
+    <w:p>
+      <w:pPr>
+        <w:rPr>
+          <w:rFonts w:ascii="Bookman Old Style" w:hAnsi="Bookman Old Style"/>
+          <w:sz w:val="20"/>
+          <w:szCs w:val="20"/>
+        </w:rPr>
+      </w:pPr>
+      <w:r>
+        <w:rPr>
+          <w:rFonts w:ascii="Bookman Old Style" w:hAnsi="Bookman Old Style"/>
+          <w:sz w:val="20"/>
+          <w:szCs w:val="20"/>
+        </w:rPr>
+        <w:t xml:space="preserve">Note again, it doesn’t hoist function definition completely. It just hoists the </w:t>
+      </w:r>
+      <w:r>
+        <w:rPr>
+          <w:rFonts w:ascii="Bookman Old Style" w:hAnsi="Bookman Old Style"/>
+          <w:sz w:val="20"/>
+          <w:szCs w:val="20"/>
+        </w:rPr>
+        <w:t>function</w:t>
+      </w:r>
+      <w:r>
+        <w:rPr>
+          <w:rFonts w:ascii="Bookman Old Style" w:hAnsi="Bookman Old Style"/>
+          <w:sz w:val="20"/>
+          <w:szCs w:val="20"/>
+        </w:rPr>
+        <w:t xml:space="preserve"> variable and initializes it where function was initially defined. So in this case, you cannot call the function unless it</w:t>
+      </w:r>
+      <w:r>
+        <w:rPr>
+          <w:rFonts w:ascii="Bookman Old Style" w:hAnsi="Bookman Old Style"/>
+          <w:sz w:val="20"/>
+          <w:szCs w:val="20"/>
+        </w:rPr>
+        <w:t xml:space="preserve"> i</w:t>
+      </w:r>
+      <w:r>
+        <w:rPr>
+          <w:rFonts w:ascii="Bookman Old Style" w:hAnsi="Bookman Old Style"/>
+          <w:sz w:val="20"/>
+          <w:szCs w:val="20"/>
+        </w:rPr>
+        <w:t xml:space="preserve">s explicitly defined earlier. </w:t>
+      </w:r>
+      <w:r>
+        <w:rPr>
+          <w:rFonts w:ascii="Bookman Old Style" w:hAnsi="Bookman Old Style"/>
+          <w:sz w:val="20"/>
+          <w:szCs w:val="20"/>
+        </w:rPr>
+        <w:t xml:space="preserve">Doing so will result into a runtime exception </w:t>
+      </w:r>
+      <w:r>
+        <w:rPr>
+          <w:rFonts w:ascii="Courier New" w:eastAsia="Times New Roman" w:hAnsi="Courier New" w:cs="Courier New"/>
+          <w:sz w:val="20"/>
+          <w:szCs w:val="20"/>
+        </w:rPr>
+        <w:t>undefined is not a function</w:t>
+      </w:r>
+      <w:r>
+        <w:rPr>
+          <w:rFonts w:ascii="Bookman Old Style" w:hAnsi="Bookman Old Style"/>
+          <w:sz w:val="20"/>
+          <w:szCs w:val="20"/>
+        </w:rPr>
+        <w:t xml:space="preserve"> since we are trying to call a function which has not been defined.</w:t>
+      </w:r>
+    </w:p>
+    <w:p>
+      <w:pPr>
+        <w:tabs>
+          <w:tab w:val="left" w:pos="916"/>
+          <w:tab w:val="left" w:pos="1832"/>
+          <w:tab w:val="left" w:pos="2748"/>
+          <w:tab w:val="left" w:pos="3664"/>
+          <w:tab w:val="left" w:pos="4580"/>
+          <w:tab w:val="left" w:pos="5496"/>
+          <w:tab w:val="left" w:pos="6412"/>
+          <w:tab w:val="left" w:pos="7328"/>
+          <w:tab w:val="left" w:pos="8244"/>
+          <w:tab w:val="left" w:pos="9160"/>
+          <w:tab w:val="left" w:pos="10076"/>
+          <w:tab w:val="left" w:pos="10992"/>
+          <w:tab w:val="left" w:pos="11908"/>
+          <w:tab w:val="left" w:pos="12824"/>
+          <w:tab w:val="left" w:pos="13740"/>
+          <w:tab w:val="left" w:pos="14656"/>
+        </w:tabs>
+        <w:spacing w:after="0" w:line="240" w:lineRule="auto"/>
+        <w:rPr>
+          <w:rFonts w:ascii="Courier New" w:eastAsia="Times New Roman" w:hAnsi="Courier New" w:cs="Courier New"/>
+          <w:sz w:val="20"/>
+          <w:szCs w:val="20"/>
+        </w:rPr>
+      </w:pPr>
+      <w:proofErr w:type="gramStart"/>
+      <w:r>
+        <w:rPr>
+          <w:rFonts w:ascii="Courier New" w:eastAsia="Times New Roman" w:hAnsi="Courier New" w:cs="Courier New"/>
+          <w:sz w:val="20"/>
+          <w:szCs w:val="20"/>
+        </w:rPr>
+        <w:t>var</w:t>
+      </w:r>
+      <w:proofErr w:type="gramEnd"/>
+      <w:r>
+        <w:rPr>
+          <w:rFonts w:ascii="Courier New" w:eastAsia="Times New Roman" w:hAnsi="Courier New" w:cs="Courier New"/>
+          <w:sz w:val="20"/>
+          <w:szCs w:val="20"/>
+        </w:rPr>
+        <w:t xml:space="preserve"> log;</w:t>
+      </w:r>
+    </w:p>
+    <w:p>
+      <w:pPr>
+        <w:tabs>
+          <w:tab w:val="left" w:pos="916"/>
+          <w:tab w:val="left" w:pos="1832"/>
+          <w:tab w:val="left" w:pos="2748"/>
+          <w:tab w:val="left" w:pos="3664"/>
+          <w:tab w:val="left" w:pos="4580"/>
+          <w:tab w:val="left" w:pos="5496"/>
+          <w:tab w:val="left" w:pos="6412"/>
+          <w:tab w:val="left" w:pos="7328"/>
+          <w:tab w:val="left" w:pos="8244"/>
+          <w:tab w:val="left" w:pos="9160"/>
+          <w:tab w:val="left" w:pos="10076"/>
+          <w:tab w:val="left" w:pos="10992"/>
+          <w:tab w:val="left" w:pos="11908"/>
+          <w:tab w:val="left" w:pos="12824"/>
+          <w:tab w:val="left" w:pos="13740"/>
+          <w:tab w:val="left" w:pos="14656"/>
+        </w:tabs>
+        <w:spacing w:after="0" w:line="240" w:lineRule="auto"/>
+        <w:rPr>
+          <w:rFonts w:ascii="Courier New" w:eastAsia="Times New Roman" w:hAnsi="Courier New" w:cs="Courier New"/>
+          <w:sz w:val="20"/>
+          <w:szCs w:val="20"/>
+        </w:rPr>
+      </w:pPr>
+      <w:proofErr w:type="gramStart"/>
+      <w:r>
+        <w:rPr>
+          <w:rFonts w:ascii="Courier New" w:eastAsia="Times New Roman" w:hAnsi="Courier New" w:cs="Courier New"/>
+          <w:sz w:val="20"/>
+          <w:szCs w:val="20"/>
+        </w:rPr>
+        <w:t>log(</w:t>
+      </w:r>
+      <w:proofErr w:type="gramEnd"/>
+      <w:r>
+        <w:rPr>
+          <w:rFonts w:ascii="Courier New" w:eastAsia="Times New Roman" w:hAnsi="Courier New" w:cs="Courier New"/>
+          <w:sz w:val="20"/>
+          <w:szCs w:val="20"/>
+        </w:rPr>
+        <w:t>"JavaScript is my favorite language");</w:t>
+      </w:r>
+      <w:r>
+        <w:rPr>
+          <w:rFonts w:ascii="Courier New" w:eastAsia="Times New Roman" w:hAnsi="Courier New" w:cs="Courier New"/>
+          <w:sz w:val="20"/>
+          <w:szCs w:val="20"/>
+        </w:rPr>
+        <w:t xml:space="preserve"> // throws exception</w:t>
+      </w:r>
+    </w:p>
+    <w:p>
+      <w:pPr>
+        <w:tabs>
+          <w:tab w:val="left" w:pos="916"/>
+          <w:tab w:val="left" w:pos="1832"/>
+          <w:tab w:val="left" w:pos="2748"/>
+          <w:tab w:val="left" w:pos="3664"/>
+          <w:tab w:val="left" w:pos="4580"/>
+          <w:tab w:val="left" w:pos="5496"/>
+          <w:tab w:val="left" w:pos="6412"/>
+          <w:tab w:val="left" w:pos="7328"/>
+          <w:tab w:val="left" w:pos="8244"/>
+          <w:tab w:val="left" w:pos="9160"/>
+          <w:tab w:val="left" w:pos="10076"/>
+          <w:tab w:val="left" w:pos="10992"/>
+          <w:tab w:val="left" w:pos="11908"/>
+          <w:tab w:val="left" w:pos="12824"/>
+          <w:tab w:val="left" w:pos="13740"/>
+          <w:tab w:val="left" w:pos="14656"/>
+        </w:tabs>
+        <w:spacing w:after="0" w:line="240" w:lineRule="auto"/>
+        <w:rPr>
+          <w:rFonts w:ascii="Courier New" w:eastAsia="Times New Roman" w:hAnsi="Courier New" w:cs="Courier New"/>
+          <w:sz w:val="20"/>
+          <w:szCs w:val="20"/>
+        </w:rPr>
+      </w:pPr>
+      <w:proofErr w:type="gramStart"/>
+      <w:r>
+        <w:rPr>
+          <w:rFonts w:ascii="Courier New" w:eastAsia="Times New Roman" w:hAnsi="Courier New" w:cs="Courier New"/>
+          <w:sz w:val="20"/>
+          <w:szCs w:val="20"/>
+        </w:rPr>
+        <w:t>log</w:t>
+      </w:r>
+      <w:proofErr w:type="gramEnd"/>
+      <w:r>
+        <w:rPr>
+          <w:rFonts w:ascii="Courier New" w:eastAsia="Times New Roman" w:hAnsi="Courier New" w:cs="Courier New"/>
+          <w:sz w:val="20"/>
+          <w:szCs w:val="20"/>
+        </w:rPr>
+        <w:t xml:space="preserve"> = function (message){</w:t>
+      </w:r>
+    </w:p>
+    <w:p>
+      <w:pPr>
+        <w:tabs>
+          <w:tab w:val="left" w:pos="916"/>
+          <w:tab w:val="left" w:pos="1832"/>
+          <w:tab w:val="left" w:pos="2748"/>
+          <w:tab w:val="left" w:pos="3664"/>
+          <w:tab w:val="left" w:pos="4580"/>
+          <w:tab w:val="left" w:pos="5496"/>
+          <w:tab w:val="left" w:pos="6412"/>
+          <w:tab w:val="left" w:pos="7328"/>
+          <w:tab w:val="left" w:pos="8244"/>
+          <w:tab w:val="left" w:pos="9160"/>
+          <w:tab w:val="left" w:pos="10076"/>
+          <w:tab w:val="left" w:pos="10992"/>
+          <w:tab w:val="left" w:pos="11908"/>
+          <w:tab w:val="left" w:pos="12824"/>
+          <w:tab w:val="left" w:pos="13740"/>
+          <w:tab w:val="left" w:pos="14656"/>
+        </w:tabs>
+        <w:spacing w:after="0" w:line="240" w:lineRule="auto"/>
+        <w:rPr>
+          <w:rFonts w:ascii="Courier New" w:eastAsia="Times New Roman" w:hAnsi="Courier New" w:cs="Courier New"/>
+          <w:sz w:val="20"/>
+          <w:szCs w:val="20"/>
+        </w:rPr>
+      </w:pPr>
+      <w:r>
+        <w:rPr>
+          <w:rFonts w:ascii="Courier New" w:eastAsia="Times New Roman" w:hAnsi="Courier New" w:cs="Courier New"/>
+          <w:sz w:val="20"/>
+          <w:szCs w:val="20"/>
+        </w:rPr>
+        <w:tab/>
+      </w:r>
+      <w:proofErr w:type="gramStart"/>
+      <w:r>
+        <w:rPr>
+          <w:rFonts w:ascii="Courier New" w:eastAsia="Times New Roman" w:hAnsi="Courier New" w:cs="Courier New"/>
+          <w:sz w:val="20"/>
+          <w:szCs w:val="20"/>
+        </w:rPr>
+        <w:t>console.log(</w:t>
+      </w:r>
+      <w:proofErr w:type="gramEnd"/>
+      <w:r>
+        <w:rPr>
+          <w:rFonts w:ascii="Courier New" w:eastAsia="Times New Roman" w:hAnsi="Courier New" w:cs="Courier New"/>
+          <w:sz w:val="20"/>
+          <w:szCs w:val="20"/>
+        </w:rPr>
+        <w:t>message);</w:t>
+      </w:r>
+    </w:p>
+    <w:p>
+      <w:pPr>
+        <w:tabs>
+          <w:tab w:val="left" w:pos="916"/>
+          <w:tab w:val="left" w:pos="1832"/>
+          <w:tab w:val="left" w:pos="2748"/>
+          <w:tab w:val="left" w:pos="3664"/>
+          <w:tab w:val="left" w:pos="4580"/>
+          <w:tab w:val="left" w:pos="5496"/>
+          <w:tab w:val="left" w:pos="6412"/>
+          <w:tab w:val="left" w:pos="7328"/>
+          <w:tab w:val="left" w:pos="8244"/>
+          <w:tab w:val="left" w:pos="9160"/>
+          <w:tab w:val="left" w:pos="10076"/>
+          <w:tab w:val="left" w:pos="10992"/>
+          <w:tab w:val="left" w:pos="11908"/>
+          <w:tab w:val="left" w:pos="12824"/>
+          <w:tab w:val="left" w:pos="13740"/>
+          <w:tab w:val="left" w:pos="14656"/>
+        </w:tabs>
+        <w:spacing w:after="0" w:line="240" w:lineRule="auto"/>
+        <w:rPr>
+          <w:rFonts w:ascii="Courier New" w:eastAsia="Times New Roman" w:hAnsi="Courier New" w:cs="Courier New"/>
+          <w:sz w:val="20"/>
+          <w:szCs w:val="20"/>
+        </w:rPr>
+      </w:pPr>
+      <w:r>
+        <w:rPr>
+          <w:rFonts w:ascii="Courier New" w:eastAsia="Times New Roman" w:hAnsi="Courier New" w:cs="Courier New"/>
+          <w:sz w:val="20"/>
+          <w:szCs w:val="20"/>
+        </w:rPr>
+        <w:t>}</w:t>
+      </w:r>
+    </w:p>
+    <w:p>
+      <w:pPr>
+        <w:rPr>
+          <w:rFonts w:ascii="Bookman Old Style" w:hAnsi="Bookman Old Style"/>
+          <w:b/>
+          <w:sz w:val="20"/>
+          <w:szCs w:val="20"/>
+        </w:rPr>
+      </w:pPr>
+    </w:p>
+    <w:p>
+      <w:pPr>
+        <w:rPr>
+          <w:rFonts w:ascii="Bookman Old Style" w:hAnsi="Bookman Old Style"/>
+          <w:b/>
+          <w:sz w:val="20"/>
+          <w:szCs w:val="20"/>
+        </w:rPr>
+      </w:pPr>
+      <w:r>
+        <w:rPr>
+          <w:rFonts w:ascii="Bookman Old Style" w:hAnsi="Bookman Old Style"/>
+          <w:b/>
+          <w:sz w:val="20"/>
+          <w:szCs w:val="20"/>
+        </w:rPr>
+        <w:br w:type="page"/>
+      </w:r>
+    </w:p>
+    <w:p>
+      <w:pPr>
+        <w:rPr>
+          <w:rFonts w:ascii="Bookman Old Style" w:hAnsi="Bookman Old Style"/>
+          <w:b/>
+          <w:sz w:val="20"/>
+          <w:szCs w:val="20"/>
+        </w:rPr>
+      </w:pPr>
+      <w:r>
+        <w:rPr>
+          <w:rFonts w:ascii="Bookman Old Style" w:hAnsi="Bookman Old Style"/>
+          <w:b/>
+          <w:sz w:val="20"/>
+          <w:szCs w:val="20"/>
+        </w:rPr>
+        <w:lastRenderedPageBreak/>
+        <w:t>Anonymous Function</w:t>
+      </w:r>
+      <w:r>
+        <w:rPr>
+          <w:rFonts w:ascii="Bookman Old Style" w:hAnsi="Bookman Old Style"/>
+          <w:b/>
           <w:sz w:val="20"/>
           <w:szCs w:val="20"/>
         </w:rPr>
@@ -415,14 +1176,7 @@
       <w:r>
         <w:rPr>
           <w:rFonts w:ascii="Bookman Old Style" w:hAnsi="Bookman Old Style"/>
-          <w:sz w:val="20"/>
-          <w:szCs w:val="20"/>
-        </w:rPr>
-        <w:t>;</w:t>
-      </w:r>
-      <w:r>
-        <w:rPr>
-          <w:rFonts w:ascii="Bookman Old Style" w:hAnsi="Bookman Old Style"/>
+          <w:b/>
           <w:sz w:val="20"/>
           <w:szCs w:val="20"/>
         </w:rPr>
@@ -431,740 +1185,44 @@
       <w:r>
         <w:rPr>
           <w:rFonts w:ascii="Bookman Old Style" w:hAnsi="Bookman Old Style"/>
-          <w:sz w:val="20"/>
-          <w:szCs w:val="20"/>
-        </w:rPr>
-        <w:t xml:space="preserve">JavaScript engine hoist the </w:t>
-      </w:r>
-      <w:r>
-        <w:rPr>
-          <w:rFonts w:ascii="Bookman Old Style" w:hAnsi="Bookman Old Style"/>
-          <w:sz w:val="20"/>
-          <w:szCs w:val="20"/>
-        </w:rPr>
-        <w:t xml:space="preserve">function </w:t>
-      </w:r>
-      <w:r>
-        <w:rPr>
-          <w:rFonts w:ascii="Bookman Old Style" w:hAnsi="Bookman Old Style"/>
-          <w:sz w:val="20"/>
-          <w:szCs w:val="20"/>
-        </w:rPr>
-        <w:t>variable instead of complete function definition. So JavaScript runtime re-implements the code as shown in below code snippet</w:t>
-      </w:r>
-    </w:p>
-    <w:p>
-      <w:pPr>
-        <w:tabs>
-          <w:tab w:val="left" w:pos="916"/>
-          <w:tab w:val="left" w:pos="1832"/>
-          <w:tab w:val="left" w:pos="2748"/>
-          <w:tab w:val="left" w:pos="3664"/>
-          <w:tab w:val="left" w:pos="4580"/>
-          <w:tab w:val="left" w:pos="5496"/>
-          <w:tab w:val="left" w:pos="6412"/>
-          <w:tab w:val="left" w:pos="7328"/>
-          <w:tab w:val="left" w:pos="8244"/>
-          <w:tab w:val="left" w:pos="9160"/>
-          <w:tab w:val="left" w:pos="10076"/>
-          <w:tab w:val="left" w:pos="10992"/>
-          <w:tab w:val="left" w:pos="11908"/>
-          <w:tab w:val="left" w:pos="12824"/>
-          <w:tab w:val="left" w:pos="13740"/>
-          <w:tab w:val="left" w:pos="14656"/>
-        </w:tabs>
-        <w:spacing w:after="0" w:line="240" w:lineRule="auto"/>
-        <w:rPr>
-          <w:rFonts w:ascii="Courier New" w:eastAsia="Times New Roman" w:hAnsi="Courier New" w:cs="Courier New"/>
-          <w:sz w:val="20"/>
-          <w:szCs w:val="20"/>
-        </w:rPr>
-      </w:pPr>
-      <w:proofErr w:type="gramStart"/>
-      <w:r>
-        <w:rPr>
-          <w:rFonts w:ascii="Courier New" w:eastAsia="Times New Roman" w:hAnsi="Courier New" w:cs="Courier New"/>
-          <w:sz w:val="20"/>
-          <w:szCs w:val="20"/>
-        </w:rPr>
-        <w:t>var</w:t>
-      </w:r>
-      <w:proofErr w:type="gramEnd"/>
-      <w:r>
-        <w:rPr>
-          <w:rFonts w:ascii="Courier New" w:eastAsia="Times New Roman" w:hAnsi="Courier New" w:cs="Courier New"/>
-          <w:sz w:val="20"/>
-          <w:szCs w:val="20"/>
-        </w:rPr>
-        <w:t xml:space="preserve"> log;</w:t>
-      </w:r>
-    </w:p>
-    <w:p>
-      <w:pPr>
-        <w:tabs>
-          <w:tab w:val="left" w:pos="916"/>
-          <w:tab w:val="left" w:pos="1832"/>
-          <w:tab w:val="left" w:pos="2748"/>
-          <w:tab w:val="left" w:pos="3664"/>
-          <w:tab w:val="left" w:pos="4580"/>
-          <w:tab w:val="left" w:pos="5496"/>
-          <w:tab w:val="left" w:pos="6412"/>
-          <w:tab w:val="left" w:pos="7328"/>
-          <w:tab w:val="left" w:pos="8244"/>
-          <w:tab w:val="left" w:pos="9160"/>
-          <w:tab w:val="left" w:pos="10076"/>
-          <w:tab w:val="left" w:pos="10992"/>
-          <w:tab w:val="left" w:pos="11908"/>
-          <w:tab w:val="left" w:pos="12824"/>
-          <w:tab w:val="left" w:pos="13740"/>
-          <w:tab w:val="left" w:pos="14656"/>
-        </w:tabs>
-        <w:spacing w:after="0" w:line="240" w:lineRule="auto"/>
-        <w:rPr>
-          <w:rFonts w:ascii="Courier New" w:eastAsia="Times New Roman" w:hAnsi="Courier New" w:cs="Courier New"/>
-          <w:sz w:val="20"/>
-          <w:szCs w:val="20"/>
-        </w:rPr>
-      </w:pPr>
-      <w:proofErr w:type="gramStart"/>
-      <w:r>
-        <w:rPr>
-          <w:rFonts w:ascii="Courier New" w:eastAsia="Times New Roman" w:hAnsi="Courier New" w:cs="Courier New"/>
-          <w:sz w:val="20"/>
-          <w:szCs w:val="20"/>
-        </w:rPr>
-        <w:t>log</w:t>
-      </w:r>
-      <w:proofErr w:type="gramEnd"/>
-      <w:r>
-        <w:rPr>
-          <w:rFonts w:ascii="Courier New" w:eastAsia="Times New Roman" w:hAnsi="Courier New" w:cs="Courier New"/>
-          <w:sz w:val="20"/>
-          <w:szCs w:val="20"/>
-        </w:rPr>
-        <w:t xml:space="preserve"> = function(message){</w:t>
-      </w:r>
-    </w:p>
-    <w:p>
-      <w:pPr>
-        <w:tabs>
-          <w:tab w:val="left" w:pos="916"/>
-          <w:tab w:val="left" w:pos="1832"/>
-          <w:tab w:val="left" w:pos="2748"/>
-          <w:tab w:val="left" w:pos="3664"/>
-          <w:tab w:val="left" w:pos="4580"/>
-          <w:tab w:val="left" w:pos="5496"/>
-          <w:tab w:val="left" w:pos="6412"/>
-          <w:tab w:val="left" w:pos="7328"/>
-          <w:tab w:val="left" w:pos="8244"/>
-          <w:tab w:val="left" w:pos="9160"/>
-          <w:tab w:val="left" w:pos="10076"/>
-          <w:tab w:val="left" w:pos="10992"/>
-          <w:tab w:val="left" w:pos="11908"/>
-          <w:tab w:val="left" w:pos="12824"/>
-          <w:tab w:val="left" w:pos="13740"/>
-          <w:tab w:val="left" w:pos="14656"/>
-        </w:tabs>
-        <w:spacing w:after="0" w:line="240" w:lineRule="auto"/>
-        <w:rPr>
-          <w:rFonts w:ascii="Courier New" w:eastAsia="Times New Roman" w:hAnsi="Courier New" w:cs="Courier New"/>
-          <w:sz w:val="20"/>
-          <w:szCs w:val="20"/>
-        </w:rPr>
-      </w:pPr>
-      <w:r>
-        <w:rPr>
-          <w:rFonts w:ascii="Courier New" w:eastAsia="Times New Roman" w:hAnsi="Courier New" w:cs="Courier New"/>
-          <w:sz w:val="20"/>
-          <w:szCs w:val="20"/>
-        </w:rPr>
-        <w:t xml:space="preserve">    </w:t>
-      </w:r>
-      <w:proofErr w:type="gramStart"/>
-      <w:r>
-        <w:rPr>
-          <w:rFonts w:ascii="Courier New" w:eastAsia="Times New Roman" w:hAnsi="Courier New" w:cs="Courier New"/>
-          <w:sz w:val="20"/>
-          <w:szCs w:val="20"/>
-        </w:rPr>
-        <w:t>console.log(</w:t>
-      </w:r>
-      <w:proofErr w:type="gramEnd"/>
-      <w:r>
-        <w:rPr>
-          <w:rFonts w:ascii="Courier New" w:eastAsia="Times New Roman" w:hAnsi="Courier New" w:cs="Courier New"/>
-          <w:sz w:val="20"/>
-          <w:szCs w:val="20"/>
-        </w:rPr>
-        <w:t>message);</w:t>
-      </w:r>
-    </w:p>
-    <w:p>
-      <w:pPr>
-        <w:tabs>
-          <w:tab w:val="left" w:pos="916"/>
-          <w:tab w:val="left" w:pos="1832"/>
-          <w:tab w:val="left" w:pos="2748"/>
-          <w:tab w:val="left" w:pos="3664"/>
-          <w:tab w:val="left" w:pos="4580"/>
-          <w:tab w:val="left" w:pos="5496"/>
-          <w:tab w:val="left" w:pos="6412"/>
-          <w:tab w:val="left" w:pos="7328"/>
-          <w:tab w:val="left" w:pos="8244"/>
-          <w:tab w:val="left" w:pos="9160"/>
-          <w:tab w:val="left" w:pos="10076"/>
-          <w:tab w:val="left" w:pos="10992"/>
-          <w:tab w:val="left" w:pos="11908"/>
-          <w:tab w:val="left" w:pos="12824"/>
-          <w:tab w:val="left" w:pos="13740"/>
-          <w:tab w:val="left" w:pos="14656"/>
-        </w:tabs>
-        <w:spacing w:after="0" w:line="240" w:lineRule="auto"/>
-        <w:rPr>
-          <w:rFonts w:ascii="Courier New" w:eastAsia="Times New Roman" w:hAnsi="Courier New" w:cs="Courier New"/>
-          <w:sz w:val="20"/>
-          <w:szCs w:val="20"/>
-        </w:rPr>
-      </w:pPr>
-      <w:r>
-        <w:rPr>
-          <w:rFonts w:ascii="Courier New" w:eastAsia="Times New Roman" w:hAnsi="Courier New" w:cs="Courier New"/>
-          <w:sz w:val="20"/>
-          <w:szCs w:val="20"/>
-        </w:rPr>
-        <w:t>}</w:t>
-      </w:r>
-    </w:p>
-    <w:p>
-      <w:pPr>
-        <w:tabs>
-          <w:tab w:val="left" w:pos="916"/>
-          <w:tab w:val="left" w:pos="1832"/>
-          <w:tab w:val="left" w:pos="2748"/>
-          <w:tab w:val="left" w:pos="3664"/>
-          <w:tab w:val="left" w:pos="4580"/>
-          <w:tab w:val="left" w:pos="5496"/>
-          <w:tab w:val="left" w:pos="6412"/>
-          <w:tab w:val="left" w:pos="7328"/>
-          <w:tab w:val="left" w:pos="8244"/>
-          <w:tab w:val="left" w:pos="9160"/>
-          <w:tab w:val="left" w:pos="10076"/>
-          <w:tab w:val="left" w:pos="10992"/>
-          <w:tab w:val="left" w:pos="11908"/>
-          <w:tab w:val="left" w:pos="12824"/>
-          <w:tab w:val="left" w:pos="13740"/>
-          <w:tab w:val="left" w:pos="14656"/>
-        </w:tabs>
-        <w:spacing w:after="0" w:line="240" w:lineRule="auto"/>
-        <w:rPr>
-          <w:rFonts w:ascii="Courier New" w:eastAsia="Times New Roman" w:hAnsi="Courier New" w:cs="Courier New"/>
-          <w:sz w:val="20"/>
-          <w:szCs w:val="20"/>
-        </w:rPr>
-      </w:pPr>
-      <w:proofErr w:type="gramStart"/>
-      <w:r>
-        <w:rPr>
-          <w:rFonts w:ascii="Courier New" w:eastAsia="Times New Roman" w:hAnsi="Courier New" w:cs="Courier New"/>
-          <w:sz w:val="20"/>
-          <w:szCs w:val="20"/>
-        </w:rPr>
-        <w:t>log(</w:t>
-      </w:r>
-      <w:proofErr w:type="gramEnd"/>
-      <w:r>
-        <w:rPr>
-          <w:rFonts w:ascii="Courier New" w:eastAsia="Times New Roman" w:hAnsi="Courier New" w:cs="Courier New"/>
-          <w:sz w:val="20"/>
-          <w:szCs w:val="20"/>
-        </w:rPr>
-        <w:t>"This is a function expression");</w:t>
-      </w:r>
-    </w:p>
-    <w:p>
-      <w:pPr>
-        <w:rPr>
-          <w:rFonts w:ascii="Bookman Old Style" w:hAnsi="Bookman Old Style"/>
-          <w:sz w:val="20"/>
-          <w:szCs w:val="20"/>
-        </w:rPr>
-      </w:pPr>
-    </w:p>
-    <w:p>
-      <w:pPr>
-        <w:rPr>
-          <w:rFonts w:ascii="Bookman Old Style" w:hAnsi="Bookman Old Style"/>
-          <w:sz w:val="20"/>
-          <w:szCs w:val="20"/>
-        </w:rPr>
-      </w:pPr>
-      <w:r>
-        <w:rPr>
-          <w:rFonts w:ascii="Bookman Old Style" w:hAnsi="Bookman Old Style"/>
-          <w:sz w:val="20"/>
-          <w:szCs w:val="20"/>
-        </w:rPr>
-        <w:t>Note again, it doesn’t hoist function definition completely. It just hoists the assigned variable and initializes it where function was initially defined. So in this case, you cannot call the function unless it</w:t>
-      </w:r>
-      <w:r>
-        <w:rPr>
-          <w:rFonts w:ascii="Bookman Old Style" w:hAnsi="Bookman Old Style"/>
-          <w:sz w:val="20"/>
-          <w:szCs w:val="20"/>
-        </w:rPr>
-        <w:t xml:space="preserve"> i</w:t>
-      </w:r>
-      <w:r>
-        <w:rPr>
-          <w:rFonts w:ascii="Bookman Old Style" w:hAnsi="Bookman Old Style"/>
-          <w:sz w:val="20"/>
-          <w:szCs w:val="20"/>
-        </w:rPr>
-        <w:t xml:space="preserve">s explicitly defined earlier. </w:t>
-      </w:r>
-      <w:r>
-        <w:rPr>
-          <w:rFonts w:ascii="Bookman Old Style" w:hAnsi="Bookman Old Style"/>
-          <w:sz w:val="20"/>
-          <w:szCs w:val="20"/>
-        </w:rPr>
-        <w:t xml:space="preserve">Doing so will result into a runtime exception </w:t>
-      </w:r>
-      <w:r>
-        <w:rPr>
-          <w:rFonts w:ascii="Courier New" w:eastAsia="Times New Roman" w:hAnsi="Courier New" w:cs="Courier New"/>
-          <w:sz w:val="20"/>
-          <w:szCs w:val="20"/>
-        </w:rPr>
-        <w:t>undefined is not a function</w:t>
-      </w:r>
-      <w:r>
-        <w:rPr>
-          <w:rFonts w:ascii="Bookman Old Style" w:hAnsi="Bookman Old Style"/>
-          <w:sz w:val="20"/>
-          <w:szCs w:val="20"/>
-        </w:rPr>
-        <w:t xml:space="preserve"> since we are trying to call a function which </w:t>
-      </w:r>
-      <w:r>
-        <w:rPr>
-          <w:rFonts w:ascii="Bookman Old Style" w:hAnsi="Bookman Old Style"/>
-          <w:sz w:val="20"/>
-          <w:szCs w:val="20"/>
-        </w:rPr>
-        <w:t>has not been</w:t>
-      </w:r>
-      <w:r>
-        <w:rPr>
-          <w:rFonts w:ascii="Bookman Old Style" w:hAnsi="Bookman Old Style"/>
-          <w:sz w:val="20"/>
-          <w:szCs w:val="20"/>
-        </w:rPr>
-        <w:t xml:space="preserve"> defined.</w:t>
-      </w:r>
-    </w:p>
-    <w:p>
-      <w:pPr>
-        <w:tabs>
-          <w:tab w:val="left" w:pos="916"/>
-          <w:tab w:val="left" w:pos="1832"/>
-          <w:tab w:val="left" w:pos="2748"/>
-          <w:tab w:val="left" w:pos="3664"/>
-          <w:tab w:val="left" w:pos="4580"/>
-          <w:tab w:val="left" w:pos="5496"/>
-          <w:tab w:val="left" w:pos="6412"/>
-          <w:tab w:val="left" w:pos="7328"/>
-          <w:tab w:val="left" w:pos="8244"/>
-          <w:tab w:val="left" w:pos="9160"/>
-          <w:tab w:val="left" w:pos="10076"/>
-          <w:tab w:val="left" w:pos="10992"/>
-          <w:tab w:val="left" w:pos="11908"/>
-          <w:tab w:val="left" w:pos="12824"/>
-          <w:tab w:val="left" w:pos="13740"/>
-          <w:tab w:val="left" w:pos="14656"/>
-        </w:tabs>
-        <w:spacing w:after="0" w:line="240" w:lineRule="auto"/>
-        <w:rPr>
-          <w:rFonts w:ascii="Courier New" w:eastAsia="Times New Roman" w:hAnsi="Courier New" w:cs="Courier New"/>
-          <w:sz w:val="20"/>
-          <w:szCs w:val="20"/>
-        </w:rPr>
-      </w:pPr>
-      <w:proofErr w:type="gramStart"/>
-      <w:r>
-        <w:rPr>
-          <w:rFonts w:ascii="Courier New" w:eastAsia="Times New Roman" w:hAnsi="Courier New" w:cs="Courier New"/>
-          <w:sz w:val="20"/>
-          <w:szCs w:val="20"/>
-        </w:rPr>
-        <w:t>var</w:t>
-      </w:r>
-      <w:proofErr w:type="gramEnd"/>
-      <w:r>
-        <w:rPr>
-          <w:rFonts w:ascii="Courier New" w:eastAsia="Times New Roman" w:hAnsi="Courier New" w:cs="Courier New"/>
-          <w:sz w:val="20"/>
-          <w:szCs w:val="20"/>
-        </w:rPr>
-        <w:t xml:space="preserve"> log;</w:t>
-      </w:r>
-    </w:p>
-    <w:p>
-      <w:pPr>
-        <w:tabs>
-          <w:tab w:val="left" w:pos="916"/>
-          <w:tab w:val="left" w:pos="1832"/>
-          <w:tab w:val="left" w:pos="2748"/>
-          <w:tab w:val="left" w:pos="3664"/>
-          <w:tab w:val="left" w:pos="4580"/>
-          <w:tab w:val="left" w:pos="5496"/>
-          <w:tab w:val="left" w:pos="6412"/>
-          <w:tab w:val="left" w:pos="7328"/>
-          <w:tab w:val="left" w:pos="8244"/>
-          <w:tab w:val="left" w:pos="9160"/>
-          <w:tab w:val="left" w:pos="10076"/>
-          <w:tab w:val="left" w:pos="10992"/>
-          <w:tab w:val="left" w:pos="11908"/>
-          <w:tab w:val="left" w:pos="12824"/>
-          <w:tab w:val="left" w:pos="13740"/>
-          <w:tab w:val="left" w:pos="14656"/>
-        </w:tabs>
-        <w:spacing w:after="0" w:line="240" w:lineRule="auto"/>
-        <w:rPr>
-          <w:rFonts w:ascii="Courier New" w:eastAsia="Times New Roman" w:hAnsi="Courier New" w:cs="Courier New"/>
-          <w:sz w:val="20"/>
-          <w:szCs w:val="20"/>
-        </w:rPr>
-      </w:pPr>
-      <w:proofErr w:type="gramStart"/>
-      <w:r>
-        <w:rPr>
-          <w:rFonts w:ascii="Courier New" w:eastAsia="Times New Roman" w:hAnsi="Courier New" w:cs="Courier New"/>
-          <w:sz w:val="20"/>
-          <w:szCs w:val="20"/>
-        </w:rPr>
-        <w:t>log(</w:t>
-      </w:r>
-      <w:proofErr w:type="gramEnd"/>
-      <w:r>
-        <w:rPr>
-          <w:rFonts w:ascii="Courier New" w:eastAsia="Times New Roman" w:hAnsi="Courier New" w:cs="Courier New"/>
-          <w:sz w:val="20"/>
-          <w:szCs w:val="20"/>
-        </w:rPr>
-        <w:t>"JavaScript is my favorite language");</w:t>
-      </w:r>
-      <w:r>
-        <w:rPr>
-          <w:rFonts w:ascii="Courier New" w:eastAsia="Times New Roman" w:hAnsi="Courier New" w:cs="Courier New"/>
-          <w:sz w:val="20"/>
-          <w:szCs w:val="20"/>
-        </w:rPr>
-        <w:t xml:space="preserve"> // throws exception</w:t>
-      </w:r>
-    </w:p>
-    <w:p>
-      <w:pPr>
-        <w:tabs>
-          <w:tab w:val="left" w:pos="916"/>
-          <w:tab w:val="left" w:pos="1832"/>
-          <w:tab w:val="left" w:pos="2748"/>
-          <w:tab w:val="left" w:pos="3664"/>
-          <w:tab w:val="left" w:pos="4580"/>
-          <w:tab w:val="left" w:pos="5496"/>
-          <w:tab w:val="left" w:pos="6412"/>
-          <w:tab w:val="left" w:pos="7328"/>
-          <w:tab w:val="left" w:pos="8244"/>
-          <w:tab w:val="left" w:pos="9160"/>
-          <w:tab w:val="left" w:pos="10076"/>
-          <w:tab w:val="left" w:pos="10992"/>
-          <w:tab w:val="left" w:pos="11908"/>
-          <w:tab w:val="left" w:pos="12824"/>
-          <w:tab w:val="left" w:pos="13740"/>
-          <w:tab w:val="left" w:pos="14656"/>
-        </w:tabs>
-        <w:spacing w:after="0" w:line="240" w:lineRule="auto"/>
-        <w:rPr>
-          <w:rFonts w:ascii="Courier New" w:eastAsia="Times New Roman" w:hAnsi="Courier New" w:cs="Courier New"/>
-          <w:sz w:val="20"/>
-          <w:szCs w:val="20"/>
-        </w:rPr>
-      </w:pPr>
-      <w:proofErr w:type="gramStart"/>
-      <w:r>
-        <w:rPr>
-          <w:rFonts w:ascii="Courier New" w:eastAsia="Times New Roman" w:hAnsi="Courier New" w:cs="Courier New"/>
-          <w:sz w:val="20"/>
-          <w:szCs w:val="20"/>
-        </w:rPr>
-        <w:t>log</w:t>
-      </w:r>
-      <w:proofErr w:type="gramEnd"/>
-      <w:r>
-        <w:rPr>
-          <w:rFonts w:ascii="Courier New" w:eastAsia="Times New Roman" w:hAnsi="Courier New" w:cs="Courier New"/>
-          <w:sz w:val="20"/>
-          <w:szCs w:val="20"/>
-        </w:rPr>
-        <w:t xml:space="preserve"> = function (message){</w:t>
-      </w:r>
-    </w:p>
-    <w:p>
-      <w:pPr>
-        <w:tabs>
-          <w:tab w:val="left" w:pos="916"/>
-          <w:tab w:val="left" w:pos="1832"/>
-          <w:tab w:val="left" w:pos="2748"/>
-          <w:tab w:val="left" w:pos="3664"/>
-          <w:tab w:val="left" w:pos="4580"/>
-          <w:tab w:val="left" w:pos="5496"/>
-          <w:tab w:val="left" w:pos="6412"/>
-          <w:tab w:val="left" w:pos="7328"/>
-          <w:tab w:val="left" w:pos="8244"/>
-          <w:tab w:val="left" w:pos="9160"/>
-          <w:tab w:val="left" w:pos="10076"/>
-          <w:tab w:val="left" w:pos="10992"/>
-          <w:tab w:val="left" w:pos="11908"/>
-          <w:tab w:val="left" w:pos="12824"/>
-          <w:tab w:val="left" w:pos="13740"/>
-          <w:tab w:val="left" w:pos="14656"/>
-        </w:tabs>
-        <w:spacing w:after="0" w:line="240" w:lineRule="auto"/>
-        <w:rPr>
-          <w:rFonts w:ascii="Courier New" w:eastAsia="Times New Roman" w:hAnsi="Courier New" w:cs="Courier New"/>
-          <w:sz w:val="20"/>
-          <w:szCs w:val="20"/>
-        </w:rPr>
-      </w:pPr>
-      <w:r>
-        <w:rPr>
-          <w:rFonts w:ascii="Courier New" w:eastAsia="Times New Roman" w:hAnsi="Courier New" w:cs="Courier New"/>
-          <w:sz w:val="20"/>
-          <w:szCs w:val="20"/>
-        </w:rPr>
-        <w:tab/>
-      </w:r>
-      <w:proofErr w:type="gramStart"/>
-      <w:r>
-        <w:rPr>
-          <w:rFonts w:ascii="Courier New" w:eastAsia="Times New Roman" w:hAnsi="Courier New" w:cs="Courier New"/>
-          <w:sz w:val="20"/>
-          <w:szCs w:val="20"/>
-        </w:rPr>
-        <w:t>console.log(</w:t>
-      </w:r>
-      <w:proofErr w:type="gramEnd"/>
-      <w:r>
-        <w:rPr>
-          <w:rFonts w:ascii="Courier New" w:eastAsia="Times New Roman" w:hAnsi="Courier New" w:cs="Courier New"/>
-          <w:sz w:val="20"/>
-          <w:szCs w:val="20"/>
-        </w:rPr>
-        <w:t>message);</w:t>
-      </w:r>
-    </w:p>
-    <w:p>
-      <w:pPr>
-        <w:tabs>
-          <w:tab w:val="left" w:pos="916"/>
-          <w:tab w:val="left" w:pos="1832"/>
-          <w:tab w:val="left" w:pos="2748"/>
-          <w:tab w:val="left" w:pos="3664"/>
-          <w:tab w:val="left" w:pos="4580"/>
-          <w:tab w:val="left" w:pos="5496"/>
-          <w:tab w:val="left" w:pos="6412"/>
-          <w:tab w:val="left" w:pos="7328"/>
-          <w:tab w:val="left" w:pos="8244"/>
-          <w:tab w:val="left" w:pos="9160"/>
-          <w:tab w:val="left" w:pos="10076"/>
-          <w:tab w:val="left" w:pos="10992"/>
-          <w:tab w:val="left" w:pos="11908"/>
-          <w:tab w:val="left" w:pos="12824"/>
-          <w:tab w:val="left" w:pos="13740"/>
-          <w:tab w:val="left" w:pos="14656"/>
-        </w:tabs>
-        <w:spacing w:after="0" w:line="240" w:lineRule="auto"/>
-        <w:rPr>
-          <w:rFonts w:ascii="Courier New" w:eastAsia="Times New Roman" w:hAnsi="Courier New" w:cs="Courier New"/>
-          <w:sz w:val="20"/>
-          <w:szCs w:val="20"/>
-        </w:rPr>
-      </w:pPr>
-      <w:r>
-        <w:rPr>
-          <w:rFonts w:ascii="Courier New" w:eastAsia="Times New Roman" w:hAnsi="Courier New" w:cs="Courier New"/>
-          <w:sz w:val="20"/>
-          <w:szCs w:val="20"/>
-        </w:rPr>
-        <w:t>}</w:t>
-      </w:r>
-    </w:p>
-    <w:p>
-      <w:pPr>
-        <w:tabs>
-          <w:tab w:val="left" w:pos="916"/>
-          <w:tab w:val="left" w:pos="1832"/>
-          <w:tab w:val="left" w:pos="2748"/>
-          <w:tab w:val="left" w:pos="3664"/>
-          <w:tab w:val="left" w:pos="4580"/>
-          <w:tab w:val="left" w:pos="5496"/>
-          <w:tab w:val="left" w:pos="6412"/>
-          <w:tab w:val="left" w:pos="7328"/>
-          <w:tab w:val="left" w:pos="8244"/>
-          <w:tab w:val="left" w:pos="9160"/>
-          <w:tab w:val="left" w:pos="10076"/>
-          <w:tab w:val="left" w:pos="10992"/>
-          <w:tab w:val="left" w:pos="11908"/>
-          <w:tab w:val="left" w:pos="12824"/>
-          <w:tab w:val="left" w:pos="13740"/>
-          <w:tab w:val="left" w:pos="14656"/>
-        </w:tabs>
-        <w:spacing w:after="0" w:line="240" w:lineRule="auto"/>
-        <w:rPr>
-          <w:rFonts w:ascii="Courier New" w:eastAsia="Times New Roman" w:hAnsi="Courier New" w:cs="Courier New"/>
-          <w:sz w:val="20"/>
-          <w:szCs w:val="20"/>
-        </w:rPr>
-      </w:pPr>
-    </w:p>
-    <w:p>
-      <w:pPr>
-        <w:tabs>
-          <w:tab w:val="left" w:pos="916"/>
-          <w:tab w:val="left" w:pos="1832"/>
-          <w:tab w:val="left" w:pos="2748"/>
-          <w:tab w:val="left" w:pos="3664"/>
-          <w:tab w:val="left" w:pos="4580"/>
-          <w:tab w:val="left" w:pos="5496"/>
-          <w:tab w:val="left" w:pos="6412"/>
-          <w:tab w:val="left" w:pos="7328"/>
-          <w:tab w:val="left" w:pos="8244"/>
-          <w:tab w:val="left" w:pos="9160"/>
-          <w:tab w:val="left" w:pos="10076"/>
-          <w:tab w:val="left" w:pos="10992"/>
-          <w:tab w:val="left" w:pos="11908"/>
-          <w:tab w:val="left" w:pos="12824"/>
-          <w:tab w:val="left" w:pos="13740"/>
-          <w:tab w:val="left" w:pos="14656"/>
-        </w:tabs>
-        <w:spacing w:after="0" w:line="240" w:lineRule="auto"/>
-        <w:rPr>
-          <w:rFonts w:ascii="Bookman Old Style" w:hAnsi="Bookman Old Style"/>
-          <w:b/>
-          <w:sz w:val="20"/>
-          <w:szCs w:val="20"/>
-        </w:rPr>
-      </w:pPr>
-      <w:r>
-        <w:rPr>
-          <w:rFonts w:ascii="Bookman Old Style" w:hAnsi="Bookman Old Style"/>
-          <w:b/>
-          <w:sz w:val="20"/>
-          <w:szCs w:val="20"/>
-        </w:rPr>
-        <w:t xml:space="preserve">Anonymous </w:t>
-      </w:r>
-      <w:r>
-        <w:rPr>
-          <w:rFonts w:ascii="Bookman Old Style" w:hAnsi="Bookman Old Style"/>
-          <w:b/>
-          <w:sz w:val="20"/>
-          <w:szCs w:val="20"/>
-        </w:rPr>
-        <w:t>Function</w:t>
-      </w:r>
-      <w:r>
-        <w:rPr>
-          <w:rFonts w:ascii="Bookman Old Style" w:hAnsi="Bookman Old Style"/>
-          <w:b/>
-          <w:sz w:val="20"/>
-          <w:szCs w:val="20"/>
-        </w:rPr>
-        <w:t xml:space="preserve">s </w:t>
-      </w:r>
-      <w:proofErr w:type="gramStart"/>
-      <w:r>
-        <w:rPr>
-          <w:rFonts w:ascii="Bookman Old Style" w:hAnsi="Bookman Old Style"/>
-          <w:b/>
-          <w:sz w:val="20"/>
-          <w:szCs w:val="20"/>
-        </w:rPr>
-        <w:t>In</w:t>
-      </w:r>
-      <w:proofErr w:type="gramEnd"/>
-      <w:r>
-        <w:rPr>
-          <w:rFonts w:ascii="Bookman Old Style" w:hAnsi="Bookman Old Style"/>
-          <w:b/>
-          <w:sz w:val="20"/>
-          <w:szCs w:val="20"/>
-        </w:rPr>
-        <w:t xml:space="preserve"> Object Literal</w:t>
-      </w:r>
-    </w:p>
-    <w:p>
-      <w:pPr>
-        <w:tabs>
-          <w:tab w:val="left" w:pos="916"/>
-          <w:tab w:val="left" w:pos="1832"/>
-          <w:tab w:val="left" w:pos="2748"/>
-          <w:tab w:val="left" w:pos="3664"/>
-          <w:tab w:val="left" w:pos="4580"/>
-          <w:tab w:val="left" w:pos="5496"/>
-          <w:tab w:val="left" w:pos="6412"/>
-          <w:tab w:val="left" w:pos="7328"/>
-          <w:tab w:val="left" w:pos="8244"/>
-          <w:tab w:val="left" w:pos="9160"/>
-          <w:tab w:val="left" w:pos="10076"/>
-          <w:tab w:val="left" w:pos="10992"/>
-          <w:tab w:val="left" w:pos="11908"/>
-          <w:tab w:val="left" w:pos="12824"/>
-          <w:tab w:val="left" w:pos="13740"/>
-          <w:tab w:val="left" w:pos="14656"/>
-        </w:tabs>
-        <w:spacing w:after="0" w:line="240" w:lineRule="auto"/>
-        <w:rPr>
-          <w:rFonts w:ascii="Courier New" w:eastAsia="Times New Roman" w:hAnsi="Courier New" w:cs="Courier New"/>
-          <w:sz w:val="20"/>
-          <w:szCs w:val="20"/>
-        </w:rPr>
-      </w:pPr>
-    </w:p>
-    <w:p>
-      <w:pPr>
-        <w:tabs>
-          <w:tab w:val="left" w:pos="916"/>
-          <w:tab w:val="left" w:pos="1832"/>
-          <w:tab w:val="left" w:pos="2748"/>
-          <w:tab w:val="left" w:pos="3664"/>
-          <w:tab w:val="left" w:pos="4580"/>
-          <w:tab w:val="left" w:pos="5496"/>
-          <w:tab w:val="left" w:pos="6412"/>
-          <w:tab w:val="left" w:pos="7328"/>
-          <w:tab w:val="left" w:pos="8244"/>
-          <w:tab w:val="left" w:pos="9160"/>
-          <w:tab w:val="left" w:pos="10076"/>
-          <w:tab w:val="left" w:pos="10992"/>
-          <w:tab w:val="left" w:pos="11908"/>
-          <w:tab w:val="left" w:pos="12824"/>
-          <w:tab w:val="left" w:pos="13740"/>
-          <w:tab w:val="left" w:pos="14656"/>
-        </w:tabs>
-        <w:spacing w:after="0" w:line="240" w:lineRule="auto"/>
-        <w:rPr>
-          <w:rFonts w:ascii="Courier New" w:eastAsia="Times New Roman" w:hAnsi="Courier New" w:cs="Courier New"/>
-          <w:sz w:val="20"/>
-          <w:szCs w:val="20"/>
-        </w:rPr>
-      </w:pPr>
-      <w:r>
-        <w:rPr>
-          <w:rFonts w:ascii="Courier New" w:eastAsia="Times New Roman" w:hAnsi="Courier New" w:cs="Courier New"/>
-          <w:sz w:val="20"/>
-          <w:szCs w:val="20"/>
-        </w:rPr>
-        <w:t>// in an object</w:t>
+          <w:b/>
+          <w:sz w:val="20"/>
+          <w:szCs w:val="20"/>
+        </w:rPr>
+        <w:t>Declared In Object Literal</w:t>
+      </w:r>
+    </w:p>
+    <w:p>
+      <w:pPr>
+        <w:rPr>
+          <w:rFonts w:ascii="Bookman Old Style" w:hAnsi="Bookman Old Style"/>
+          <w:sz w:val="20"/>
+          <w:szCs w:val="20"/>
+        </w:rPr>
+      </w:pPr>
+      <w:r>
+        <w:rPr>
+          <w:rFonts w:ascii="Bookman Old Style" w:hAnsi="Bookman Old Style"/>
+          <w:sz w:val="20"/>
+          <w:szCs w:val="20"/>
+        </w:rPr>
+        <w:t>Declaring an anonymous function in an object literal is common practice</w:t>
+      </w:r>
+      <w:r>
+        <w:rPr>
+          <w:rFonts w:ascii="Bookman Old Style" w:hAnsi="Bookman Old Style"/>
+          <w:sz w:val="20"/>
+          <w:szCs w:val="20"/>
+        </w:rPr>
+        <w:t>, especially when you’re designing an API for client application to consume. Anonymous functions are useful to hide implementation details</w:t>
+      </w:r>
+      <w:r>
+        <w:rPr>
+          <w:rFonts w:ascii="Bookman Old Style" w:hAnsi="Bookman Old Style"/>
+          <w:sz w:val="20"/>
+          <w:szCs w:val="20"/>
+        </w:rPr>
+        <w:t xml:space="preserve"> </w:t>
       </w:r>
     </w:p>
     <w:p>
@@ -1272,7 +1330,151 @@
           <w:sz w:val="20"/>
           <w:szCs w:val="20"/>
         </w:rPr>
-        <w:t>sayHello</w:t>
+        <w:t>firstName</w:t>
+      </w:r>
+      <w:proofErr w:type="spellEnd"/>
+      <w:r>
+        <w:rPr>
+          <w:rFonts w:ascii="Courier New" w:eastAsia="Times New Roman" w:hAnsi="Courier New" w:cs="Courier New"/>
+          <w:sz w:val="20"/>
+          <w:szCs w:val="20"/>
+        </w:rPr>
+        <w:t xml:space="preserve"> :</w:t>
+      </w:r>
+      <w:proofErr w:type="gramEnd"/>
+      <w:r>
+        <w:rPr>
+          <w:rFonts w:ascii="Courier New" w:eastAsia="Times New Roman" w:hAnsi="Courier New" w:cs="Courier New"/>
+          <w:sz w:val="20"/>
+          <w:szCs w:val="20"/>
+        </w:rPr>
+        <w:t xml:space="preserve"> “Prasad”,</w:t>
+      </w:r>
+    </w:p>
+    <w:p>
+      <w:pPr>
+        <w:tabs>
+          <w:tab w:val="left" w:pos="916"/>
+          <w:tab w:val="left" w:pos="1832"/>
+          <w:tab w:val="left" w:pos="2748"/>
+          <w:tab w:val="left" w:pos="3664"/>
+          <w:tab w:val="left" w:pos="4580"/>
+          <w:tab w:val="left" w:pos="5496"/>
+          <w:tab w:val="left" w:pos="6412"/>
+          <w:tab w:val="left" w:pos="7328"/>
+          <w:tab w:val="left" w:pos="8244"/>
+          <w:tab w:val="left" w:pos="9160"/>
+          <w:tab w:val="left" w:pos="10076"/>
+          <w:tab w:val="left" w:pos="10992"/>
+          <w:tab w:val="left" w:pos="11908"/>
+          <w:tab w:val="left" w:pos="12824"/>
+          <w:tab w:val="left" w:pos="13740"/>
+          <w:tab w:val="left" w:pos="14656"/>
+        </w:tabs>
+        <w:spacing w:after="0" w:line="240" w:lineRule="auto"/>
+        <w:rPr>
+          <w:rFonts w:ascii="Courier New" w:eastAsia="Times New Roman" w:hAnsi="Courier New" w:cs="Courier New"/>
+          <w:sz w:val="20"/>
+          <w:szCs w:val="20"/>
+        </w:rPr>
+      </w:pPr>
+      <w:r>
+        <w:rPr>
+          <w:rFonts w:ascii="Courier New" w:eastAsia="Times New Roman" w:hAnsi="Courier New" w:cs="Courier New"/>
+          <w:sz w:val="20"/>
+          <w:szCs w:val="20"/>
+        </w:rPr>
+        <w:t xml:space="preserve">    </w:t>
+      </w:r>
+      <w:proofErr w:type="spellStart"/>
+      <w:proofErr w:type="gramStart"/>
+      <w:r>
+        <w:rPr>
+          <w:rFonts w:ascii="Courier New" w:eastAsia="Times New Roman" w:hAnsi="Courier New" w:cs="Courier New"/>
+          <w:sz w:val="20"/>
+          <w:szCs w:val="20"/>
+        </w:rPr>
+        <w:t>lastName</w:t>
+      </w:r>
+      <w:proofErr w:type="spellEnd"/>
+      <w:r>
+        <w:rPr>
+          <w:rFonts w:ascii="Courier New" w:eastAsia="Times New Roman" w:hAnsi="Courier New" w:cs="Courier New"/>
+          <w:sz w:val="20"/>
+          <w:szCs w:val="20"/>
+        </w:rPr>
+        <w:t xml:space="preserve"> :</w:t>
+      </w:r>
+      <w:proofErr w:type="gramEnd"/>
+      <w:r>
+        <w:rPr>
+          <w:rFonts w:ascii="Courier New" w:eastAsia="Times New Roman" w:hAnsi="Courier New" w:cs="Courier New"/>
+          <w:sz w:val="20"/>
+          <w:szCs w:val="20"/>
+        </w:rPr>
+        <w:t xml:space="preserve"> “Honrao”,</w:t>
+      </w:r>
+      <w:r>
+        <w:rPr>
+          <w:rFonts w:ascii="Courier New" w:eastAsia="Times New Roman" w:hAnsi="Courier New" w:cs="Courier New"/>
+          <w:sz w:val="20"/>
+          <w:szCs w:val="20"/>
+        </w:rPr>
+        <w:t xml:space="preserve"> </w:t>
+      </w:r>
+      <w:r>
+        <w:rPr>
+          <w:rFonts w:ascii="Courier New" w:eastAsia="Times New Roman" w:hAnsi="Courier New" w:cs="Courier New"/>
+          <w:sz w:val="20"/>
+          <w:szCs w:val="20"/>
+        </w:rPr>
+        <w:tab/>
+      </w:r>
+    </w:p>
+    <w:p>
+      <w:pPr>
+        <w:tabs>
+          <w:tab w:val="left" w:pos="916"/>
+          <w:tab w:val="left" w:pos="1832"/>
+          <w:tab w:val="left" w:pos="2748"/>
+          <w:tab w:val="left" w:pos="3664"/>
+          <w:tab w:val="left" w:pos="4580"/>
+          <w:tab w:val="left" w:pos="5496"/>
+          <w:tab w:val="left" w:pos="6412"/>
+          <w:tab w:val="left" w:pos="7328"/>
+          <w:tab w:val="left" w:pos="8244"/>
+          <w:tab w:val="left" w:pos="9160"/>
+          <w:tab w:val="left" w:pos="10076"/>
+          <w:tab w:val="left" w:pos="10992"/>
+          <w:tab w:val="left" w:pos="11908"/>
+          <w:tab w:val="left" w:pos="12824"/>
+          <w:tab w:val="left" w:pos="13740"/>
+          <w:tab w:val="left" w:pos="14656"/>
+        </w:tabs>
+        <w:spacing w:after="0" w:line="240" w:lineRule="auto"/>
+        <w:rPr>
+          <w:rFonts w:ascii="Courier New" w:eastAsia="Times New Roman" w:hAnsi="Courier New" w:cs="Courier New"/>
+          <w:sz w:val="20"/>
+          <w:szCs w:val="20"/>
+        </w:rPr>
+      </w:pPr>
+      <w:r>
+        <w:rPr>
+          <w:rFonts w:ascii="Courier New" w:eastAsia="Times New Roman" w:hAnsi="Courier New" w:cs="Courier New"/>
+          <w:sz w:val="20"/>
+          <w:szCs w:val="20"/>
+        </w:rPr>
+        <w:t xml:space="preserve">    </w:t>
+      </w:r>
+      <w:proofErr w:type="spellStart"/>
+      <w:proofErr w:type="gramStart"/>
+      <w:r>
+        <w:rPr>
+          <w:rFonts w:ascii="Courier New" w:eastAsia="Times New Roman" w:hAnsi="Courier New" w:cs="Courier New"/>
+          <w:sz w:val="20"/>
+          <w:szCs w:val="20"/>
+        </w:rPr>
+        <w:t>fullName</w:t>
       </w:r>
       <w:proofErr w:type="spellEnd"/>
       <w:proofErr w:type="gramEnd"/>
@@ -1327,15 +1529,7 @@
           <w:sz w:val="20"/>
           <w:szCs w:val="20"/>
         </w:rPr>
-        <w:t>console.log</w:t>
-      </w:r>
-      <w:r>
-        <w:rPr>
-          <w:rFonts w:ascii="Courier New" w:eastAsia="Times New Roman" w:hAnsi="Courier New" w:cs="Courier New"/>
-          <w:sz w:val="20"/>
-          <w:szCs w:val="20"/>
-        </w:rPr>
-        <w:t>(</w:t>
+        <w:t>return</w:t>
       </w:r>
       <w:proofErr w:type="gramEnd"/>
       <w:r>
@@ -1344,23 +1538,43 @@
           <w:sz w:val="20"/>
           <w:szCs w:val="20"/>
         </w:rPr>
-        <w:t>"</w:t>
-      </w:r>
-      <w:r>
-        <w:rPr>
-          <w:rFonts w:ascii="Courier New" w:eastAsia="Times New Roman" w:hAnsi="Courier New" w:cs="Courier New"/>
-          <w:sz w:val="20"/>
-          <w:szCs w:val="20"/>
-        </w:rPr>
-        <w:t>hello</w:t>
-      </w:r>
-      <w:r>
-        <w:rPr>
-          <w:rFonts w:ascii="Courier New" w:eastAsia="Times New Roman" w:hAnsi="Courier New" w:cs="Courier New"/>
-          <w:sz w:val="20"/>
-          <w:szCs w:val="20"/>
-        </w:rPr>
-        <w:t>");</w:t>
+        <w:t xml:space="preserve"> </w:t>
+      </w:r>
+      <w:proofErr w:type="spellStart"/>
+      <w:r>
+        <w:rPr>
+          <w:rFonts w:ascii="Courier New" w:eastAsia="Times New Roman" w:hAnsi="Courier New" w:cs="Courier New"/>
+          <w:sz w:val="20"/>
+          <w:szCs w:val="20"/>
+        </w:rPr>
+        <w:t>this.firstName</w:t>
+      </w:r>
+      <w:proofErr w:type="spellEnd"/>
+      <w:r>
+        <w:rPr>
+          <w:rFonts w:ascii="Courier New" w:eastAsia="Times New Roman" w:hAnsi="Courier New" w:cs="Courier New"/>
+          <w:sz w:val="20"/>
+          <w:szCs w:val="20"/>
+        </w:rPr>
+        <w:t xml:space="preserve"> + “ “ + </w:t>
+      </w:r>
+      <w:proofErr w:type="spellStart"/>
+      <w:r>
+        <w:rPr>
+          <w:rFonts w:ascii="Courier New" w:eastAsia="Times New Roman" w:hAnsi="Courier New" w:cs="Courier New"/>
+          <w:sz w:val="20"/>
+          <w:szCs w:val="20"/>
+        </w:rPr>
+        <w:t>this.lastName</w:t>
+      </w:r>
+      <w:proofErr w:type="spellEnd"/>
+      <w:r>
+        <w:rPr>
+          <w:rFonts w:ascii="Courier New" w:eastAsia="Times New Roman" w:hAnsi="Courier New" w:cs="Courier New"/>
+          <w:sz w:val="20"/>
+          <w:szCs w:val="20"/>
+        </w:rPr>
+        <w:t>;</w:t>
       </w:r>
     </w:p>
     <w:p>
@@ -1462,6 +1676,297 @@
           <w:szCs w:val="20"/>
         </w:rPr>
       </w:pPr>
+      <w:proofErr w:type="gramStart"/>
+      <w:r>
+        <w:rPr>
+          <w:rFonts w:ascii="Courier New" w:eastAsia="Times New Roman" w:hAnsi="Courier New" w:cs="Courier New"/>
+          <w:sz w:val="20"/>
+          <w:szCs w:val="20"/>
+        </w:rPr>
+        <w:t>console.log(</w:t>
+      </w:r>
+      <w:proofErr w:type="spellStart"/>
+      <w:proofErr w:type="gramEnd"/>
+      <w:r>
+        <w:rPr>
+          <w:rFonts w:ascii="Courier New" w:eastAsia="Times New Roman" w:hAnsi="Courier New" w:cs="Courier New"/>
+          <w:sz w:val="20"/>
+          <w:szCs w:val="20"/>
+        </w:rPr>
+        <w:t>person.</w:t>
+      </w:r>
+      <w:r>
+        <w:rPr>
+          <w:rFonts w:ascii="Courier New" w:eastAsia="Times New Roman" w:hAnsi="Courier New" w:cs="Courier New"/>
+          <w:sz w:val="20"/>
+          <w:szCs w:val="20"/>
+        </w:rPr>
+        <w:t>fullName</w:t>
+      </w:r>
+      <w:proofErr w:type="spellEnd"/>
+      <w:r>
+        <w:rPr>
+          <w:rFonts w:ascii="Courier New" w:eastAsia="Times New Roman" w:hAnsi="Courier New" w:cs="Courier New"/>
+          <w:sz w:val="20"/>
+          <w:szCs w:val="20"/>
+        </w:rPr>
+        <w:t>()</w:t>
+      </w:r>
+      <w:r>
+        <w:rPr>
+          <w:rFonts w:ascii="Courier New" w:eastAsia="Times New Roman" w:hAnsi="Courier New" w:cs="Courier New"/>
+          <w:sz w:val="20"/>
+          <w:szCs w:val="20"/>
+        </w:rPr>
+        <w:t>)</w:t>
+      </w:r>
+      <w:r>
+        <w:rPr>
+          <w:rFonts w:ascii="Courier New" w:eastAsia="Times New Roman" w:hAnsi="Courier New" w:cs="Courier New"/>
+          <w:sz w:val="20"/>
+          <w:szCs w:val="20"/>
+        </w:rPr>
+        <w:t>;</w:t>
+      </w:r>
+    </w:p>
+    <w:p>
+      <w:pPr>
+        <w:tabs>
+          <w:tab w:val="left" w:pos="916"/>
+          <w:tab w:val="left" w:pos="1832"/>
+          <w:tab w:val="left" w:pos="2748"/>
+          <w:tab w:val="left" w:pos="3664"/>
+          <w:tab w:val="left" w:pos="4580"/>
+          <w:tab w:val="left" w:pos="5496"/>
+          <w:tab w:val="left" w:pos="6412"/>
+          <w:tab w:val="left" w:pos="7328"/>
+          <w:tab w:val="left" w:pos="8244"/>
+          <w:tab w:val="left" w:pos="9160"/>
+          <w:tab w:val="left" w:pos="10076"/>
+          <w:tab w:val="left" w:pos="10992"/>
+          <w:tab w:val="left" w:pos="11908"/>
+          <w:tab w:val="left" w:pos="12824"/>
+          <w:tab w:val="left" w:pos="13740"/>
+          <w:tab w:val="left" w:pos="14656"/>
+        </w:tabs>
+        <w:spacing w:after="0" w:line="240" w:lineRule="auto"/>
+        <w:rPr>
+          <w:rFonts w:ascii="Courier New" w:eastAsia="Times New Roman" w:hAnsi="Courier New" w:cs="Courier New"/>
+          <w:sz w:val="20"/>
+          <w:szCs w:val="20"/>
+        </w:rPr>
+      </w:pPr>
+    </w:p>
+    <w:p>
+      <w:pPr>
+        <w:rPr>
+          <w:rFonts w:ascii="Bookman Old Style" w:hAnsi="Bookman Old Style"/>
+          <w:b/>
+          <w:sz w:val="20"/>
+          <w:szCs w:val="20"/>
+        </w:rPr>
+      </w:pPr>
+    </w:p>
+    <w:p>
+      <w:pPr>
+        <w:rPr>
+          <w:rFonts w:ascii="Bookman Old Style" w:hAnsi="Bookman Old Style"/>
+          <w:b/>
+          <w:sz w:val="20"/>
+          <w:szCs w:val="20"/>
+        </w:rPr>
+      </w:pPr>
+      <w:r>
+        <w:rPr>
+          <w:rFonts w:ascii="Bookman Old Style" w:hAnsi="Bookman Old Style"/>
+          <w:b/>
+          <w:sz w:val="20"/>
+          <w:szCs w:val="20"/>
+        </w:rPr>
+        <w:t>Anonymous Function</w:t>
+      </w:r>
+      <w:r>
+        <w:rPr>
+          <w:rFonts w:ascii="Bookman Old Style" w:hAnsi="Bookman Old Style"/>
+          <w:b/>
+          <w:sz w:val="20"/>
+          <w:szCs w:val="20"/>
+        </w:rPr>
+        <w:t>s</w:t>
+      </w:r>
+      <w:r>
+        <w:rPr>
+          <w:rFonts w:ascii="Bookman Old Style" w:hAnsi="Bookman Old Style"/>
+          <w:b/>
+          <w:sz w:val="20"/>
+          <w:szCs w:val="20"/>
+        </w:rPr>
+        <w:t xml:space="preserve"> </w:t>
+      </w:r>
+      <w:r>
+        <w:rPr>
+          <w:rFonts w:ascii="Bookman Old Style" w:hAnsi="Bookman Old Style"/>
+          <w:b/>
+          <w:sz w:val="20"/>
+          <w:szCs w:val="20"/>
+        </w:rPr>
+        <w:t xml:space="preserve">Declared In </w:t>
+      </w:r>
+      <w:r>
+        <w:rPr>
+          <w:rFonts w:ascii="Bookman Old Style" w:hAnsi="Bookman Old Style"/>
+          <w:b/>
+          <w:sz w:val="20"/>
+          <w:szCs w:val="20"/>
+        </w:rPr>
+        <w:t>Node.js</w:t>
+      </w:r>
+    </w:p>
+    <w:p>
+      <w:pPr>
+        <w:tabs>
+          <w:tab w:val="left" w:pos="916"/>
+          <w:tab w:val="left" w:pos="1832"/>
+          <w:tab w:val="left" w:pos="2748"/>
+          <w:tab w:val="left" w:pos="3664"/>
+          <w:tab w:val="left" w:pos="4580"/>
+          <w:tab w:val="left" w:pos="5496"/>
+          <w:tab w:val="left" w:pos="6412"/>
+          <w:tab w:val="left" w:pos="7328"/>
+          <w:tab w:val="left" w:pos="8244"/>
+          <w:tab w:val="left" w:pos="9160"/>
+          <w:tab w:val="left" w:pos="10076"/>
+          <w:tab w:val="left" w:pos="10992"/>
+          <w:tab w:val="left" w:pos="11908"/>
+          <w:tab w:val="left" w:pos="12824"/>
+          <w:tab w:val="left" w:pos="13740"/>
+          <w:tab w:val="left" w:pos="14656"/>
+        </w:tabs>
+        <w:spacing w:after="0" w:line="240" w:lineRule="auto"/>
+        <w:rPr>
+          <w:rFonts w:ascii="Courier New" w:eastAsia="Times New Roman" w:hAnsi="Courier New" w:cs="Courier New"/>
+          <w:sz w:val="20"/>
+          <w:szCs w:val="20"/>
+        </w:rPr>
+      </w:pPr>
+      <w:proofErr w:type="gramStart"/>
+      <w:r>
+        <w:rPr>
+          <w:rFonts w:ascii="Courier New" w:eastAsia="Times New Roman" w:hAnsi="Courier New" w:cs="Courier New"/>
+          <w:sz w:val="20"/>
+          <w:szCs w:val="20"/>
+        </w:rPr>
+        <w:t>var</w:t>
+      </w:r>
+      <w:proofErr w:type="gramEnd"/>
+      <w:r>
+        <w:rPr>
+          <w:rFonts w:ascii="Courier New" w:eastAsia="Times New Roman" w:hAnsi="Courier New" w:cs="Courier New"/>
+          <w:sz w:val="20"/>
+          <w:szCs w:val="20"/>
+        </w:rPr>
+        <w:t xml:space="preserve"> http = require("http");</w:t>
+      </w:r>
+    </w:p>
+    <w:p>
+      <w:pPr>
+        <w:tabs>
+          <w:tab w:val="left" w:pos="916"/>
+          <w:tab w:val="left" w:pos="1832"/>
+          <w:tab w:val="left" w:pos="2748"/>
+          <w:tab w:val="left" w:pos="3664"/>
+          <w:tab w:val="left" w:pos="4580"/>
+          <w:tab w:val="left" w:pos="5496"/>
+          <w:tab w:val="left" w:pos="6412"/>
+          <w:tab w:val="left" w:pos="7328"/>
+          <w:tab w:val="left" w:pos="8244"/>
+          <w:tab w:val="left" w:pos="9160"/>
+          <w:tab w:val="left" w:pos="10076"/>
+          <w:tab w:val="left" w:pos="10992"/>
+          <w:tab w:val="left" w:pos="11908"/>
+          <w:tab w:val="left" w:pos="12824"/>
+          <w:tab w:val="left" w:pos="13740"/>
+          <w:tab w:val="left" w:pos="14656"/>
+        </w:tabs>
+        <w:spacing w:after="0" w:line="240" w:lineRule="auto"/>
+        <w:rPr>
+          <w:rFonts w:ascii="Courier New" w:eastAsia="Times New Roman" w:hAnsi="Courier New" w:cs="Courier New"/>
+          <w:sz w:val="20"/>
+          <w:szCs w:val="20"/>
+        </w:rPr>
+      </w:pPr>
+      <w:proofErr w:type="gramStart"/>
+      <w:r>
+        <w:rPr>
+          <w:rFonts w:ascii="Courier New" w:eastAsia="Times New Roman" w:hAnsi="Courier New" w:cs="Courier New"/>
+          <w:sz w:val="20"/>
+          <w:szCs w:val="20"/>
+        </w:rPr>
+        <w:t>var</w:t>
+      </w:r>
+      <w:proofErr w:type="gramEnd"/>
+      <w:r>
+        <w:rPr>
+          <w:rFonts w:ascii="Courier New" w:eastAsia="Times New Roman" w:hAnsi="Courier New" w:cs="Courier New"/>
+          <w:sz w:val="20"/>
+          <w:szCs w:val="20"/>
+        </w:rPr>
+        <w:t xml:space="preserve"> server = </w:t>
+      </w:r>
+      <w:proofErr w:type="spellStart"/>
+      <w:r>
+        <w:rPr>
+          <w:rFonts w:ascii="Courier New" w:eastAsia="Times New Roman" w:hAnsi="Courier New" w:cs="Courier New"/>
+          <w:sz w:val="20"/>
+          <w:szCs w:val="20"/>
+        </w:rPr>
+        <w:t>http.createServer</w:t>
+      </w:r>
+      <w:proofErr w:type="spellEnd"/>
+      <w:r>
+        <w:rPr>
+          <w:rFonts w:ascii="Courier New" w:eastAsia="Times New Roman" w:hAnsi="Courier New" w:cs="Courier New"/>
+          <w:sz w:val="20"/>
+          <w:szCs w:val="20"/>
+        </w:rPr>
+        <w:t>(function(request, response) {</w:t>
+      </w:r>
+    </w:p>
+    <w:p>
+      <w:pPr>
+        <w:tabs>
+          <w:tab w:val="left" w:pos="916"/>
+          <w:tab w:val="left" w:pos="1832"/>
+          <w:tab w:val="left" w:pos="2748"/>
+          <w:tab w:val="left" w:pos="3664"/>
+          <w:tab w:val="left" w:pos="4580"/>
+          <w:tab w:val="left" w:pos="5496"/>
+          <w:tab w:val="left" w:pos="6412"/>
+          <w:tab w:val="left" w:pos="7328"/>
+          <w:tab w:val="left" w:pos="8244"/>
+          <w:tab w:val="left" w:pos="9160"/>
+          <w:tab w:val="left" w:pos="10076"/>
+          <w:tab w:val="left" w:pos="10992"/>
+          <w:tab w:val="left" w:pos="11908"/>
+          <w:tab w:val="left" w:pos="12824"/>
+          <w:tab w:val="left" w:pos="13740"/>
+          <w:tab w:val="left" w:pos="14656"/>
+        </w:tabs>
+        <w:spacing w:after="0" w:line="240" w:lineRule="auto"/>
+        <w:rPr>
+          <w:rFonts w:ascii="Courier New" w:eastAsia="Times New Roman" w:hAnsi="Courier New" w:cs="Courier New"/>
+          <w:sz w:val="20"/>
+          <w:szCs w:val="20"/>
+        </w:rPr>
+      </w:pPr>
+      <w:r>
+        <w:rPr>
+          <w:rFonts w:ascii="Courier New" w:eastAsia="Times New Roman" w:hAnsi="Courier New" w:cs="Courier New"/>
+          <w:sz w:val="20"/>
+          <w:szCs w:val="20"/>
+        </w:rPr>
+        <w:t xml:space="preserve">    </w:t>
+      </w:r>
       <w:proofErr w:type="spellStart"/>
       <w:proofErr w:type="gramStart"/>
       <w:r>
@@ -1470,7 +1975,7 @@
           <w:sz w:val="20"/>
           <w:szCs w:val="20"/>
         </w:rPr>
-        <w:t>person.sayHello</w:t>
+        <w:t>response.write</w:t>
       </w:r>
       <w:proofErr w:type="spellEnd"/>
       <w:r>
@@ -1488,219 +1993,7 @@
           <w:sz w:val="20"/>
           <w:szCs w:val="20"/>
         </w:rPr>
-        <w:t>);</w:t>
-      </w:r>
-    </w:p>
-    <w:p>
-      <w:pPr>
-        <w:tabs>
-          <w:tab w:val="left" w:pos="916"/>
-          <w:tab w:val="left" w:pos="1832"/>
-          <w:tab w:val="left" w:pos="2748"/>
-          <w:tab w:val="left" w:pos="3664"/>
-          <w:tab w:val="left" w:pos="4580"/>
-          <w:tab w:val="left" w:pos="5496"/>
-          <w:tab w:val="left" w:pos="6412"/>
-          <w:tab w:val="left" w:pos="7328"/>
-          <w:tab w:val="left" w:pos="8244"/>
-          <w:tab w:val="left" w:pos="9160"/>
-          <w:tab w:val="left" w:pos="10076"/>
-          <w:tab w:val="left" w:pos="10992"/>
-          <w:tab w:val="left" w:pos="11908"/>
-          <w:tab w:val="left" w:pos="12824"/>
-          <w:tab w:val="left" w:pos="13740"/>
-          <w:tab w:val="left" w:pos="14656"/>
-        </w:tabs>
-        <w:spacing w:after="0" w:line="240" w:lineRule="auto"/>
-        <w:rPr>
-          <w:rFonts w:ascii="Courier New" w:eastAsia="Times New Roman" w:hAnsi="Courier New" w:cs="Courier New"/>
-          <w:sz w:val="20"/>
-          <w:szCs w:val="20"/>
-        </w:rPr>
-      </w:pPr>
-    </w:p>
-    <w:p>
-      <w:pPr>
-        <w:tabs>
-          <w:tab w:val="left" w:pos="916"/>
-          <w:tab w:val="left" w:pos="1832"/>
-          <w:tab w:val="left" w:pos="2748"/>
-          <w:tab w:val="left" w:pos="3664"/>
-          <w:tab w:val="left" w:pos="4580"/>
-          <w:tab w:val="left" w:pos="5496"/>
-          <w:tab w:val="left" w:pos="6412"/>
-          <w:tab w:val="left" w:pos="7328"/>
-          <w:tab w:val="left" w:pos="8244"/>
-          <w:tab w:val="left" w:pos="9160"/>
-          <w:tab w:val="left" w:pos="10076"/>
-          <w:tab w:val="left" w:pos="10992"/>
-          <w:tab w:val="left" w:pos="11908"/>
-          <w:tab w:val="left" w:pos="12824"/>
-          <w:tab w:val="left" w:pos="13740"/>
-          <w:tab w:val="left" w:pos="14656"/>
-        </w:tabs>
-        <w:spacing w:after="0" w:line="240" w:lineRule="auto"/>
-        <w:rPr>
-          <w:rFonts w:ascii="Bookman Old Style" w:hAnsi="Bookman Old Style"/>
-          <w:b/>
-          <w:sz w:val="20"/>
-          <w:szCs w:val="20"/>
-        </w:rPr>
-      </w:pPr>
-      <w:r>
-        <w:rPr>
-          <w:rFonts w:ascii="Bookman Old Style" w:hAnsi="Bookman Old Style"/>
-          <w:b/>
-          <w:sz w:val="20"/>
-          <w:szCs w:val="20"/>
-        </w:rPr>
-        <w:lastRenderedPageBreak/>
-        <w:t xml:space="preserve">Anonymous </w:t>
-      </w:r>
-      <w:r>
-        <w:rPr>
-          <w:rFonts w:ascii="Bookman Old Style" w:hAnsi="Bookman Old Style"/>
-          <w:b/>
-          <w:sz w:val="20"/>
-          <w:szCs w:val="20"/>
-        </w:rPr>
-        <w:t>Function</w:t>
-      </w:r>
-      <w:r>
-        <w:rPr>
-          <w:rFonts w:ascii="Bookman Old Style" w:hAnsi="Bookman Old Style"/>
-          <w:b/>
-          <w:sz w:val="20"/>
-          <w:szCs w:val="20"/>
-        </w:rPr>
-        <w:t xml:space="preserve">s In </w:t>
-      </w:r>
-      <w:r>
-        <w:rPr>
-          <w:rFonts w:ascii="Bookman Old Style" w:hAnsi="Bookman Old Style"/>
-          <w:b/>
-          <w:sz w:val="20"/>
-          <w:szCs w:val="20"/>
-        </w:rPr>
-        <w:t>jQuery</w:t>
-      </w:r>
-    </w:p>
-    <w:p>
-      <w:pPr>
-        <w:tabs>
-          <w:tab w:val="left" w:pos="916"/>
-          <w:tab w:val="left" w:pos="1832"/>
-          <w:tab w:val="left" w:pos="2748"/>
-          <w:tab w:val="left" w:pos="3664"/>
-          <w:tab w:val="left" w:pos="4580"/>
-          <w:tab w:val="left" w:pos="5496"/>
-          <w:tab w:val="left" w:pos="6412"/>
-          <w:tab w:val="left" w:pos="7328"/>
-          <w:tab w:val="left" w:pos="8244"/>
-          <w:tab w:val="left" w:pos="9160"/>
-          <w:tab w:val="left" w:pos="10076"/>
-          <w:tab w:val="left" w:pos="10992"/>
-          <w:tab w:val="left" w:pos="11908"/>
-          <w:tab w:val="left" w:pos="12824"/>
-          <w:tab w:val="left" w:pos="13740"/>
-          <w:tab w:val="left" w:pos="14656"/>
-        </w:tabs>
-        <w:spacing w:after="0" w:line="240" w:lineRule="auto"/>
-        <w:rPr>
-          <w:rFonts w:ascii="Courier New" w:eastAsia="Times New Roman" w:hAnsi="Courier New" w:cs="Courier New"/>
-          <w:sz w:val="20"/>
-          <w:szCs w:val="20"/>
-        </w:rPr>
-      </w:pPr>
-    </w:p>
-    <w:p>
-      <w:pPr>
-        <w:tabs>
-          <w:tab w:val="left" w:pos="916"/>
-          <w:tab w:val="left" w:pos="1832"/>
-          <w:tab w:val="left" w:pos="2748"/>
-          <w:tab w:val="left" w:pos="3664"/>
-          <w:tab w:val="left" w:pos="4580"/>
-          <w:tab w:val="left" w:pos="5496"/>
-          <w:tab w:val="left" w:pos="6412"/>
-          <w:tab w:val="left" w:pos="7328"/>
-          <w:tab w:val="left" w:pos="8244"/>
-          <w:tab w:val="left" w:pos="9160"/>
-          <w:tab w:val="left" w:pos="10076"/>
-          <w:tab w:val="left" w:pos="10992"/>
-          <w:tab w:val="left" w:pos="11908"/>
-          <w:tab w:val="left" w:pos="12824"/>
-          <w:tab w:val="left" w:pos="13740"/>
-          <w:tab w:val="left" w:pos="14656"/>
-        </w:tabs>
-        <w:spacing w:after="0" w:line="240" w:lineRule="auto"/>
-        <w:rPr>
-          <w:rFonts w:ascii="Courier New" w:eastAsia="Times New Roman" w:hAnsi="Courier New" w:cs="Courier New"/>
-          <w:sz w:val="20"/>
-          <w:szCs w:val="20"/>
-        </w:rPr>
-      </w:pPr>
-      <w:r>
-        <w:rPr>
-          <w:rFonts w:ascii="Courier New" w:eastAsia="Times New Roman" w:hAnsi="Courier New" w:cs="Courier New"/>
-          <w:sz w:val="20"/>
-          <w:szCs w:val="20"/>
-        </w:rPr>
-        <w:t>// event handler</w:t>
-      </w:r>
-    </w:p>
-    <w:p>
-      <w:pPr>
-        <w:tabs>
-          <w:tab w:val="left" w:pos="916"/>
-          <w:tab w:val="left" w:pos="1832"/>
-          <w:tab w:val="left" w:pos="2748"/>
-          <w:tab w:val="left" w:pos="3664"/>
-          <w:tab w:val="left" w:pos="4580"/>
-          <w:tab w:val="left" w:pos="5496"/>
-          <w:tab w:val="left" w:pos="6412"/>
-          <w:tab w:val="left" w:pos="7328"/>
-          <w:tab w:val="left" w:pos="8244"/>
-          <w:tab w:val="left" w:pos="9160"/>
-          <w:tab w:val="left" w:pos="10076"/>
-          <w:tab w:val="left" w:pos="10992"/>
-          <w:tab w:val="left" w:pos="11908"/>
-          <w:tab w:val="left" w:pos="12824"/>
-          <w:tab w:val="left" w:pos="13740"/>
-          <w:tab w:val="left" w:pos="14656"/>
-        </w:tabs>
-        <w:spacing w:after="0" w:line="240" w:lineRule="auto"/>
-        <w:rPr>
-          <w:rFonts w:ascii="Courier New" w:eastAsia="Times New Roman" w:hAnsi="Courier New" w:cs="Courier New"/>
-          <w:sz w:val="20"/>
-          <w:szCs w:val="20"/>
-        </w:rPr>
-      </w:pPr>
-      <w:r>
-        <w:rPr>
-          <w:rFonts w:ascii="Courier New" w:eastAsia="Times New Roman" w:hAnsi="Courier New" w:cs="Courier New"/>
-          <w:sz w:val="20"/>
-          <w:szCs w:val="20"/>
-        </w:rPr>
-        <w:t xml:space="preserve">$("p").click = </w:t>
-      </w:r>
-      <w:proofErr w:type="gramStart"/>
-      <w:r>
-        <w:rPr>
-          <w:rFonts w:ascii="Courier New" w:eastAsia="Times New Roman" w:hAnsi="Courier New" w:cs="Courier New"/>
-          <w:sz w:val="20"/>
-          <w:szCs w:val="20"/>
-        </w:rPr>
-        <w:t>function(</w:t>
-      </w:r>
-      <w:proofErr w:type="gramEnd"/>
-      <w:r>
-        <w:rPr>
-          <w:rFonts w:ascii="Courier New" w:eastAsia="Times New Roman" w:hAnsi="Courier New" w:cs="Courier New"/>
-          <w:sz w:val="20"/>
-          <w:szCs w:val="20"/>
-        </w:rPr>
-        <w:t>){</w:t>
+        <w:t>"Hello World");</w:t>
       </w:r>
     </w:p>
     <w:p>
@@ -1737,287 +2030,6 @@
           <w:szCs w:val="20"/>
         </w:rPr>
         <w:t xml:space="preserve">    </w:t>
-      </w:r>
-      <w:proofErr w:type="gramStart"/>
-      <w:r>
-        <w:rPr>
-          <w:rFonts w:ascii="Courier New" w:eastAsia="Times New Roman" w:hAnsi="Courier New" w:cs="Courier New"/>
-          <w:sz w:val="20"/>
-          <w:szCs w:val="20"/>
-        </w:rPr>
-        <w:t>alert(</w:t>
-      </w:r>
-      <w:proofErr w:type="gramEnd"/>
-      <w:r>
-        <w:rPr>
-          <w:rFonts w:ascii="Courier New" w:eastAsia="Times New Roman" w:hAnsi="Courier New" w:cs="Courier New"/>
-          <w:sz w:val="20"/>
-          <w:szCs w:val="20"/>
-        </w:rPr>
-        <w:t>"hello");</w:t>
-      </w:r>
-    </w:p>
-    <w:p>
-      <w:pPr>
-        <w:tabs>
-          <w:tab w:val="left" w:pos="916"/>
-          <w:tab w:val="left" w:pos="1832"/>
-          <w:tab w:val="left" w:pos="2748"/>
-          <w:tab w:val="left" w:pos="3664"/>
-          <w:tab w:val="left" w:pos="4580"/>
-          <w:tab w:val="left" w:pos="5496"/>
-          <w:tab w:val="left" w:pos="6412"/>
-          <w:tab w:val="left" w:pos="7328"/>
-          <w:tab w:val="left" w:pos="8244"/>
-          <w:tab w:val="left" w:pos="9160"/>
-          <w:tab w:val="left" w:pos="10076"/>
-          <w:tab w:val="left" w:pos="10992"/>
-          <w:tab w:val="left" w:pos="11908"/>
-          <w:tab w:val="left" w:pos="12824"/>
-          <w:tab w:val="left" w:pos="13740"/>
-          <w:tab w:val="left" w:pos="14656"/>
-        </w:tabs>
-        <w:spacing w:after="0" w:line="240" w:lineRule="auto"/>
-        <w:rPr>
-          <w:rFonts w:ascii="Courier New" w:eastAsia="Times New Roman" w:hAnsi="Courier New" w:cs="Courier New"/>
-          <w:sz w:val="20"/>
-          <w:szCs w:val="20"/>
-        </w:rPr>
-      </w:pPr>
-      <w:r>
-        <w:rPr>
-          <w:rFonts w:ascii="Courier New" w:eastAsia="Times New Roman" w:hAnsi="Courier New" w:cs="Courier New"/>
-          <w:sz w:val="20"/>
-          <w:szCs w:val="20"/>
-        </w:rPr>
-        <w:t xml:space="preserve">}; </w:t>
-      </w:r>
-    </w:p>
-    <w:p>
-      <w:pPr>
-        <w:rPr>
-          <w:rFonts w:ascii="Bookman Old Style" w:hAnsi="Bookman Old Style"/>
-          <w:sz w:val="20"/>
-          <w:szCs w:val="20"/>
-        </w:rPr>
-      </w:pPr>
-    </w:p>
-    <w:p>
-      <w:pPr>
-        <w:rPr>
-          <w:rFonts w:ascii="Bookman Old Style" w:hAnsi="Bookman Old Style"/>
-          <w:b/>
-          <w:sz w:val="20"/>
-          <w:szCs w:val="20"/>
-        </w:rPr>
-      </w:pPr>
-      <w:r>
-        <w:rPr>
-          <w:rFonts w:ascii="Bookman Old Style" w:hAnsi="Bookman Old Style"/>
-          <w:b/>
-          <w:sz w:val="20"/>
-          <w:szCs w:val="20"/>
-        </w:rPr>
-        <w:t xml:space="preserve">Anonymous </w:t>
-      </w:r>
-      <w:r>
-        <w:rPr>
-          <w:rFonts w:ascii="Bookman Old Style" w:hAnsi="Bookman Old Style"/>
-          <w:b/>
-          <w:sz w:val="20"/>
-          <w:szCs w:val="20"/>
-        </w:rPr>
-        <w:t>Function</w:t>
-      </w:r>
-      <w:r>
-        <w:rPr>
-          <w:rFonts w:ascii="Bookman Old Style" w:hAnsi="Bookman Old Style"/>
-          <w:b/>
-          <w:sz w:val="20"/>
-          <w:szCs w:val="20"/>
-        </w:rPr>
-        <w:t>s</w:t>
-      </w:r>
-      <w:r>
-        <w:rPr>
-          <w:rFonts w:ascii="Bookman Old Style" w:hAnsi="Bookman Old Style"/>
-          <w:b/>
-          <w:sz w:val="20"/>
-          <w:szCs w:val="20"/>
-        </w:rPr>
-        <w:t xml:space="preserve"> </w:t>
-      </w:r>
-      <w:r>
-        <w:rPr>
-          <w:rFonts w:ascii="Bookman Old Style" w:hAnsi="Bookman Old Style"/>
-          <w:b/>
-          <w:sz w:val="20"/>
-          <w:szCs w:val="20"/>
-        </w:rPr>
-        <w:t>as</w:t>
-      </w:r>
-      <w:r>
-        <w:rPr>
-          <w:rFonts w:ascii="Bookman Old Style" w:hAnsi="Bookman Old Style"/>
-          <w:b/>
-          <w:sz w:val="20"/>
-          <w:szCs w:val="20"/>
-        </w:rPr>
-        <w:t xml:space="preserve"> callback functions</w:t>
-      </w:r>
-    </w:p>
-    <w:p>
-      <w:pPr>
-        <w:rPr>
-          <w:rFonts w:ascii="Bookman Old Style" w:hAnsi="Bookman Old Style"/>
-          <w:sz w:val="20"/>
-          <w:szCs w:val="20"/>
-        </w:rPr>
-      </w:pPr>
-      <w:r>
-        <w:rPr>
-          <w:rFonts w:ascii="Bookman Old Style" w:hAnsi="Bookman Old Style"/>
-          <w:sz w:val="20"/>
-          <w:szCs w:val="20"/>
-        </w:rPr>
-        <w:t xml:space="preserve">Anonymous functions are commonly used as callback functions. In below code example, we have defined an object literal </w:t>
-      </w:r>
-      <w:r>
-        <w:rPr>
-          <w:rFonts w:ascii="Bookman Old Style" w:hAnsi="Bookman Old Style"/>
-          <w:i/>
-          <w:sz w:val="20"/>
-          <w:szCs w:val="20"/>
-        </w:rPr>
-        <w:t>Contest</w:t>
-      </w:r>
-      <w:r>
-        <w:rPr>
-          <w:rFonts w:ascii="Bookman Old Style" w:hAnsi="Bookman Old Style"/>
-          <w:sz w:val="20"/>
-          <w:szCs w:val="20"/>
-        </w:rPr>
-        <w:t xml:space="preserve"> which contains a function </w:t>
-      </w:r>
-      <w:proofErr w:type="spellStart"/>
-      <w:r>
-        <w:rPr>
-          <w:rFonts w:ascii="Bookman Old Style" w:hAnsi="Bookman Old Style"/>
-          <w:i/>
-          <w:sz w:val="20"/>
-          <w:szCs w:val="20"/>
-        </w:rPr>
-        <w:t>askQuestion</w:t>
-      </w:r>
-      <w:proofErr w:type="spellEnd"/>
-      <w:r>
-        <w:rPr>
-          <w:rFonts w:ascii="Bookman Old Style" w:hAnsi="Bookman Old Style"/>
-          <w:sz w:val="20"/>
-          <w:szCs w:val="20"/>
-        </w:rPr>
-        <w:t xml:space="preserve"> which takes function as argument and calls it during its execution. During </w:t>
-      </w:r>
-      <w:proofErr w:type="spellStart"/>
-      <w:r>
-        <w:rPr>
-          <w:rFonts w:ascii="Bookman Old Style" w:hAnsi="Bookman Old Style"/>
-          <w:i/>
-          <w:sz w:val="20"/>
-          <w:szCs w:val="20"/>
-        </w:rPr>
-        <w:t>askQuestion</w:t>
-      </w:r>
-      <w:proofErr w:type="spellEnd"/>
-      <w:r>
-        <w:rPr>
-          <w:rFonts w:ascii="Bookman Old Style" w:hAnsi="Bookman Old Style"/>
-          <w:sz w:val="20"/>
-          <w:szCs w:val="20"/>
-        </w:rPr>
-        <w:t xml:space="preserve"> function execution, we can simply pass an anonymous function as an argument, which returns the answer to the console.</w:t>
-      </w:r>
-    </w:p>
-    <w:p>
-      <w:pPr>
-        <w:tabs>
-          <w:tab w:val="left" w:pos="916"/>
-          <w:tab w:val="left" w:pos="1832"/>
-          <w:tab w:val="left" w:pos="2748"/>
-          <w:tab w:val="left" w:pos="3664"/>
-          <w:tab w:val="left" w:pos="4580"/>
-          <w:tab w:val="left" w:pos="5496"/>
-          <w:tab w:val="left" w:pos="6412"/>
-          <w:tab w:val="left" w:pos="7328"/>
-          <w:tab w:val="left" w:pos="8244"/>
-          <w:tab w:val="left" w:pos="9160"/>
-          <w:tab w:val="left" w:pos="10076"/>
-          <w:tab w:val="left" w:pos="10992"/>
-          <w:tab w:val="left" w:pos="11908"/>
-          <w:tab w:val="left" w:pos="12824"/>
-          <w:tab w:val="left" w:pos="13740"/>
-          <w:tab w:val="left" w:pos="14656"/>
-        </w:tabs>
-        <w:spacing w:after="0" w:line="240" w:lineRule="auto"/>
-        <w:rPr>
-          <w:rFonts w:ascii="Courier New" w:eastAsia="Times New Roman" w:hAnsi="Courier New" w:cs="Courier New"/>
-          <w:sz w:val="20"/>
-          <w:szCs w:val="20"/>
-        </w:rPr>
-      </w:pPr>
-      <w:proofErr w:type="gramStart"/>
-      <w:r>
-        <w:rPr>
-          <w:rFonts w:ascii="Courier New" w:eastAsia="Times New Roman" w:hAnsi="Courier New" w:cs="Courier New"/>
-          <w:sz w:val="20"/>
-          <w:szCs w:val="20"/>
-        </w:rPr>
-        <w:t>var</w:t>
-      </w:r>
-      <w:proofErr w:type="gramEnd"/>
-      <w:r>
-        <w:rPr>
-          <w:rFonts w:ascii="Courier New" w:eastAsia="Times New Roman" w:hAnsi="Courier New" w:cs="Courier New"/>
-          <w:sz w:val="20"/>
-          <w:szCs w:val="20"/>
-        </w:rPr>
-        <w:t xml:space="preserve"> Contest = {</w:t>
-      </w:r>
-    </w:p>
-    <w:p>
-      <w:pPr>
-        <w:tabs>
-          <w:tab w:val="left" w:pos="916"/>
-          <w:tab w:val="left" w:pos="1832"/>
-          <w:tab w:val="left" w:pos="2748"/>
-          <w:tab w:val="left" w:pos="3664"/>
-          <w:tab w:val="left" w:pos="4580"/>
-          <w:tab w:val="left" w:pos="5496"/>
-          <w:tab w:val="left" w:pos="6412"/>
-          <w:tab w:val="left" w:pos="7328"/>
-          <w:tab w:val="left" w:pos="8244"/>
-          <w:tab w:val="left" w:pos="9160"/>
-          <w:tab w:val="left" w:pos="10076"/>
-          <w:tab w:val="left" w:pos="10992"/>
-          <w:tab w:val="left" w:pos="11908"/>
-          <w:tab w:val="left" w:pos="12824"/>
-          <w:tab w:val="left" w:pos="13740"/>
-          <w:tab w:val="left" w:pos="14656"/>
-        </w:tabs>
-        <w:spacing w:after="0" w:line="240" w:lineRule="auto"/>
-        <w:rPr>
-          <w:rFonts w:ascii="Courier New" w:eastAsia="Times New Roman" w:hAnsi="Courier New" w:cs="Courier New"/>
-          <w:sz w:val="20"/>
-          <w:szCs w:val="20"/>
-        </w:rPr>
-      </w:pPr>
-      <w:r>
-        <w:rPr>
-          <w:rFonts w:ascii="Courier New" w:eastAsia="Times New Roman" w:hAnsi="Courier New" w:cs="Courier New"/>
-          <w:sz w:val="20"/>
-          <w:szCs w:val="20"/>
-        </w:rPr>
-        <w:t xml:space="preserve">            </w:t>
       </w:r>
       <w:proofErr w:type="spellStart"/>
       <w:proofErr w:type="gramStart"/>
@@ -2027,6 +2039,1110 @@
           <w:sz w:val="20"/>
           <w:szCs w:val="20"/>
         </w:rPr>
+        <w:t>response.end</w:t>
+      </w:r>
+      <w:proofErr w:type="spellEnd"/>
+      <w:r>
+        <w:rPr>
+          <w:rFonts w:ascii="Courier New" w:eastAsia="Times New Roman" w:hAnsi="Courier New" w:cs="Courier New"/>
+          <w:sz w:val="20"/>
+          <w:szCs w:val="20"/>
+        </w:rPr>
+        <w:t>(</w:t>
+      </w:r>
+      <w:proofErr w:type="gramEnd"/>
+      <w:r>
+        <w:rPr>
+          <w:rFonts w:ascii="Courier New" w:eastAsia="Times New Roman" w:hAnsi="Courier New" w:cs="Courier New"/>
+          <w:sz w:val="20"/>
+          <w:szCs w:val="20"/>
+        </w:rPr>
+        <w:t>);</w:t>
+      </w:r>
+    </w:p>
+    <w:p>
+      <w:pPr>
+        <w:tabs>
+          <w:tab w:val="left" w:pos="916"/>
+          <w:tab w:val="left" w:pos="1832"/>
+          <w:tab w:val="left" w:pos="2748"/>
+          <w:tab w:val="left" w:pos="3664"/>
+          <w:tab w:val="left" w:pos="4580"/>
+          <w:tab w:val="left" w:pos="5496"/>
+          <w:tab w:val="left" w:pos="6412"/>
+          <w:tab w:val="left" w:pos="7328"/>
+          <w:tab w:val="left" w:pos="8244"/>
+          <w:tab w:val="left" w:pos="9160"/>
+          <w:tab w:val="left" w:pos="10076"/>
+          <w:tab w:val="left" w:pos="10992"/>
+          <w:tab w:val="left" w:pos="11908"/>
+          <w:tab w:val="left" w:pos="12824"/>
+          <w:tab w:val="left" w:pos="13740"/>
+          <w:tab w:val="left" w:pos="14656"/>
+        </w:tabs>
+        <w:spacing w:after="0" w:line="240" w:lineRule="auto"/>
+        <w:rPr>
+          <w:rFonts w:ascii="Courier New" w:eastAsia="Times New Roman" w:hAnsi="Courier New" w:cs="Courier New"/>
+          <w:sz w:val="20"/>
+          <w:szCs w:val="20"/>
+        </w:rPr>
+      </w:pPr>
+    </w:p>
+    <w:p>
+      <w:pPr>
+        <w:tabs>
+          <w:tab w:val="left" w:pos="916"/>
+          <w:tab w:val="left" w:pos="1832"/>
+          <w:tab w:val="left" w:pos="2748"/>
+          <w:tab w:val="left" w:pos="3664"/>
+          <w:tab w:val="left" w:pos="4580"/>
+          <w:tab w:val="left" w:pos="5496"/>
+          <w:tab w:val="left" w:pos="6412"/>
+          <w:tab w:val="left" w:pos="7328"/>
+          <w:tab w:val="left" w:pos="8244"/>
+          <w:tab w:val="left" w:pos="9160"/>
+          <w:tab w:val="left" w:pos="10076"/>
+          <w:tab w:val="left" w:pos="10992"/>
+          <w:tab w:val="left" w:pos="11908"/>
+          <w:tab w:val="left" w:pos="12824"/>
+          <w:tab w:val="left" w:pos="13740"/>
+          <w:tab w:val="left" w:pos="14656"/>
+        </w:tabs>
+        <w:spacing w:after="0" w:line="240" w:lineRule="auto"/>
+        <w:rPr>
+          <w:rFonts w:ascii="Courier New" w:eastAsia="Times New Roman" w:hAnsi="Courier New" w:cs="Courier New"/>
+          <w:sz w:val="20"/>
+          <w:szCs w:val="20"/>
+        </w:rPr>
+      </w:pPr>
+      <w:r>
+        <w:rPr>
+          <w:rFonts w:ascii="Courier New" w:eastAsia="Times New Roman" w:hAnsi="Courier New" w:cs="Courier New"/>
+          <w:sz w:val="20"/>
+          <w:szCs w:val="20"/>
+        </w:rPr>
+        <w:t>});</w:t>
+      </w:r>
+    </w:p>
+    <w:p>
+      <w:pPr>
+        <w:tabs>
+          <w:tab w:val="left" w:pos="916"/>
+          <w:tab w:val="left" w:pos="1832"/>
+          <w:tab w:val="left" w:pos="2748"/>
+          <w:tab w:val="left" w:pos="3664"/>
+          <w:tab w:val="left" w:pos="4580"/>
+          <w:tab w:val="left" w:pos="5496"/>
+          <w:tab w:val="left" w:pos="6412"/>
+          <w:tab w:val="left" w:pos="7328"/>
+          <w:tab w:val="left" w:pos="8244"/>
+          <w:tab w:val="left" w:pos="9160"/>
+          <w:tab w:val="left" w:pos="10076"/>
+          <w:tab w:val="left" w:pos="10992"/>
+          <w:tab w:val="left" w:pos="11908"/>
+          <w:tab w:val="left" w:pos="12824"/>
+          <w:tab w:val="left" w:pos="13740"/>
+          <w:tab w:val="left" w:pos="14656"/>
+        </w:tabs>
+        <w:spacing w:after="0" w:line="240" w:lineRule="auto"/>
+        <w:rPr>
+          <w:rFonts w:ascii="Courier New" w:eastAsia="Times New Roman" w:hAnsi="Courier New" w:cs="Courier New"/>
+          <w:sz w:val="20"/>
+          <w:szCs w:val="20"/>
+        </w:rPr>
+      </w:pPr>
+      <w:proofErr w:type="spellStart"/>
+      <w:proofErr w:type="gramStart"/>
+      <w:r>
+        <w:rPr>
+          <w:rFonts w:ascii="Courier New" w:eastAsia="Times New Roman" w:hAnsi="Courier New" w:cs="Courier New"/>
+          <w:sz w:val="20"/>
+          <w:szCs w:val="20"/>
+        </w:rPr>
+        <w:t>server.listen</w:t>
+      </w:r>
+      <w:proofErr w:type="spellEnd"/>
+      <w:r>
+        <w:rPr>
+          <w:rFonts w:ascii="Courier New" w:eastAsia="Times New Roman" w:hAnsi="Courier New" w:cs="Courier New"/>
+          <w:sz w:val="20"/>
+          <w:szCs w:val="20"/>
+        </w:rPr>
+        <w:t>(</w:t>
+      </w:r>
+      <w:proofErr w:type="gramEnd"/>
+      <w:r>
+        <w:rPr>
+          <w:rFonts w:ascii="Courier New" w:eastAsia="Times New Roman" w:hAnsi="Courier New" w:cs="Courier New"/>
+          <w:sz w:val="20"/>
+          <w:szCs w:val="20"/>
+        </w:rPr>
+        <w:t>1234);</w:t>
+      </w:r>
+    </w:p>
+    <w:p>
+      <w:pPr>
+        <w:rPr>
+          <w:rFonts w:ascii="Bookman Old Style" w:hAnsi="Bookman Old Style"/>
+          <w:b/>
+          <w:sz w:val="20"/>
+          <w:szCs w:val="20"/>
+        </w:rPr>
+      </w:pPr>
+    </w:p>
+    <w:p>
+      <w:pPr>
+        <w:rPr>
+          <w:rFonts w:ascii="Bookman Old Style" w:hAnsi="Bookman Old Style"/>
+          <w:b/>
+          <w:sz w:val="20"/>
+          <w:szCs w:val="20"/>
+        </w:rPr>
+      </w:pPr>
+      <w:r>
+        <w:rPr>
+          <w:rFonts w:ascii="Bookman Old Style" w:hAnsi="Bookman Old Style"/>
+          <w:sz w:val="20"/>
+          <w:szCs w:val="20"/>
+        </w:rPr>
+        <w:t>We define the function we want to pass to execute right there at</w:t>
+      </w:r>
+      <w:r>
+        <w:rPr>
+          <w:rFonts w:ascii="Bookman Old Style" w:hAnsi="Bookman Old Style"/>
+          <w:sz w:val="20"/>
+          <w:szCs w:val="20"/>
+        </w:rPr>
+        <w:t xml:space="preserve"> </w:t>
+      </w:r>
+      <w:r>
+        <w:rPr>
+          <w:rFonts w:ascii="Bookman Old Style" w:hAnsi="Bookman Old Style"/>
+          <w:sz w:val="20"/>
+          <w:szCs w:val="20"/>
+        </w:rPr>
+        <w:t xml:space="preserve">the place where execute </w:t>
+      </w:r>
+      <w:r>
+        <w:rPr>
+          <w:rFonts w:ascii="Bookman Old Style" w:hAnsi="Bookman Old Style"/>
+          <w:sz w:val="20"/>
+          <w:szCs w:val="20"/>
+        </w:rPr>
+        <w:t>e</w:t>
+      </w:r>
+      <w:r>
+        <w:rPr>
+          <w:rFonts w:ascii="Bookman Old Style" w:hAnsi="Bookman Old Style"/>
+          <w:sz w:val="20"/>
+          <w:szCs w:val="20"/>
+        </w:rPr>
+        <w:t>xpects its first parameter.</w:t>
+      </w:r>
+      <w:r>
+        <w:rPr>
+          <w:rFonts w:ascii="Bookman Old Style" w:hAnsi="Bookman Old Style"/>
+          <w:sz w:val="20"/>
+          <w:szCs w:val="20"/>
+        </w:rPr>
+        <w:t xml:space="preserve"> </w:t>
+      </w:r>
+      <w:r>
+        <w:rPr>
+          <w:rFonts w:ascii="Bookman Old Style" w:hAnsi="Bookman Old Style"/>
+          <w:sz w:val="20"/>
+          <w:szCs w:val="20"/>
+        </w:rPr>
+        <w:t>This way, we don</w:t>
+      </w:r>
+      <w:r>
+        <w:rPr>
+          <w:rFonts w:ascii="Bookman Old Style" w:hAnsi="Bookman Old Style" w:hint="eastAsia"/>
+          <w:sz w:val="20"/>
+          <w:szCs w:val="20"/>
+        </w:rPr>
+        <w:t>’</w:t>
+      </w:r>
+      <w:r>
+        <w:rPr>
+          <w:rFonts w:ascii="Bookman Old Style" w:hAnsi="Bookman Old Style"/>
+          <w:sz w:val="20"/>
+          <w:szCs w:val="20"/>
+        </w:rPr>
+        <w:t>t even need to give the function a name, which</w:t>
+      </w:r>
+      <w:r>
+        <w:rPr>
+          <w:rFonts w:ascii="Bookman Old Style" w:hAnsi="Bookman Old Style"/>
+          <w:sz w:val="20"/>
+          <w:szCs w:val="20"/>
+        </w:rPr>
+        <w:t xml:space="preserve"> </w:t>
+      </w:r>
+      <w:r>
+        <w:rPr>
+          <w:rFonts w:ascii="Bookman Old Style" w:hAnsi="Bookman Old Style"/>
+          <w:sz w:val="20"/>
+          <w:szCs w:val="20"/>
+        </w:rPr>
+        <w:t>is why this is called an anonymous function.</w:t>
+      </w:r>
+      <w:r>
+        <w:rPr>
+          <w:rFonts w:ascii="Bookman Old Style" w:hAnsi="Bookman Old Style"/>
+          <w:b/>
+          <w:sz w:val="20"/>
+          <w:szCs w:val="20"/>
+        </w:rPr>
+        <w:br w:type="page"/>
+      </w:r>
+      <w:bookmarkStart w:id="0" w:name="_GoBack"/>
+      <w:bookmarkEnd w:id="0"/>
+    </w:p>
+    <w:p>
+      <w:pPr>
+        <w:rPr>
+          <w:rFonts w:ascii="Bookman Old Style" w:hAnsi="Bookman Old Style"/>
+          <w:b/>
+          <w:sz w:val="20"/>
+          <w:szCs w:val="20"/>
+        </w:rPr>
+      </w:pPr>
+      <w:r>
+        <w:rPr>
+          <w:rFonts w:ascii="Bookman Old Style" w:hAnsi="Bookman Old Style"/>
+          <w:b/>
+          <w:sz w:val="20"/>
+          <w:szCs w:val="20"/>
+        </w:rPr>
+        <w:lastRenderedPageBreak/>
+        <w:t>Anonymous Function</w:t>
+      </w:r>
+      <w:r>
+        <w:rPr>
+          <w:rFonts w:ascii="Bookman Old Style" w:hAnsi="Bookman Old Style"/>
+          <w:b/>
+          <w:sz w:val="20"/>
+          <w:szCs w:val="20"/>
+        </w:rPr>
+        <w:t>s</w:t>
+      </w:r>
+      <w:r>
+        <w:rPr>
+          <w:rFonts w:ascii="Bookman Old Style" w:hAnsi="Bookman Old Style"/>
+          <w:b/>
+          <w:sz w:val="20"/>
+          <w:szCs w:val="20"/>
+        </w:rPr>
+        <w:t xml:space="preserve"> </w:t>
+      </w:r>
+      <w:r>
+        <w:rPr>
+          <w:rFonts w:ascii="Bookman Old Style" w:hAnsi="Bookman Old Style"/>
+          <w:b/>
+          <w:sz w:val="20"/>
+          <w:szCs w:val="20"/>
+        </w:rPr>
+        <w:t>Declared With jQuery</w:t>
+      </w:r>
+    </w:p>
+    <w:p>
+      <w:pPr>
+        <w:tabs>
+          <w:tab w:val="left" w:pos="916"/>
+          <w:tab w:val="left" w:pos="1832"/>
+          <w:tab w:val="left" w:pos="2748"/>
+          <w:tab w:val="left" w:pos="3664"/>
+          <w:tab w:val="left" w:pos="4580"/>
+          <w:tab w:val="left" w:pos="5496"/>
+          <w:tab w:val="left" w:pos="6412"/>
+          <w:tab w:val="left" w:pos="7328"/>
+          <w:tab w:val="left" w:pos="8244"/>
+          <w:tab w:val="left" w:pos="9160"/>
+          <w:tab w:val="left" w:pos="10076"/>
+          <w:tab w:val="left" w:pos="10992"/>
+          <w:tab w:val="left" w:pos="11908"/>
+          <w:tab w:val="left" w:pos="12824"/>
+          <w:tab w:val="left" w:pos="13740"/>
+          <w:tab w:val="left" w:pos="14656"/>
+        </w:tabs>
+        <w:spacing w:after="0" w:line="240" w:lineRule="auto"/>
+        <w:rPr>
+          <w:rFonts w:ascii="Courier New" w:eastAsia="Times New Roman" w:hAnsi="Courier New" w:cs="Courier New"/>
+          <w:sz w:val="20"/>
+          <w:szCs w:val="20"/>
+        </w:rPr>
+      </w:pPr>
+      <w:r>
+        <w:rPr>
+          <w:rFonts w:ascii="Courier New" w:eastAsia="Times New Roman" w:hAnsi="Courier New" w:cs="Courier New"/>
+          <w:sz w:val="20"/>
+          <w:szCs w:val="20"/>
+        </w:rPr>
+        <w:t>// event handler</w:t>
+      </w:r>
+    </w:p>
+    <w:p>
+      <w:pPr>
+        <w:tabs>
+          <w:tab w:val="left" w:pos="916"/>
+          <w:tab w:val="left" w:pos="1832"/>
+          <w:tab w:val="left" w:pos="2748"/>
+          <w:tab w:val="left" w:pos="3664"/>
+          <w:tab w:val="left" w:pos="4580"/>
+          <w:tab w:val="left" w:pos="5496"/>
+          <w:tab w:val="left" w:pos="6412"/>
+          <w:tab w:val="left" w:pos="7328"/>
+          <w:tab w:val="left" w:pos="8244"/>
+          <w:tab w:val="left" w:pos="9160"/>
+          <w:tab w:val="left" w:pos="10076"/>
+          <w:tab w:val="left" w:pos="10992"/>
+          <w:tab w:val="left" w:pos="11908"/>
+          <w:tab w:val="left" w:pos="12824"/>
+          <w:tab w:val="left" w:pos="13740"/>
+          <w:tab w:val="left" w:pos="14656"/>
+        </w:tabs>
+        <w:spacing w:after="0" w:line="240" w:lineRule="auto"/>
+        <w:rPr>
+          <w:rFonts w:ascii="Courier New" w:eastAsia="Times New Roman" w:hAnsi="Courier New" w:cs="Courier New"/>
+          <w:sz w:val="20"/>
+          <w:szCs w:val="20"/>
+        </w:rPr>
+      </w:pPr>
+      <w:r>
+        <w:rPr>
+          <w:rFonts w:ascii="Courier New" w:eastAsia="Times New Roman" w:hAnsi="Courier New" w:cs="Courier New"/>
+          <w:sz w:val="20"/>
+          <w:szCs w:val="20"/>
+        </w:rPr>
+        <w:t xml:space="preserve">$("p").click = </w:t>
+      </w:r>
+      <w:proofErr w:type="gramStart"/>
+      <w:r>
+        <w:rPr>
+          <w:rFonts w:ascii="Courier New" w:eastAsia="Times New Roman" w:hAnsi="Courier New" w:cs="Courier New"/>
+          <w:sz w:val="20"/>
+          <w:szCs w:val="20"/>
+        </w:rPr>
+        <w:t>function(</w:t>
+      </w:r>
+      <w:proofErr w:type="gramEnd"/>
+      <w:r>
+        <w:rPr>
+          <w:rFonts w:ascii="Courier New" w:eastAsia="Times New Roman" w:hAnsi="Courier New" w:cs="Courier New"/>
+          <w:sz w:val="20"/>
+          <w:szCs w:val="20"/>
+        </w:rPr>
+        <w:t>){</w:t>
+      </w:r>
+    </w:p>
+    <w:p>
+      <w:pPr>
+        <w:tabs>
+          <w:tab w:val="left" w:pos="916"/>
+          <w:tab w:val="left" w:pos="1832"/>
+          <w:tab w:val="left" w:pos="2748"/>
+          <w:tab w:val="left" w:pos="3664"/>
+          <w:tab w:val="left" w:pos="4580"/>
+          <w:tab w:val="left" w:pos="5496"/>
+          <w:tab w:val="left" w:pos="6412"/>
+          <w:tab w:val="left" w:pos="7328"/>
+          <w:tab w:val="left" w:pos="8244"/>
+          <w:tab w:val="left" w:pos="9160"/>
+          <w:tab w:val="left" w:pos="10076"/>
+          <w:tab w:val="left" w:pos="10992"/>
+          <w:tab w:val="left" w:pos="11908"/>
+          <w:tab w:val="left" w:pos="12824"/>
+          <w:tab w:val="left" w:pos="13740"/>
+          <w:tab w:val="left" w:pos="14656"/>
+        </w:tabs>
+        <w:spacing w:after="0" w:line="240" w:lineRule="auto"/>
+        <w:rPr>
+          <w:rFonts w:ascii="Courier New" w:eastAsia="Times New Roman" w:hAnsi="Courier New" w:cs="Courier New"/>
+          <w:sz w:val="20"/>
+          <w:szCs w:val="20"/>
+        </w:rPr>
+      </w:pPr>
+      <w:r>
+        <w:rPr>
+          <w:rFonts w:ascii="Courier New" w:eastAsia="Times New Roman" w:hAnsi="Courier New" w:cs="Courier New"/>
+          <w:sz w:val="20"/>
+          <w:szCs w:val="20"/>
+        </w:rPr>
+        <w:t xml:space="preserve">    </w:t>
+      </w:r>
+      <w:proofErr w:type="gramStart"/>
+      <w:r>
+        <w:rPr>
+          <w:rFonts w:ascii="Courier New" w:eastAsia="Times New Roman" w:hAnsi="Courier New" w:cs="Courier New"/>
+          <w:sz w:val="20"/>
+          <w:szCs w:val="20"/>
+        </w:rPr>
+        <w:t>alert(</w:t>
+      </w:r>
+      <w:proofErr w:type="gramEnd"/>
+      <w:r>
+        <w:rPr>
+          <w:rFonts w:ascii="Courier New" w:eastAsia="Times New Roman" w:hAnsi="Courier New" w:cs="Courier New"/>
+          <w:sz w:val="20"/>
+          <w:szCs w:val="20"/>
+        </w:rPr>
+        <w:t>"hello");</w:t>
+      </w:r>
+    </w:p>
+    <w:p>
+      <w:pPr>
+        <w:tabs>
+          <w:tab w:val="left" w:pos="916"/>
+          <w:tab w:val="left" w:pos="1832"/>
+          <w:tab w:val="left" w:pos="2748"/>
+          <w:tab w:val="left" w:pos="3664"/>
+          <w:tab w:val="left" w:pos="4580"/>
+          <w:tab w:val="left" w:pos="5496"/>
+          <w:tab w:val="left" w:pos="6412"/>
+          <w:tab w:val="left" w:pos="7328"/>
+          <w:tab w:val="left" w:pos="8244"/>
+          <w:tab w:val="left" w:pos="9160"/>
+          <w:tab w:val="left" w:pos="10076"/>
+          <w:tab w:val="left" w:pos="10992"/>
+          <w:tab w:val="left" w:pos="11908"/>
+          <w:tab w:val="left" w:pos="12824"/>
+          <w:tab w:val="left" w:pos="13740"/>
+          <w:tab w:val="left" w:pos="14656"/>
+        </w:tabs>
+        <w:spacing w:after="0" w:line="240" w:lineRule="auto"/>
+        <w:rPr>
+          <w:rFonts w:ascii="Courier New" w:eastAsia="Times New Roman" w:hAnsi="Courier New" w:cs="Courier New"/>
+          <w:sz w:val="20"/>
+          <w:szCs w:val="20"/>
+        </w:rPr>
+      </w:pPr>
+      <w:r>
+        <w:rPr>
+          <w:rFonts w:ascii="Courier New" w:eastAsia="Times New Roman" w:hAnsi="Courier New" w:cs="Courier New"/>
+          <w:sz w:val="20"/>
+          <w:szCs w:val="20"/>
+        </w:rPr>
+        <w:t xml:space="preserve">}; </w:t>
+      </w:r>
+    </w:p>
+    <w:p>
+      <w:pPr>
+        <w:rPr>
+          <w:rFonts w:ascii="Bookman Old Style" w:hAnsi="Bookman Old Style"/>
+          <w:b/>
+          <w:sz w:val="20"/>
+          <w:szCs w:val="20"/>
+        </w:rPr>
+      </w:pPr>
+    </w:p>
+    <w:p>
+      <w:pPr>
+        <w:rPr>
+          <w:rFonts w:ascii="Bookman Old Style" w:hAnsi="Bookman Old Style"/>
+          <w:b/>
+          <w:sz w:val="20"/>
+          <w:szCs w:val="20"/>
+        </w:rPr>
+      </w:pPr>
+      <w:r>
+        <w:rPr>
+          <w:rFonts w:ascii="Bookman Old Style" w:hAnsi="Bookman Old Style"/>
+          <w:b/>
+          <w:sz w:val="20"/>
+          <w:szCs w:val="20"/>
+        </w:rPr>
+        <w:br w:type="page"/>
+      </w:r>
+    </w:p>
+    <w:p>
+      <w:pPr>
+        <w:rPr>
+          <w:rFonts w:ascii="Bookman Old Style" w:hAnsi="Bookman Old Style"/>
+          <w:b/>
+          <w:sz w:val="20"/>
+          <w:szCs w:val="20"/>
+        </w:rPr>
+      </w:pPr>
+      <w:r>
+        <w:rPr>
+          <w:rFonts w:ascii="Bookman Old Style" w:hAnsi="Bookman Old Style"/>
+          <w:b/>
+          <w:sz w:val="20"/>
+          <w:szCs w:val="20"/>
+        </w:rPr>
+        <w:lastRenderedPageBreak/>
+        <w:t>Anonymous Function</w:t>
+      </w:r>
+      <w:r>
+        <w:rPr>
+          <w:rFonts w:ascii="Bookman Old Style" w:hAnsi="Bookman Old Style"/>
+          <w:b/>
+          <w:sz w:val="20"/>
+          <w:szCs w:val="20"/>
+        </w:rPr>
+        <w:t>s</w:t>
+      </w:r>
+      <w:r>
+        <w:rPr>
+          <w:rFonts w:ascii="Bookman Old Style" w:hAnsi="Bookman Old Style"/>
+          <w:b/>
+          <w:sz w:val="20"/>
+          <w:szCs w:val="20"/>
+        </w:rPr>
+        <w:t xml:space="preserve"> </w:t>
+      </w:r>
+      <w:proofErr w:type="gramStart"/>
+      <w:r>
+        <w:rPr>
+          <w:rFonts w:ascii="Bookman Old Style" w:hAnsi="Bookman Old Style"/>
+          <w:b/>
+          <w:sz w:val="20"/>
+          <w:szCs w:val="20"/>
+        </w:rPr>
+        <w:t>As</w:t>
+      </w:r>
+      <w:proofErr w:type="gramEnd"/>
+      <w:r>
+        <w:rPr>
+          <w:rFonts w:ascii="Bookman Old Style" w:hAnsi="Bookman Old Style"/>
+          <w:b/>
+          <w:sz w:val="20"/>
+          <w:szCs w:val="20"/>
+        </w:rPr>
+        <w:t xml:space="preserve"> Function Object</w:t>
+      </w:r>
+    </w:p>
+    <w:p>
+      <w:pPr>
+        <w:tabs>
+          <w:tab w:val="left" w:pos="916"/>
+          <w:tab w:val="left" w:pos="1832"/>
+          <w:tab w:val="left" w:pos="2748"/>
+          <w:tab w:val="left" w:pos="3664"/>
+          <w:tab w:val="left" w:pos="4580"/>
+          <w:tab w:val="left" w:pos="5496"/>
+          <w:tab w:val="left" w:pos="6412"/>
+          <w:tab w:val="left" w:pos="7328"/>
+          <w:tab w:val="left" w:pos="8244"/>
+          <w:tab w:val="left" w:pos="9160"/>
+          <w:tab w:val="left" w:pos="10076"/>
+          <w:tab w:val="left" w:pos="10992"/>
+          <w:tab w:val="left" w:pos="11908"/>
+          <w:tab w:val="left" w:pos="12824"/>
+          <w:tab w:val="left" w:pos="13740"/>
+          <w:tab w:val="left" w:pos="14656"/>
+        </w:tabs>
+        <w:spacing w:after="0" w:line="240" w:lineRule="auto"/>
+        <w:rPr>
+          <w:rFonts w:ascii="Courier New" w:eastAsia="Times New Roman" w:hAnsi="Courier New" w:cs="Courier New"/>
+          <w:sz w:val="20"/>
+          <w:szCs w:val="20"/>
+        </w:rPr>
+      </w:pPr>
+      <w:proofErr w:type="spellStart"/>
+      <w:proofErr w:type="gramStart"/>
+      <w:r>
+        <w:rPr>
+          <w:rFonts w:ascii="Courier New" w:eastAsia="Times New Roman" w:hAnsi="Courier New" w:cs="Courier New"/>
+          <w:sz w:val="20"/>
+          <w:szCs w:val="20"/>
+        </w:rPr>
+        <w:t>setTimeout</w:t>
+      </w:r>
+      <w:proofErr w:type="spellEnd"/>
+      <w:r>
+        <w:rPr>
+          <w:rFonts w:ascii="Courier New" w:eastAsia="Times New Roman" w:hAnsi="Courier New" w:cs="Courier New"/>
+          <w:sz w:val="20"/>
+          <w:szCs w:val="20"/>
+        </w:rPr>
+        <w:t>(</w:t>
+      </w:r>
+      <w:proofErr w:type="gramEnd"/>
+      <w:r>
+        <w:rPr>
+          <w:rFonts w:ascii="Courier New" w:eastAsia="Times New Roman" w:hAnsi="Courier New" w:cs="Courier New"/>
+          <w:sz w:val="20"/>
+          <w:szCs w:val="20"/>
+        </w:rPr>
+        <w:t>function() {</w:t>
+      </w:r>
+    </w:p>
+    <w:p>
+      <w:pPr>
+        <w:tabs>
+          <w:tab w:val="left" w:pos="916"/>
+          <w:tab w:val="left" w:pos="1832"/>
+          <w:tab w:val="left" w:pos="2748"/>
+          <w:tab w:val="left" w:pos="3664"/>
+          <w:tab w:val="left" w:pos="4580"/>
+          <w:tab w:val="left" w:pos="5496"/>
+          <w:tab w:val="left" w:pos="6412"/>
+          <w:tab w:val="left" w:pos="7328"/>
+          <w:tab w:val="left" w:pos="8244"/>
+          <w:tab w:val="left" w:pos="9160"/>
+          <w:tab w:val="left" w:pos="10076"/>
+          <w:tab w:val="left" w:pos="10992"/>
+          <w:tab w:val="left" w:pos="11908"/>
+          <w:tab w:val="left" w:pos="12824"/>
+          <w:tab w:val="left" w:pos="13740"/>
+          <w:tab w:val="left" w:pos="14656"/>
+        </w:tabs>
+        <w:spacing w:after="0" w:line="240" w:lineRule="auto"/>
+        <w:rPr>
+          <w:rFonts w:ascii="Courier New" w:eastAsia="Times New Roman" w:hAnsi="Courier New" w:cs="Courier New"/>
+          <w:sz w:val="20"/>
+          <w:szCs w:val="20"/>
+        </w:rPr>
+      </w:pPr>
+      <w:r>
+        <w:rPr>
+          <w:rFonts w:ascii="Courier New" w:eastAsia="Times New Roman" w:hAnsi="Courier New" w:cs="Courier New"/>
+          <w:sz w:val="20"/>
+          <w:szCs w:val="20"/>
+        </w:rPr>
+        <w:t xml:space="preserve">    </w:t>
+      </w:r>
+      <w:proofErr w:type="gramStart"/>
+      <w:r>
+        <w:rPr>
+          <w:rFonts w:ascii="Courier New" w:eastAsia="Times New Roman" w:hAnsi="Courier New" w:cs="Courier New"/>
+          <w:sz w:val="20"/>
+          <w:szCs w:val="20"/>
+        </w:rPr>
+        <w:t>alert(</w:t>
+      </w:r>
+      <w:proofErr w:type="gramEnd"/>
+      <w:r>
+        <w:rPr>
+          <w:rFonts w:ascii="Courier New" w:eastAsia="Times New Roman" w:hAnsi="Courier New" w:cs="Courier New"/>
+          <w:sz w:val="20"/>
+          <w:szCs w:val="20"/>
+        </w:rPr>
+        <w:t>'hello');</w:t>
+      </w:r>
+    </w:p>
+    <w:p>
+      <w:pPr>
+        <w:tabs>
+          <w:tab w:val="left" w:pos="916"/>
+          <w:tab w:val="left" w:pos="1832"/>
+          <w:tab w:val="left" w:pos="2748"/>
+          <w:tab w:val="left" w:pos="3664"/>
+          <w:tab w:val="left" w:pos="4580"/>
+          <w:tab w:val="left" w:pos="5496"/>
+          <w:tab w:val="left" w:pos="6412"/>
+          <w:tab w:val="left" w:pos="7328"/>
+          <w:tab w:val="left" w:pos="8244"/>
+          <w:tab w:val="left" w:pos="9160"/>
+          <w:tab w:val="left" w:pos="10076"/>
+          <w:tab w:val="left" w:pos="10992"/>
+          <w:tab w:val="left" w:pos="11908"/>
+          <w:tab w:val="left" w:pos="12824"/>
+          <w:tab w:val="left" w:pos="13740"/>
+          <w:tab w:val="left" w:pos="14656"/>
+        </w:tabs>
+        <w:spacing w:after="0" w:line="240" w:lineRule="auto"/>
+        <w:rPr>
+          <w:rFonts w:ascii="Courier New" w:eastAsia="Times New Roman" w:hAnsi="Courier New" w:cs="Courier New"/>
+          <w:sz w:val="20"/>
+          <w:szCs w:val="20"/>
+        </w:rPr>
+      </w:pPr>
+      <w:r>
+        <w:rPr>
+          <w:rFonts w:ascii="Courier New" w:eastAsia="Times New Roman" w:hAnsi="Courier New" w:cs="Courier New"/>
+          <w:sz w:val="20"/>
+          <w:szCs w:val="20"/>
+        </w:rPr>
+        <w:t>}, 1000);</w:t>
+      </w:r>
+    </w:p>
+    <w:p>
+      <w:pPr>
+        <w:tabs>
+          <w:tab w:val="left" w:pos="916"/>
+          <w:tab w:val="left" w:pos="1832"/>
+          <w:tab w:val="left" w:pos="2748"/>
+          <w:tab w:val="left" w:pos="3664"/>
+          <w:tab w:val="left" w:pos="4580"/>
+          <w:tab w:val="left" w:pos="5496"/>
+          <w:tab w:val="left" w:pos="6412"/>
+          <w:tab w:val="left" w:pos="7328"/>
+          <w:tab w:val="left" w:pos="8244"/>
+          <w:tab w:val="left" w:pos="9160"/>
+          <w:tab w:val="left" w:pos="10076"/>
+          <w:tab w:val="left" w:pos="10992"/>
+          <w:tab w:val="left" w:pos="11908"/>
+          <w:tab w:val="left" w:pos="12824"/>
+          <w:tab w:val="left" w:pos="13740"/>
+          <w:tab w:val="left" w:pos="14656"/>
+        </w:tabs>
+        <w:spacing w:after="0" w:line="240" w:lineRule="auto"/>
+        <w:rPr>
+          <w:rFonts w:ascii="Courier New" w:eastAsia="Times New Roman" w:hAnsi="Courier New" w:cs="Courier New"/>
+          <w:sz w:val="20"/>
+          <w:szCs w:val="20"/>
+        </w:rPr>
+      </w:pPr>
+    </w:p>
+    <w:p>
+      <w:pPr>
+        <w:tabs>
+          <w:tab w:val="left" w:pos="916"/>
+          <w:tab w:val="left" w:pos="1832"/>
+          <w:tab w:val="left" w:pos="2748"/>
+          <w:tab w:val="left" w:pos="3664"/>
+          <w:tab w:val="left" w:pos="4580"/>
+          <w:tab w:val="left" w:pos="5496"/>
+          <w:tab w:val="left" w:pos="6412"/>
+          <w:tab w:val="left" w:pos="7328"/>
+          <w:tab w:val="left" w:pos="8244"/>
+          <w:tab w:val="left" w:pos="9160"/>
+          <w:tab w:val="left" w:pos="10076"/>
+          <w:tab w:val="left" w:pos="10992"/>
+          <w:tab w:val="left" w:pos="11908"/>
+          <w:tab w:val="left" w:pos="12824"/>
+          <w:tab w:val="left" w:pos="13740"/>
+          <w:tab w:val="left" w:pos="14656"/>
+        </w:tabs>
+        <w:spacing w:after="0" w:line="240" w:lineRule="auto"/>
+        <w:rPr>
+          <w:rFonts w:ascii="Courier New" w:eastAsia="Times New Roman" w:hAnsi="Courier New" w:cs="Courier New"/>
+          <w:sz w:val="20"/>
+          <w:szCs w:val="20"/>
+        </w:rPr>
+      </w:pPr>
+      <w:r>
+        <w:rPr>
+          <w:rFonts w:ascii="Courier New" w:eastAsia="Times New Roman" w:hAnsi="Courier New" w:cs="Courier New"/>
+          <w:sz w:val="20"/>
+          <w:szCs w:val="20"/>
+        </w:rPr>
+        <w:t xml:space="preserve">// </w:t>
+      </w:r>
+      <w:proofErr w:type="gramStart"/>
+      <w:r>
+        <w:rPr>
+          <w:rFonts w:ascii="Courier New" w:eastAsia="Times New Roman" w:hAnsi="Courier New" w:cs="Courier New"/>
+          <w:sz w:val="20"/>
+          <w:szCs w:val="20"/>
+        </w:rPr>
+        <w:t>Our</w:t>
+      </w:r>
+      <w:proofErr w:type="gramEnd"/>
+      <w:r>
+        <w:rPr>
+          <w:rFonts w:ascii="Courier New" w:eastAsia="Times New Roman" w:hAnsi="Courier New" w:cs="Courier New"/>
+          <w:sz w:val="20"/>
+          <w:szCs w:val="20"/>
+        </w:rPr>
+        <w:t xml:space="preserve"> anonymous function is passed to </w:t>
+      </w:r>
+      <w:proofErr w:type="spellStart"/>
+      <w:r>
+        <w:rPr>
+          <w:rFonts w:ascii="Courier New" w:eastAsia="Times New Roman" w:hAnsi="Courier New" w:cs="Courier New"/>
+          <w:sz w:val="20"/>
+          <w:szCs w:val="20"/>
+        </w:rPr>
+        <w:t>setTimeout</w:t>
+      </w:r>
+      <w:proofErr w:type="spellEnd"/>
+      <w:r>
+        <w:rPr>
+          <w:rFonts w:ascii="Courier New" w:eastAsia="Times New Roman" w:hAnsi="Courier New" w:cs="Courier New"/>
+          <w:sz w:val="20"/>
+          <w:szCs w:val="20"/>
+        </w:rPr>
+        <w:t>, which will execute</w:t>
+      </w:r>
+    </w:p>
+    <w:p>
+      <w:pPr>
+        <w:tabs>
+          <w:tab w:val="left" w:pos="916"/>
+          <w:tab w:val="left" w:pos="1832"/>
+          <w:tab w:val="left" w:pos="2748"/>
+          <w:tab w:val="left" w:pos="3664"/>
+          <w:tab w:val="left" w:pos="4580"/>
+          <w:tab w:val="left" w:pos="5496"/>
+          <w:tab w:val="left" w:pos="6412"/>
+          <w:tab w:val="left" w:pos="7328"/>
+          <w:tab w:val="left" w:pos="8244"/>
+          <w:tab w:val="left" w:pos="9160"/>
+          <w:tab w:val="left" w:pos="10076"/>
+          <w:tab w:val="left" w:pos="10992"/>
+          <w:tab w:val="left" w:pos="11908"/>
+          <w:tab w:val="left" w:pos="12824"/>
+          <w:tab w:val="left" w:pos="13740"/>
+          <w:tab w:val="left" w:pos="14656"/>
+        </w:tabs>
+        <w:spacing w:after="0" w:line="240" w:lineRule="auto"/>
+        <w:rPr>
+          <w:rFonts w:ascii="Courier New" w:eastAsia="Times New Roman" w:hAnsi="Courier New" w:cs="Courier New"/>
+          <w:sz w:val="20"/>
+          <w:szCs w:val="20"/>
+        </w:rPr>
+      </w:pPr>
+      <w:r>
+        <w:rPr>
+          <w:rFonts w:ascii="Courier New" w:eastAsia="Times New Roman" w:hAnsi="Courier New" w:cs="Courier New"/>
+          <w:sz w:val="20"/>
+          <w:szCs w:val="20"/>
+        </w:rPr>
+        <w:t>// the function in 1000 milliseconds.</w:t>
+      </w:r>
+    </w:p>
+    <w:p>
+      <w:pPr>
+        <w:rPr>
+          <w:rFonts w:ascii="Bookman Old Style" w:hAnsi="Bookman Old Style"/>
+          <w:b/>
+          <w:sz w:val="20"/>
+          <w:szCs w:val="20"/>
+        </w:rPr>
+      </w:pPr>
+    </w:p>
+    <w:p>
+      <w:pPr>
+        <w:rPr>
+          <w:rFonts w:ascii="Bookman Old Style" w:hAnsi="Bookman Old Style"/>
+          <w:b/>
+          <w:sz w:val="20"/>
+          <w:szCs w:val="20"/>
+        </w:rPr>
+      </w:pPr>
+      <w:r>
+        <w:rPr>
+          <w:rFonts w:ascii="Bookman Old Style" w:hAnsi="Bookman Old Style"/>
+          <w:b/>
+          <w:sz w:val="20"/>
+          <w:szCs w:val="20"/>
+        </w:rPr>
+        <w:br w:type="page"/>
+      </w:r>
+    </w:p>
+    <w:p>
+      <w:pPr>
+        <w:rPr>
+          <w:rFonts w:ascii="Bookman Old Style" w:hAnsi="Bookman Old Style"/>
+          <w:b/>
+          <w:sz w:val="20"/>
+          <w:szCs w:val="20"/>
+        </w:rPr>
+      </w:pPr>
+      <w:r>
+        <w:rPr>
+          <w:rFonts w:ascii="Bookman Old Style" w:hAnsi="Bookman Old Style"/>
+          <w:b/>
+          <w:sz w:val="20"/>
+          <w:szCs w:val="20"/>
+        </w:rPr>
+        <w:lastRenderedPageBreak/>
+        <w:t>Anonymous Function</w:t>
+      </w:r>
+      <w:r>
+        <w:rPr>
+          <w:rFonts w:ascii="Bookman Old Style" w:hAnsi="Bookman Old Style"/>
+          <w:b/>
+          <w:sz w:val="20"/>
+          <w:szCs w:val="20"/>
+        </w:rPr>
+        <w:t>s</w:t>
+      </w:r>
+      <w:r>
+        <w:rPr>
+          <w:rFonts w:ascii="Bookman Old Style" w:hAnsi="Bookman Old Style"/>
+          <w:b/>
+          <w:sz w:val="20"/>
+          <w:szCs w:val="20"/>
+        </w:rPr>
+        <w:t xml:space="preserve"> </w:t>
+      </w:r>
+      <w:proofErr w:type="gramStart"/>
+      <w:r>
+        <w:rPr>
+          <w:rFonts w:ascii="Bookman Old Style" w:hAnsi="Bookman Old Style"/>
+          <w:b/>
+          <w:sz w:val="20"/>
+          <w:szCs w:val="20"/>
+        </w:rPr>
+        <w:t>As</w:t>
+      </w:r>
+      <w:proofErr w:type="gramEnd"/>
+      <w:r>
+        <w:rPr>
+          <w:rFonts w:ascii="Bookman Old Style" w:hAnsi="Bookman Old Style"/>
+          <w:b/>
+          <w:sz w:val="20"/>
+          <w:szCs w:val="20"/>
+        </w:rPr>
+        <w:t xml:space="preserve"> Callback Functions</w:t>
+      </w:r>
+    </w:p>
+    <w:p>
+      <w:pPr>
+        <w:rPr>
+          <w:rFonts w:ascii="Bookman Old Style" w:hAnsi="Bookman Old Style"/>
+          <w:sz w:val="20"/>
+          <w:szCs w:val="20"/>
+        </w:rPr>
+      </w:pPr>
+      <w:r>
+        <w:rPr>
+          <w:rFonts w:ascii="Bookman Old Style" w:hAnsi="Bookman Old Style"/>
+          <w:sz w:val="20"/>
+          <w:szCs w:val="20"/>
+        </w:rPr>
+        <w:t xml:space="preserve">Anonymous functions are commonly used as callback functions. In below code example, we have defined an object literal </w:t>
+      </w:r>
+      <w:r>
+        <w:rPr>
+          <w:rFonts w:ascii="Bookman Old Style" w:hAnsi="Bookman Old Style"/>
+          <w:i/>
+          <w:sz w:val="20"/>
+          <w:szCs w:val="20"/>
+        </w:rPr>
+        <w:t>Contest</w:t>
+      </w:r>
+      <w:r>
+        <w:rPr>
+          <w:rFonts w:ascii="Bookman Old Style" w:hAnsi="Bookman Old Style"/>
+          <w:sz w:val="20"/>
+          <w:szCs w:val="20"/>
+        </w:rPr>
+        <w:t xml:space="preserve"> which contains a function </w:t>
+      </w:r>
+      <w:proofErr w:type="spellStart"/>
+      <w:r>
+        <w:rPr>
+          <w:rFonts w:ascii="Bookman Old Style" w:hAnsi="Bookman Old Style"/>
+          <w:i/>
+          <w:sz w:val="20"/>
+          <w:szCs w:val="20"/>
+        </w:rPr>
+        <w:t>askQuestion</w:t>
+      </w:r>
+      <w:proofErr w:type="spellEnd"/>
+      <w:r>
+        <w:rPr>
+          <w:rFonts w:ascii="Bookman Old Style" w:hAnsi="Bookman Old Style"/>
+          <w:sz w:val="20"/>
+          <w:szCs w:val="20"/>
+        </w:rPr>
+        <w:t xml:space="preserve"> which takes function as argument and calls it during its execution. During </w:t>
+      </w:r>
+      <w:proofErr w:type="spellStart"/>
+      <w:r>
+        <w:rPr>
+          <w:rFonts w:ascii="Bookman Old Style" w:hAnsi="Bookman Old Style"/>
+          <w:i/>
+          <w:sz w:val="20"/>
+          <w:szCs w:val="20"/>
+        </w:rPr>
+        <w:t>askQuestion</w:t>
+      </w:r>
+      <w:proofErr w:type="spellEnd"/>
+      <w:r>
+        <w:rPr>
+          <w:rFonts w:ascii="Bookman Old Style" w:hAnsi="Bookman Old Style"/>
+          <w:sz w:val="20"/>
+          <w:szCs w:val="20"/>
+        </w:rPr>
+        <w:t xml:space="preserve"> function execution, we can simply pass an anonymous function as an argument, which returns the answer to the console.</w:t>
+      </w:r>
+    </w:p>
+    <w:p>
+      <w:pPr>
+        <w:tabs>
+          <w:tab w:val="left" w:pos="916"/>
+          <w:tab w:val="left" w:pos="1832"/>
+          <w:tab w:val="left" w:pos="2748"/>
+          <w:tab w:val="left" w:pos="3664"/>
+          <w:tab w:val="left" w:pos="4580"/>
+          <w:tab w:val="left" w:pos="5496"/>
+          <w:tab w:val="left" w:pos="6412"/>
+          <w:tab w:val="left" w:pos="7328"/>
+          <w:tab w:val="left" w:pos="8244"/>
+          <w:tab w:val="left" w:pos="9160"/>
+          <w:tab w:val="left" w:pos="10076"/>
+          <w:tab w:val="left" w:pos="10992"/>
+          <w:tab w:val="left" w:pos="11908"/>
+          <w:tab w:val="left" w:pos="12824"/>
+          <w:tab w:val="left" w:pos="13740"/>
+          <w:tab w:val="left" w:pos="14656"/>
+        </w:tabs>
+        <w:spacing w:after="0" w:line="240" w:lineRule="auto"/>
+        <w:rPr>
+          <w:rFonts w:ascii="Courier New" w:eastAsia="Times New Roman" w:hAnsi="Courier New" w:cs="Courier New"/>
+          <w:sz w:val="20"/>
+          <w:szCs w:val="20"/>
+        </w:rPr>
+      </w:pPr>
+      <w:proofErr w:type="gramStart"/>
+      <w:r>
+        <w:rPr>
+          <w:rFonts w:ascii="Courier New" w:eastAsia="Times New Roman" w:hAnsi="Courier New" w:cs="Courier New"/>
+          <w:sz w:val="20"/>
+          <w:szCs w:val="20"/>
+        </w:rPr>
+        <w:t>var</w:t>
+      </w:r>
+      <w:proofErr w:type="gramEnd"/>
+      <w:r>
+        <w:rPr>
+          <w:rFonts w:ascii="Courier New" w:eastAsia="Times New Roman" w:hAnsi="Courier New" w:cs="Courier New"/>
+          <w:sz w:val="20"/>
+          <w:szCs w:val="20"/>
+        </w:rPr>
+        <w:t xml:space="preserve"> Contest = {</w:t>
+      </w:r>
+    </w:p>
+    <w:p>
+      <w:pPr>
+        <w:tabs>
+          <w:tab w:val="left" w:pos="916"/>
+          <w:tab w:val="left" w:pos="1832"/>
+          <w:tab w:val="left" w:pos="2748"/>
+          <w:tab w:val="left" w:pos="3664"/>
+          <w:tab w:val="left" w:pos="4580"/>
+          <w:tab w:val="left" w:pos="5496"/>
+          <w:tab w:val="left" w:pos="6412"/>
+          <w:tab w:val="left" w:pos="7328"/>
+          <w:tab w:val="left" w:pos="8244"/>
+          <w:tab w:val="left" w:pos="9160"/>
+          <w:tab w:val="left" w:pos="10076"/>
+          <w:tab w:val="left" w:pos="10992"/>
+          <w:tab w:val="left" w:pos="11908"/>
+          <w:tab w:val="left" w:pos="12824"/>
+          <w:tab w:val="left" w:pos="13740"/>
+          <w:tab w:val="left" w:pos="14656"/>
+        </w:tabs>
+        <w:spacing w:after="0" w:line="240" w:lineRule="auto"/>
+        <w:rPr>
+          <w:rFonts w:ascii="Courier New" w:eastAsia="Times New Roman" w:hAnsi="Courier New" w:cs="Courier New"/>
+          <w:sz w:val="20"/>
+          <w:szCs w:val="20"/>
+        </w:rPr>
+      </w:pPr>
+      <w:r>
+        <w:rPr>
+          <w:rFonts w:ascii="Courier New" w:eastAsia="Times New Roman" w:hAnsi="Courier New" w:cs="Courier New"/>
+          <w:sz w:val="20"/>
+          <w:szCs w:val="20"/>
+        </w:rPr>
+        <w:t xml:space="preserve">            </w:t>
+      </w:r>
+      <w:proofErr w:type="spellStart"/>
+      <w:proofErr w:type="gramStart"/>
+      <w:r>
+        <w:rPr>
+          <w:rFonts w:ascii="Courier New" w:eastAsia="Times New Roman" w:hAnsi="Courier New" w:cs="Courier New"/>
+          <w:sz w:val="20"/>
+          <w:szCs w:val="20"/>
+        </w:rPr>
         <w:t>ans</w:t>
       </w:r>
       <w:proofErr w:type="spellEnd"/>
@@ -2523,13 +3639,43 @@
           <w:szCs w:val="20"/>
         </w:rPr>
       </w:pPr>
-      <w:r>
-        <w:rPr>
-          <w:rFonts w:ascii="Bookman Old Style" w:hAnsi="Bookman Old Style"/>
-          <w:b/>
-          <w:sz w:val="20"/>
-          <w:szCs w:val="20"/>
-        </w:rPr>
+    </w:p>
+    <w:p>
+      <w:pPr>
+        <w:rPr>
+          <w:rFonts w:ascii="Bookman Old Style" w:hAnsi="Bookman Old Style"/>
+          <w:b/>
+          <w:sz w:val="20"/>
+          <w:szCs w:val="20"/>
+        </w:rPr>
+      </w:pPr>
+      <w:r>
+        <w:rPr>
+          <w:rFonts w:ascii="Bookman Old Style" w:hAnsi="Bookman Old Style"/>
+          <w:b/>
+          <w:sz w:val="20"/>
+          <w:szCs w:val="20"/>
+        </w:rPr>
+        <w:br w:type="page"/>
+      </w:r>
+    </w:p>
+    <w:p>
+      <w:pPr>
+        <w:rPr>
+          <w:rFonts w:ascii="Bookman Old Style" w:hAnsi="Bookman Old Style"/>
+          <w:b/>
+          <w:sz w:val="20"/>
+          <w:szCs w:val="20"/>
+        </w:rPr>
+      </w:pPr>
+      <w:r>
+        <w:rPr>
+          <w:rFonts w:ascii="Bookman Old Style" w:hAnsi="Bookman Old Style"/>
+          <w:b/>
+          <w:sz w:val="20"/>
+          <w:szCs w:val="20"/>
+        </w:rPr>
+        <w:lastRenderedPageBreak/>
         <w:t xml:space="preserve">No </w:t>
       </w:r>
       <w:r>
@@ -3220,8 +4366,6 @@
         </w:rPr>
         <w:t>Limitations</w:t>
       </w:r>
-      <w:bookmarkStart w:id="0" w:name="_GoBack"/>
-      <w:bookmarkEnd w:id="0"/>
     </w:p>
     <w:p>
       <w:pPr>
@@ -3621,6 +4765,36 @@
       <w:szCs w:val="20"/>
     </w:rPr>
   </w:style>
+  <w:style w:type="character" w:customStyle="1" w:styleId="br0">
+    <w:name w:val="br0"/>
+    <w:basedOn w:val="DefaultParagraphFont"/>
+    <w:rsid w:val="00115C8D"/>
+  </w:style>
+  <w:style w:type="character" w:customStyle="1" w:styleId="kw1">
+    <w:name w:val="kw1"/>
+    <w:basedOn w:val="DefaultParagraphFont"/>
+    <w:rsid w:val="00115C8D"/>
+  </w:style>
+  <w:style w:type="character" w:customStyle="1" w:styleId="st0">
+    <w:name w:val="st0"/>
+    <w:basedOn w:val="DefaultParagraphFont"/>
+    <w:rsid w:val="00115C8D"/>
+  </w:style>
+  <w:style w:type="character" w:customStyle="1" w:styleId="sy0">
+    <w:name w:val="sy0"/>
+    <w:basedOn w:val="DefaultParagraphFont"/>
+    <w:rsid w:val="00115C8D"/>
+  </w:style>
+  <w:style w:type="character" w:customStyle="1" w:styleId="nu0">
+    <w:name w:val="nu0"/>
+    <w:basedOn w:val="DefaultParagraphFont"/>
+    <w:rsid w:val="00115C8D"/>
+  </w:style>
+  <w:style w:type="character" w:customStyle="1" w:styleId="co1">
+    <w:name w:val="co1"/>
+    <w:basedOn w:val="DefaultParagraphFont"/>
+    <w:rsid w:val="00115C8D"/>
+  </w:style>
 </w:styles>
 </file>
 
@@ -3899,6 +5073,36 @@
       <w:sz w:val="20"/>
       <w:szCs w:val="20"/>
     </w:rPr>
+  </w:style>
+  <w:style w:type="character" w:customStyle="1" w:styleId="br0">
+    <w:name w:val="br0"/>
+    <w:basedOn w:val="DefaultParagraphFont"/>
+    <w:rsid w:val="00115C8D"/>
+  </w:style>
+  <w:style w:type="character" w:customStyle="1" w:styleId="kw1">
+    <w:name w:val="kw1"/>
+    <w:basedOn w:val="DefaultParagraphFont"/>
+    <w:rsid w:val="00115C8D"/>
+  </w:style>
+  <w:style w:type="character" w:customStyle="1" w:styleId="st0">
+    <w:name w:val="st0"/>
+    <w:basedOn w:val="DefaultParagraphFont"/>
+    <w:rsid w:val="00115C8D"/>
+  </w:style>
+  <w:style w:type="character" w:customStyle="1" w:styleId="sy0">
+    <w:name w:val="sy0"/>
+    <w:basedOn w:val="DefaultParagraphFont"/>
+    <w:rsid w:val="00115C8D"/>
+  </w:style>
+  <w:style w:type="character" w:customStyle="1" w:styleId="nu0">
+    <w:name w:val="nu0"/>
+    <w:basedOn w:val="DefaultParagraphFont"/>
+    <w:rsid w:val="00115C8D"/>
+  </w:style>
+  <w:style w:type="character" w:customStyle="1" w:styleId="co1">
+    <w:name w:val="co1"/>
+    <w:basedOn w:val="DefaultParagraphFont"/>
+    <w:rsid w:val="00115C8D"/>
   </w:style>
 </w:styles>
 </file>

</xml_diff>

<commit_message>
Anonymous functions doc completed
</commit_message>
<xml_diff>
--- a/2014/08/JavaScript Functions Part 3 - Anonymous Function/Anonymous Function.docx
+++ b/2014/08/JavaScript Functions Part 3 - Anonymous Function/Anonymous Function.docx
@@ -168,6 +168,25 @@
           <w:sz w:val="20"/>
           <w:szCs w:val="20"/>
         </w:rPr>
+        <w:t>Now, you might be thinking how is it even possible and most importantly useful? If we define a function without any name, how can we even call it? Well, in large scale JavaScript programs anonymous functions plays important role, however we will see there are some gotchas associated with it and it is not always recommended to use anonymous functions. So, let’s first understand how to declare these types of functions.</w:t>
+      </w:r>
+      <w:bookmarkStart w:id="0" w:name="_GoBack"/>
+      <w:bookmarkEnd w:id="0"/>
+    </w:p>
+    <w:p>
+      <w:pPr>
+        <w:rPr>
+          <w:rFonts w:ascii="Bookman Old Style" w:hAnsi="Bookman Old Style"/>
+          <w:sz w:val="20"/>
+          <w:szCs w:val="20"/>
+        </w:rPr>
+      </w:pPr>
+      <w:r>
+        <w:rPr>
+          <w:rFonts w:ascii="Bookman Old Style" w:hAnsi="Bookman Old Style"/>
+          <w:sz w:val="20"/>
+          <w:szCs w:val="20"/>
+        </w:rPr>
         <w:t xml:space="preserve">JavaScript provides different ways to declare an anonymous function in </w:t>
       </w:r>
       <w:r>
@@ -1165,6 +1184,7 @@
           <w:sz w:val="20"/>
           <w:szCs w:val="20"/>
         </w:rPr>
+        <w:lastRenderedPageBreak/>
         <w:t>Another way of d</w:t>
       </w:r>
       <w:r>
@@ -1460,7 +1480,6 @@
           <w:sz w:val="20"/>
           <w:szCs w:val="20"/>
         </w:rPr>
-        <w:lastRenderedPageBreak/>
         <w:t>var</w:t>
       </w:r>
       <w:proofErr w:type="gramEnd"/>
@@ -2007,7 +2026,23 @@
           <w:sz w:val="20"/>
           <w:szCs w:val="20"/>
         </w:rPr>
-        <w:t xml:space="preserve"> different JavaScript design patterns </w:t>
+        <w:t xml:space="preserve"> </w:t>
+      </w:r>
+      <w:r>
+        <w:rPr>
+          <w:rFonts w:ascii="Bookman Old Style" w:hAnsi="Bookman Old Style"/>
+          <w:sz w:val="20"/>
+          <w:szCs w:val="20"/>
+        </w:rPr>
+        <w:t>various</w:t>
+      </w:r>
+      <w:r>
+        <w:rPr>
+          <w:rFonts w:ascii="Bookman Old Style" w:hAnsi="Bookman Old Style"/>
+          <w:sz w:val="20"/>
+          <w:szCs w:val="20"/>
+        </w:rPr>
+        <w:t xml:space="preserve"> JavaScript design patterns </w:t>
       </w:r>
       <w:r>
         <w:rPr>
@@ -2127,6 +2162,62 @@
         </w:rPr>
         <w:t xml:space="preserve">JavaScript allows you to pass function as an object to other functions. You don’t need to explicitly define the function before passing it as a parameter to another function, rather you can utilize anonymous function feature as shown in below example. </w:t>
       </w:r>
+    </w:p>
+    <w:p>
+      <w:pPr>
+        <w:tabs>
+          <w:tab w:val="left" w:pos="916"/>
+          <w:tab w:val="left" w:pos="1832"/>
+          <w:tab w:val="left" w:pos="2748"/>
+          <w:tab w:val="left" w:pos="3664"/>
+          <w:tab w:val="left" w:pos="4580"/>
+          <w:tab w:val="left" w:pos="5496"/>
+          <w:tab w:val="left" w:pos="6412"/>
+          <w:tab w:val="left" w:pos="7328"/>
+          <w:tab w:val="left" w:pos="8244"/>
+          <w:tab w:val="left" w:pos="9160"/>
+          <w:tab w:val="left" w:pos="10076"/>
+          <w:tab w:val="left" w:pos="10992"/>
+          <w:tab w:val="left" w:pos="11908"/>
+          <w:tab w:val="left" w:pos="12824"/>
+          <w:tab w:val="left" w:pos="13740"/>
+          <w:tab w:val="left" w:pos="14656"/>
+        </w:tabs>
+        <w:spacing w:after="0" w:line="240" w:lineRule="auto"/>
+        <w:rPr>
+          <w:rFonts w:ascii="Bookman Old Style" w:hAnsi="Bookman Old Style"/>
+          <w:sz w:val="20"/>
+          <w:szCs w:val="20"/>
+        </w:rPr>
+      </w:pPr>
+    </w:p>
+    <w:p>
+      <w:pPr>
+        <w:tabs>
+          <w:tab w:val="left" w:pos="916"/>
+          <w:tab w:val="left" w:pos="1832"/>
+          <w:tab w:val="left" w:pos="2748"/>
+          <w:tab w:val="left" w:pos="3664"/>
+          <w:tab w:val="left" w:pos="4580"/>
+          <w:tab w:val="left" w:pos="5496"/>
+          <w:tab w:val="left" w:pos="6412"/>
+          <w:tab w:val="left" w:pos="7328"/>
+          <w:tab w:val="left" w:pos="8244"/>
+          <w:tab w:val="left" w:pos="9160"/>
+          <w:tab w:val="left" w:pos="10076"/>
+          <w:tab w:val="left" w:pos="10992"/>
+          <w:tab w:val="left" w:pos="11908"/>
+          <w:tab w:val="left" w:pos="12824"/>
+          <w:tab w:val="left" w:pos="13740"/>
+          <w:tab w:val="left" w:pos="14656"/>
+        </w:tabs>
+        <w:spacing w:after="0" w:line="240" w:lineRule="auto"/>
+        <w:rPr>
+          <w:rFonts w:ascii="Bookman Old Style" w:hAnsi="Bookman Old Style"/>
+          <w:sz w:val="20"/>
+          <w:szCs w:val="20"/>
+        </w:rPr>
+      </w:pPr>
       <w:r>
         <w:rPr>
           <w:rFonts w:ascii="Bookman Old Style" w:hAnsi="Bookman Old Style"/>
@@ -2436,6 +2527,14 @@
         </w:rPr>
         <w:t>. You can easily rewrite code using function expression syntax as shown below</w:t>
       </w:r>
+      <w:r>
+        <w:rPr>
+          <w:rFonts w:ascii="Bookman Old Style" w:hAnsi="Bookman Old Style"/>
+          <w:sz w:val="20"/>
+          <w:szCs w:val="20"/>
+        </w:rPr>
+        <w:t>.</w:t>
+      </w:r>
     </w:p>
     <w:p>
       <w:pPr>
@@ -2654,6 +2753,23 @@
       <w:pPr>
         <w:rPr>
           <w:rFonts w:ascii="Bookman Old Style" w:hAnsi="Bookman Old Style"/>
+          <w:sz w:val="20"/>
+          <w:szCs w:val="20"/>
+        </w:rPr>
+      </w:pPr>
+      <w:r>
+        <w:rPr>
+          <w:rFonts w:ascii="Bookman Old Style" w:hAnsi="Bookman Old Style"/>
+          <w:sz w:val="20"/>
+          <w:szCs w:val="20"/>
+        </w:rPr>
+        <w:t>I personally prefer declaring the functions upfront and then passing it as an argument to other functions, as it makes code more readable and easier to debug.</w:t>
+      </w:r>
+    </w:p>
+    <w:p>
+      <w:pPr>
+        <w:rPr>
+          <w:rFonts w:ascii="Bookman Old Style" w:hAnsi="Bookman Old Style"/>
           <w:b/>
           <w:sz w:val="20"/>
           <w:szCs w:val="20"/>
@@ -2737,34 +2853,99 @@
           <w:sz w:val="20"/>
           <w:szCs w:val="20"/>
         </w:rPr>
-        <w:t xml:space="preserve">. In below code example, we have defined an object </w:t>
-      </w:r>
-      <w:r>
-        <w:rPr>
-          <w:rFonts w:ascii="Bookman Old Style" w:hAnsi="Bookman Old Style"/>
-          <w:i/>
-          <w:sz w:val="20"/>
-          <w:szCs w:val="20"/>
-        </w:rPr>
-        <w:t>Contest</w:t>
-      </w:r>
-      <w:r>
-        <w:rPr>
-          <w:rFonts w:ascii="Bookman Old Style" w:hAnsi="Bookman Old Style"/>
-          <w:sz w:val="20"/>
-          <w:szCs w:val="20"/>
-        </w:rPr>
-        <w:t xml:space="preserve"> which contains a function </w:t>
+        <w:t xml:space="preserve">. </w:t>
+      </w:r>
+    </w:p>
+    <w:p>
+      <w:pPr>
+        <w:rPr>
+          <w:rFonts w:ascii="Bookman Old Style" w:hAnsi="Bookman Old Style"/>
+          <w:sz w:val="20"/>
+          <w:szCs w:val="20"/>
+        </w:rPr>
+      </w:pPr>
+      <w:r>
+        <w:rPr>
+          <w:rFonts w:ascii="Bookman Old Style" w:hAnsi="Bookman Old Style"/>
+          <w:sz w:val="20"/>
+          <w:szCs w:val="20"/>
+        </w:rPr>
+        <w:lastRenderedPageBreak/>
+        <w:t>P</w:t>
+      </w:r>
+      <w:r>
+        <w:rPr>
+          <w:rFonts w:ascii="Bookman Old Style" w:hAnsi="Bookman Old Style"/>
+          <w:sz w:val="20"/>
+          <w:szCs w:val="20"/>
+        </w:rPr>
+        <w:t xml:space="preserve">opular JavaScript </w:t>
+      </w:r>
+      <w:r>
+        <w:rPr>
+          <w:rFonts w:ascii="Bookman Old Style" w:hAnsi="Bookman Old Style"/>
+          <w:sz w:val="20"/>
+          <w:szCs w:val="20"/>
+        </w:rPr>
+        <w:t>framework</w:t>
+      </w:r>
+      <w:r>
+        <w:rPr>
+          <w:rFonts w:ascii="Bookman Old Style" w:hAnsi="Bookman Old Style"/>
+          <w:sz w:val="20"/>
+          <w:szCs w:val="20"/>
+        </w:rPr>
+        <w:t xml:space="preserve"> </w:t>
+      </w:r>
+      <w:r>
+        <w:rPr>
+          <w:rFonts w:ascii="Bookman Old Style" w:hAnsi="Bookman Old Style"/>
+          <w:b/>
+          <w:sz w:val="20"/>
+          <w:szCs w:val="20"/>
+        </w:rPr>
+        <w:t>Node.js</w:t>
+      </w:r>
+      <w:r>
+        <w:rPr>
+          <w:rFonts w:ascii="Bookman Old Style" w:hAnsi="Bookman Old Style"/>
+          <w:sz w:val="20"/>
+          <w:szCs w:val="20"/>
+        </w:rPr>
+        <w:t xml:space="preserve"> heavily uses anonymous functions feature of the language. </w:t>
+      </w:r>
+      <w:r>
+        <w:rPr>
+          <w:rFonts w:ascii="Bookman Old Style" w:hAnsi="Bookman Old Style"/>
+          <w:sz w:val="20"/>
+          <w:szCs w:val="20"/>
+        </w:rPr>
+        <w:t xml:space="preserve">Below code snippet creates a simple HTTP server using </w:t>
+      </w:r>
+      <w:r>
+        <w:rPr>
+          <w:rFonts w:ascii="Courier New" w:eastAsia="Times New Roman" w:hAnsi="Courier New" w:cs="Courier New"/>
+          <w:sz w:val="20"/>
+          <w:szCs w:val="20"/>
+        </w:rPr>
+        <w:t>http</w:t>
+      </w:r>
+      <w:r>
+        <w:rPr>
+          <w:rFonts w:ascii="Bookman Old Style" w:hAnsi="Bookman Old Style"/>
+          <w:sz w:val="20"/>
+          <w:szCs w:val="20"/>
+        </w:rPr>
+        <w:t xml:space="preserve"> module’s </w:t>
       </w:r>
       <w:proofErr w:type="spellStart"/>
       <w:r>
         <w:rPr>
-          <w:rFonts w:ascii="Bookman Old Style" w:hAnsi="Bookman Old Style"/>
-          <w:i/>
-          <w:sz w:val="20"/>
-          <w:szCs w:val="20"/>
-        </w:rPr>
-        <w:t>askQuestion</w:t>
+          <w:rFonts w:ascii="Courier New" w:eastAsia="Times New Roman" w:hAnsi="Courier New" w:cs="Courier New"/>
+          <w:sz w:val="20"/>
+          <w:szCs w:val="20"/>
+        </w:rPr>
+        <w:t>createServer</w:t>
       </w:r>
       <w:proofErr w:type="spellEnd"/>
       <w:r>
@@ -2773,156 +2954,181 @@
           <w:sz w:val="20"/>
           <w:szCs w:val="20"/>
         </w:rPr>
-        <w:t xml:space="preserve"> which takes function as argument and calls it during its execution. During </w:t>
+        <w:t xml:space="preserve"> method.  </w:t>
+      </w:r>
+    </w:p>
+    <w:p>
+      <w:pPr>
+        <w:tabs>
+          <w:tab w:val="left" w:pos="916"/>
+          <w:tab w:val="left" w:pos="1832"/>
+          <w:tab w:val="left" w:pos="2748"/>
+          <w:tab w:val="left" w:pos="3664"/>
+          <w:tab w:val="left" w:pos="4580"/>
+          <w:tab w:val="left" w:pos="5496"/>
+          <w:tab w:val="left" w:pos="6412"/>
+          <w:tab w:val="left" w:pos="7328"/>
+          <w:tab w:val="left" w:pos="8244"/>
+          <w:tab w:val="left" w:pos="9160"/>
+          <w:tab w:val="left" w:pos="10076"/>
+          <w:tab w:val="left" w:pos="10992"/>
+          <w:tab w:val="left" w:pos="11908"/>
+          <w:tab w:val="left" w:pos="12824"/>
+          <w:tab w:val="left" w:pos="13740"/>
+          <w:tab w:val="left" w:pos="14656"/>
+        </w:tabs>
+        <w:spacing w:after="0" w:line="240" w:lineRule="auto"/>
+        <w:rPr>
+          <w:rFonts w:ascii="Courier New" w:eastAsia="Times New Roman" w:hAnsi="Courier New" w:cs="Courier New"/>
+          <w:sz w:val="20"/>
+          <w:szCs w:val="20"/>
+        </w:rPr>
+      </w:pPr>
+    </w:p>
+    <w:p>
+      <w:pPr>
+        <w:tabs>
+          <w:tab w:val="left" w:pos="916"/>
+          <w:tab w:val="left" w:pos="1832"/>
+          <w:tab w:val="left" w:pos="2748"/>
+          <w:tab w:val="left" w:pos="3664"/>
+          <w:tab w:val="left" w:pos="4580"/>
+          <w:tab w:val="left" w:pos="5496"/>
+          <w:tab w:val="left" w:pos="6412"/>
+          <w:tab w:val="left" w:pos="7328"/>
+          <w:tab w:val="left" w:pos="8244"/>
+          <w:tab w:val="left" w:pos="9160"/>
+          <w:tab w:val="left" w:pos="10076"/>
+          <w:tab w:val="left" w:pos="10992"/>
+          <w:tab w:val="left" w:pos="11908"/>
+          <w:tab w:val="left" w:pos="12824"/>
+          <w:tab w:val="left" w:pos="13740"/>
+          <w:tab w:val="left" w:pos="14656"/>
+        </w:tabs>
+        <w:spacing w:after="0" w:line="240" w:lineRule="auto"/>
+        <w:rPr>
+          <w:rFonts w:ascii="Courier New" w:eastAsia="Times New Roman" w:hAnsi="Courier New" w:cs="Courier New"/>
+          <w:sz w:val="20"/>
+          <w:szCs w:val="20"/>
+        </w:rPr>
+      </w:pPr>
+      <w:proofErr w:type="gramStart"/>
+      <w:r>
+        <w:rPr>
+          <w:rFonts w:ascii="Courier New" w:eastAsia="Times New Roman" w:hAnsi="Courier New" w:cs="Courier New"/>
+          <w:sz w:val="20"/>
+          <w:szCs w:val="20"/>
+        </w:rPr>
+        <w:t>var</w:t>
+      </w:r>
+      <w:proofErr w:type="gramEnd"/>
+      <w:r>
+        <w:rPr>
+          <w:rFonts w:ascii="Courier New" w:eastAsia="Times New Roman" w:hAnsi="Courier New" w:cs="Courier New"/>
+          <w:sz w:val="20"/>
+          <w:szCs w:val="20"/>
+        </w:rPr>
+        <w:t xml:space="preserve"> http = require("http");</w:t>
+      </w:r>
+    </w:p>
+    <w:p>
+      <w:pPr>
+        <w:tabs>
+          <w:tab w:val="left" w:pos="916"/>
+          <w:tab w:val="left" w:pos="1832"/>
+          <w:tab w:val="left" w:pos="2748"/>
+          <w:tab w:val="left" w:pos="3664"/>
+          <w:tab w:val="left" w:pos="4580"/>
+          <w:tab w:val="left" w:pos="5496"/>
+          <w:tab w:val="left" w:pos="6412"/>
+          <w:tab w:val="left" w:pos="7328"/>
+          <w:tab w:val="left" w:pos="8244"/>
+          <w:tab w:val="left" w:pos="9160"/>
+          <w:tab w:val="left" w:pos="10076"/>
+          <w:tab w:val="left" w:pos="10992"/>
+          <w:tab w:val="left" w:pos="11908"/>
+          <w:tab w:val="left" w:pos="12824"/>
+          <w:tab w:val="left" w:pos="13740"/>
+          <w:tab w:val="left" w:pos="14656"/>
+        </w:tabs>
+        <w:spacing w:after="0" w:line="240" w:lineRule="auto"/>
+        <w:rPr>
+          <w:rFonts w:ascii="Courier New" w:eastAsia="Times New Roman" w:hAnsi="Courier New" w:cs="Courier New"/>
+          <w:sz w:val="20"/>
+          <w:szCs w:val="20"/>
+        </w:rPr>
+      </w:pPr>
+      <w:proofErr w:type="gramStart"/>
+      <w:r>
+        <w:rPr>
+          <w:rFonts w:ascii="Courier New" w:eastAsia="Times New Roman" w:hAnsi="Courier New" w:cs="Courier New"/>
+          <w:sz w:val="20"/>
+          <w:szCs w:val="20"/>
+        </w:rPr>
+        <w:t>var</w:t>
+      </w:r>
+      <w:proofErr w:type="gramEnd"/>
+      <w:r>
+        <w:rPr>
+          <w:rFonts w:ascii="Courier New" w:eastAsia="Times New Roman" w:hAnsi="Courier New" w:cs="Courier New"/>
+          <w:sz w:val="20"/>
+          <w:szCs w:val="20"/>
+        </w:rPr>
+        <w:t xml:space="preserve"> server = </w:t>
       </w:r>
       <w:proofErr w:type="spellStart"/>
       <w:r>
         <w:rPr>
-          <w:rFonts w:ascii="Bookman Old Style" w:hAnsi="Bookman Old Style"/>
-          <w:i/>
-          <w:sz w:val="20"/>
-          <w:szCs w:val="20"/>
-        </w:rPr>
-        <w:t>askQuestion</w:t>
+          <w:rFonts w:ascii="Courier New" w:eastAsia="Times New Roman" w:hAnsi="Courier New" w:cs="Courier New"/>
+          <w:sz w:val="20"/>
+          <w:szCs w:val="20"/>
+        </w:rPr>
+        <w:t>http.createServer</w:t>
       </w:r>
       <w:proofErr w:type="spellEnd"/>
       <w:r>
         <w:rPr>
-          <w:rFonts w:ascii="Bookman Old Style" w:hAnsi="Bookman Old Style"/>
-          <w:sz w:val="20"/>
-          <w:szCs w:val="20"/>
-        </w:rPr>
-        <w:t xml:space="preserve"> function execution, we can simply pass an anonymous function as an argument, which </w:t>
-      </w:r>
-      <w:r>
-        <w:rPr>
-          <w:rFonts w:ascii="Bookman Old Style" w:hAnsi="Bookman Old Style"/>
-          <w:sz w:val="20"/>
-          <w:szCs w:val="20"/>
-        </w:rPr>
-        <w:t xml:space="preserve">then gets execute as callback function and </w:t>
-      </w:r>
-      <w:r>
-        <w:rPr>
-          <w:rFonts w:ascii="Bookman Old Style" w:hAnsi="Bookman Old Style"/>
-          <w:sz w:val="20"/>
-          <w:szCs w:val="20"/>
-        </w:rPr>
-        <w:t xml:space="preserve">returns the </w:t>
-      </w:r>
-      <w:r>
-        <w:rPr>
-          <w:rFonts w:ascii="Bookman Old Style" w:hAnsi="Bookman Old Style"/>
-          <w:sz w:val="20"/>
-          <w:szCs w:val="20"/>
-        </w:rPr>
-        <w:t>result</w:t>
-      </w:r>
-      <w:r>
-        <w:rPr>
-          <w:rFonts w:ascii="Bookman Old Style" w:hAnsi="Bookman Old Style"/>
-          <w:sz w:val="20"/>
-          <w:szCs w:val="20"/>
-        </w:rPr>
-        <w:t xml:space="preserve"> to the </w:t>
-      </w:r>
-      <w:r>
-        <w:rPr>
-          <w:rFonts w:ascii="Bookman Old Style" w:hAnsi="Bookman Old Style"/>
-          <w:sz w:val="20"/>
-          <w:szCs w:val="20"/>
-        </w:rPr>
-        <w:t>caller</w:t>
-      </w:r>
-      <w:r>
-        <w:rPr>
-          <w:rFonts w:ascii="Bookman Old Style" w:hAnsi="Bookman Old Style"/>
-          <w:sz w:val="20"/>
-          <w:szCs w:val="20"/>
-        </w:rPr>
-        <w:t>.</w:t>
-      </w:r>
-    </w:p>
-    <w:p>
-      <w:pPr>
-        <w:tabs>
-          <w:tab w:val="left" w:pos="916"/>
-          <w:tab w:val="left" w:pos="1832"/>
-          <w:tab w:val="left" w:pos="2748"/>
-          <w:tab w:val="left" w:pos="3664"/>
-          <w:tab w:val="left" w:pos="4580"/>
-          <w:tab w:val="left" w:pos="5496"/>
-          <w:tab w:val="left" w:pos="6412"/>
-          <w:tab w:val="left" w:pos="7328"/>
-          <w:tab w:val="left" w:pos="8244"/>
-          <w:tab w:val="left" w:pos="9160"/>
-          <w:tab w:val="left" w:pos="10076"/>
-          <w:tab w:val="left" w:pos="10992"/>
-          <w:tab w:val="left" w:pos="11908"/>
-          <w:tab w:val="left" w:pos="12824"/>
-          <w:tab w:val="left" w:pos="13740"/>
-          <w:tab w:val="left" w:pos="14656"/>
-        </w:tabs>
-        <w:spacing w:after="0" w:line="240" w:lineRule="auto"/>
-        <w:rPr>
-          <w:rFonts w:ascii="Courier New" w:eastAsia="Times New Roman" w:hAnsi="Courier New" w:cs="Courier New"/>
-          <w:sz w:val="20"/>
-          <w:szCs w:val="20"/>
-        </w:rPr>
-      </w:pPr>
-      <w:proofErr w:type="gramStart"/>
-      <w:r>
-        <w:rPr>
-          <w:rFonts w:ascii="Courier New" w:eastAsia="Times New Roman" w:hAnsi="Courier New" w:cs="Courier New"/>
-          <w:sz w:val="20"/>
-          <w:szCs w:val="20"/>
-        </w:rPr>
-        <w:t>var</w:t>
-      </w:r>
-      <w:proofErr w:type="gramEnd"/>
-      <w:r>
-        <w:rPr>
-          <w:rFonts w:ascii="Courier New" w:eastAsia="Times New Roman" w:hAnsi="Courier New" w:cs="Courier New"/>
-          <w:sz w:val="20"/>
-          <w:szCs w:val="20"/>
-        </w:rPr>
-        <w:t xml:space="preserve"> Contest = {</w:t>
-      </w:r>
-    </w:p>
-    <w:p>
-      <w:pPr>
-        <w:tabs>
-          <w:tab w:val="left" w:pos="916"/>
-          <w:tab w:val="left" w:pos="1832"/>
-          <w:tab w:val="left" w:pos="2748"/>
-          <w:tab w:val="left" w:pos="3664"/>
-          <w:tab w:val="left" w:pos="4580"/>
-          <w:tab w:val="left" w:pos="5496"/>
-          <w:tab w:val="left" w:pos="6412"/>
-          <w:tab w:val="left" w:pos="7328"/>
-          <w:tab w:val="left" w:pos="8244"/>
-          <w:tab w:val="left" w:pos="9160"/>
-          <w:tab w:val="left" w:pos="10076"/>
-          <w:tab w:val="left" w:pos="10992"/>
-          <w:tab w:val="left" w:pos="11908"/>
-          <w:tab w:val="left" w:pos="12824"/>
-          <w:tab w:val="left" w:pos="13740"/>
-          <w:tab w:val="left" w:pos="14656"/>
-        </w:tabs>
-        <w:spacing w:after="0" w:line="240" w:lineRule="auto"/>
-        <w:rPr>
-          <w:rFonts w:ascii="Courier New" w:eastAsia="Times New Roman" w:hAnsi="Courier New" w:cs="Courier New"/>
-          <w:sz w:val="20"/>
-          <w:szCs w:val="20"/>
-        </w:rPr>
-      </w:pPr>
-      <w:r>
-        <w:rPr>
-          <w:rFonts w:ascii="Courier New" w:eastAsia="Times New Roman" w:hAnsi="Courier New" w:cs="Courier New"/>
-          <w:sz w:val="20"/>
-          <w:szCs w:val="20"/>
-        </w:rPr>
-        <w:t xml:space="preserve">            </w:t>
+          <w:rFonts w:ascii="Courier New" w:eastAsia="Times New Roman" w:hAnsi="Courier New" w:cs="Courier New"/>
+          <w:sz w:val="20"/>
+          <w:szCs w:val="20"/>
+        </w:rPr>
+        <w:t>(function(request, response) {</w:t>
+      </w:r>
+    </w:p>
+    <w:p>
+      <w:pPr>
+        <w:tabs>
+          <w:tab w:val="left" w:pos="916"/>
+          <w:tab w:val="left" w:pos="1832"/>
+          <w:tab w:val="left" w:pos="2748"/>
+          <w:tab w:val="left" w:pos="3664"/>
+          <w:tab w:val="left" w:pos="4580"/>
+          <w:tab w:val="left" w:pos="5496"/>
+          <w:tab w:val="left" w:pos="6412"/>
+          <w:tab w:val="left" w:pos="7328"/>
+          <w:tab w:val="left" w:pos="8244"/>
+          <w:tab w:val="left" w:pos="9160"/>
+          <w:tab w:val="left" w:pos="10076"/>
+          <w:tab w:val="left" w:pos="10992"/>
+          <w:tab w:val="left" w:pos="11908"/>
+          <w:tab w:val="left" w:pos="12824"/>
+          <w:tab w:val="left" w:pos="13740"/>
+          <w:tab w:val="left" w:pos="14656"/>
+        </w:tabs>
+        <w:spacing w:after="0" w:line="240" w:lineRule="auto"/>
+        <w:rPr>
+          <w:rFonts w:ascii="Courier New" w:eastAsia="Times New Roman" w:hAnsi="Courier New" w:cs="Courier New"/>
+          <w:sz w:val="20"/>
+          <w:szCs w:val="20"/>
+        </w:rPr>
+      </w:pPr>
+      <w:r>
+        <w:rPr>
+          <w:rFonts w:ascii="Courier New" w:eastAsia="Times New Roman" w:hAnsi="Courier New" w:cs="Courier New"/>
+          <w:sz w:val="20"/>
+          <w:szCs w:val="20"/>
+        </w:rPr>
+        <w:t xml:space="preserve">    </w:t>
       </w:r>
       <w:proofErr w:type="spellStart"/>
       <w:proofErr w:type="gramStart"/>
@@ -2932,6 +3138,800 @@
           <w:sz w:val="20"/>
           <w:szCs w:val="20"/>
         </w:rPr>
+        <w:t>response.write</w:t>
+      </w:r>
+      <w:proofErr w:type="spellEnd"/>
+      <w:r>
+        <w:rPr>
+          <w:rFonts w:ascii="Courier New" w:eastAsia="Times New Roman" w:hAnsi="Courier New" w:cs="Courier New"/>
+          <w:sz w:val="20"/>
+          <w:szCs w:val="20"/>
+        </w:rPr>
+        <w:t>(</w:t>
+      </w:r>
+      <w:proofErr w:type="gramEnd"/>
+      <w:r>
+        <w:rPr>
+          <w:rFonts w:ascii="Courier New" w:eastAsia="Times New Roman" w:hAnsi="Courier New" w:cs="Courier New"/>
+          <w:sz w:val="20"/>
+          <w:szCs w:val="20"/>
+        </w:rPr>
+        <w:t>"Hello World");</w:t>
+      </w:r>
+    </w:p>
+    <w:p>
+      <w:pPr>
+        <w:tabs>
+          <w:tab w:val="left" w:pos="916"/>
+          <w:tab w:val="left" w:pos="1832"/>
+          <w:tab w:val="left" w:pos="2748"/>
+          <w:tab w:val="left" w:pos="3664"/>
+          <w:tab w:val="left" w:pos="4580"/>
+          <w:tab w:val="left" w:pos="5496"/>
+          <w:tab w:val="left" w:pos="6412"/>
+          <w:tab w:val="left" w:pos="7328"/>
+          <w:tab w:val="left" w:pos="8244"/>
+          <w:tab w:val="left" w:pos="9160"/>
+          <w:tab w:val="left" w:pos="10076"/>
+          <w:tab w:val="left" w:pos="10992"/>
+          <w:tab w:val="left" w:pos="11908"/>
+          <w:tab w:val="left" w:pos="12824"/>
+          <w:tab w:val="left" w:pos="13740"/>
+          <w:tab w:val="left" w:pos="14656"/>
+        </w:tabs>
+        <w:spacing w:after="0" w:line="240" w:lineRule="auto"/>
+        <w:rPr>
+          <w:rFonts w:ascii="Courier New" w:eastAsia="Times New Roman" w:hAnsi="Courier New" w:cs="Courier New"/>
+          <w:sz w:val="20"/>
+          <w:szCs w:val="20"/>
+        </w:rPr>
+      </w:pPr>
+      <w:r>
+        <w:rPr>
+          <w:rFonts w:ascii="Courier New" w:eastAsia="Times New Roman" w:hAnsi="Courier New" w:cs="Courier New"/>
+          <w:sz w:val="20"/>
+          <w:szCs w:val="20"/>
+        </w:rPr>
+        <w:t xml:space="preserve">    </w:t>
+      </w:r>
+      <w:proofErr w:type="spellStart"/>
+      <w:proofErr w:type="gramStart"/>
+      <w:r>
+        <w:rPr>
+          <w:rFonts w:ascii="Courier New" w:eastAsia="Times New Roman" w:hAnsi="Courier New" w:cs="Courier New"/>
+          <w:sz w:val="20"/>
+          <w:szCs w:val="20"/>
+        </w:rPr>
+        <w:t>response.end</w:t>
+      </w:r>
+      <w:proofErr w:type="spellEnd"/>
+      <w:r>
+        <w:rPr>
+          <w:rFonts w:ascii="Courier New" w:eastAsia="Times New Roman" w:hAnsi="Courier New" w:cs="Courier New"/>
+          <w:sz w:val="20"/>
+          <w:szCs w:val="20"/>
+        </w:rPr>
+        <w:t>(</w:t>
+      </w:r>
+      <w:proofErr w:type="gramEnd"/>
+      <w:r>
+        <w:rPr>
+          <w:rFonts w:ascii="Courier New" w:eastAsia="Times New Roman" w:hAnsi="Courier New" w:cs="Courier New"/>
+          <w:sz w:val="20"/>
+          <w:szCs w:val="20"/>
+        </w:rPr>
+        <w:t>);</w:t>
+      </w:r>
+    </w:p>
+    <w:p>
+      <w:pPr>
+        <w:tabs>
+          <w:tab w:val="left" w:pos="916"/>
+          <w:tab w:val="left" w:pos="1832"/>
+          <w:tab w:val="left" w:pos="2748"/>
+          <w:tab w:val="left" w:pos="3664"/>
+          <w:tab w:val="left" w:pos="4580"/>
+          <w:tab w:val="left" w:pos="5496"/>
+          <w:tab w:val="left" w:pos="6412"/>
+          <w:tab w:val="left" w:pos="7328"/>
+          <w:tab w:val="left" w:pos="8244"/>
+          <w:tab w:val="left" w:pos="9160"/>
+          <w:tab w:val="left" w:pos="10076"/>
+          <w:tab w:val="left" w:pos="10992"/>
+          <w:tab w:val="left" w:pos="11908"/>
+          <w:tab w:val="left" w:pos="12824"/>
+          <w:tab w:val="left" w:pos="13740"/>
+          <w:tab w:val="left" w:pos="14656"/>
+        </w:tabs>
+        <w:spacing w:after="0" w:line="240" w:lineRule="auto"/>
+        <w:rPr>
+          <w:rFonts w:ascii="Courier New" w:eastAsia="Times New Roman" w:hAnsi="Courier New" w:cs="Courier New"/>
+          <w:sz w:val="20"/>
+          <w:szCs w:val="20"/>
+        </w:rPr>
+      </w:pPr>
+    </w:p>
+    <w:p>
+      <w:pPr>
+        <w:tabs>
+          <w:tab w:val="left" w:pos="916"/>
+          <w:tab w:val="left" w:pos="1832"/>
+          <w:tab w:val="left" w:pos="2748"/>
+          <w:tab w:val="left" w:pos="3664"/>
+          <w:tab w:val="left" w:pos="4580"/>
+          <w:tab w:val="left" w:pos="5496"/>
+          <w:tab w:val="left" w:pos="6412"/>
+          <w:tab w:val="left" w:pos="7328"/>
+          <w:tab w:val="left" w:pos="8244"/>
+          <w:tab w:val="left" w:pos="9160"/>
+          <w:tab w:val="left" w:pos="10076"/>
+          <w:tab w:val="left" w:pos="10992"/>
+          <w:tab w:val="left" w:pos="11908"/>
+          <w:tab w:val="left" w:pos="12824"/>
+          <w:tab w:val="left" w:pos="13740"/>
+          <w:tab w:val="left" w:pos="14656"/>
+        </w:tabs>
+        <w:spacing w:after="0" w:line="240" w:lineRule="auto"/>
+        <w:rPr>
+          <w:rFonts w:ascii="Courier New" w:eastAsia="Times New Roman" w:hAnsi="Courier New" w:cs="Courier New"/>
+          <w:sz w:val="20"/>
+          <w:szCs w:val="20"/>
+        </w:rPr>
+      </w:pPr>
+      <w:r>
+        <w:rPr>
+          <w:rFonts w:ascii="Courier New" w:eastAsia="Times New Roman" w:hAnsi="Courier New" w:cs="Courier New"/>
+          <w:sz w:val="20"/>
+          <w:szCs w:val="20"/>
+        </w:rPr>
+        <w:t>});</w:t>
+      </w:r>
+    </w:p>
+    <w:p>
+      <w:pPr>
+        <w:tabs>
+          <w:tab w:val="left" w:pos="916"/>
+          <w:tab w:val="left" w:pos="1832"/>
+          <w:tab w:val="left" w:pos="2748"/>
+          <w:tab w:val="left" w:pos="3664"/>
+          <w:tab w:val="left" w:pos="4580"/>
+          <w:tab w:val="left" w:pos="5496"/>
+          <w:tab w:val="left" w:pos="6412"/>
+          <w:tab w:val="left" w:pos="7328"/>
+          <w:tab w:val="left" w:pos="8244"/>
+          <w:tab w:val="left" w:pos="9160"/>
+          <w:tab w:val="left" w:pos="10076"/>
+          <w:tab w:val="left" w:pos="10992"/>
+          <w:tab w:val="left" w:pos="11908"/>
+          <w:tab w:val="left" w:pos="12824"/>
+          <w:tab w:val="left" w:pos="13740"/>
+          <w:tab w:val="left" w:pos="14656"/>
+        </w:tabs>
+        <w:spacing w:after="0" w:line="240" w:lineRule="auto"/>
+        <w:rPr>
+          <w:rFonts w:ascii="Courier New" w:eastAsia="Times New Roman" w:hAnsi="Courier New" w:cs="Courier New"/>
+          <w:sz w:val="20"/>
+          <w:szCs w:val="20"/>
+        </w:rPr>
+      </w:pPr>
+      <w:proofErr w:type="spellStart"/>
+      <w:proofErr w:type="gramStart"/>
+      <w:r>
+        <w:rPr>
+          <w:rFonts w:ascii="Courier New" w:eastAsia="Times New Roman" w:hAnsi="Courier New" w:cs="Courier New"/>
+          <w:sz w:val="20"/>
+          <w:szCs w:val="20"/>
+        </w:rPr>
+        <w:t>server.listen</w:t>
+      </w:r>
+      <w:proofErr w:type="spellEnd"/>
+      <w:r>
+        <w:rPr>
+          <w:rFonts w:ascii="Courier New" w:eastAsia="Times New Roman" w:hAnsi="Courier New" w:cs="Courier New"/>
+          <w:sz w:val="20"/>
+          <w:szCs w:val="20"/>
+        </w:rPr>
+        <w:t>(</w:t>
+      </w:r>
+      <w:proofErr w:type="gramEnd"/>
+      <w:r>
+        <w:rPr>
+          <w:rFonts w:ascii="Courier New" w:eastAsia="Times New Roman" w:hAnsi="Courier New" w:cs="Courier New"/>
+          <w:sz w:val="20"/>
+          <w:szCs w:val="20"/>
+        </w:rPr>
+        <w:t>1234);</w:t>
+      </w:r>
+    </w:p>
+    <w:p>
+      <w:pPr>
+        <w:tabs>
+          <w:tab w:val="left" w:pos="916"/>
+          <w:tab w:val="left" w:pos="1832"/>
+          <w:tab w:val="left" w:pos="2748"/>
+          <w:tab w:val="left" w:pos="3664"/>
+          <w:tab w:val="left" w:pos="4580"/>
+          <w:tab w:val="left" w:pos="5496"/>
+          <w:tab w:val="left" w:pos="6412"/>
+          <w:tab w:val="left" w:pos="7328"/>
+          <w:tab w:val="left" w:pos="8244"/>
+          <w:tab w:val="left" w:pos="9160"/>
+          <w:tab w:val="left" w:pos="10076"/>
+          <w:tab w:val="left" w:pos="10992"/>
+          <w:tab w:val="left" w:pos="11908"/>
+          <w:tab w:val="left" w:pos="12824"/>
+          <w:tab w:val="left" w:pos="13740"/>
+          <w:tab w:val="left" w:pos="14656"/>
+        </w:tabs>
+        <w:spacing w:after="0" w:line="240" w:lineRule="auto"/>
+        <w:rPr>
+          <w:rFonts w:ascii="Courier New" w:eastAsia="Times New Roman" w:hAnsi="Courier New" w:cs="Courier New"/>
+          <w:sz w:val="20"/>
+          <w:szCs w:val="20"/>
+        </w:rPr>
+      </w:pPr>
+    </w:p>
+    <w:p>
+      <w:pPr>
+        <w:rPr>
+          <w:rFonts w:ascii="Bookman Old Style" w:hAnsi="Bookman Old Style"/>
+          <w:b/>
+          <w:sz w:val="20"/>
+          <w:szCs w:val="20"/>
+        </w:rPr>
+      </w:pPr>
+      <w:r>
+        <w:rPr>
+          <w:rFonts w:ascii="Bookman Old Style" w:hAnsi="Bookman Old Style"/>
+          <w:sz w:val="20"/>
+          <w:szCs w:val="20"/>
+        </w:rPr>
+        <w:t xml:space="preserve">The </w:t>
+      </w:r>
+      <w:proofErr w:type="spellStart"/>
+      <w:r>
+        <w:rPr>
+          <w:rFonts w:ascii="Courier New" w:eastAsia="Times New Roman" w:hAnsi="Courier New" w:cs="Courier New"/>
+          <w:sz w:val="20"/>
+          <w:szCs w:val="20"/>
+        </w:rPr>
+        <w:t>createServer</w:t>
+      </w:r>
+      <w:proofErr w:type="spellEnd"/>
+      <w:r>
+        <w:rPr>
+          <w:rFonts w:ascii="Courier New" w:eastAsia="Times New Roman" w:hAnsi="Courier New" w:cs="Courier New"/>
+          <w:sz w:val="20"/>
+          <w:szCs w:val="20"/>
+        </w:rPr>
+        <w:t xml:space="preserve"> </w:t>
+      </w:r>
+      <w:r>
+        <w:rPr>
+          <w:rFonts w:ascii="Bookman Old Style" w:hAnsi="Bookman Old Style"/>
+          <w:sz w:val="20"/>
+          <w:szCs w:val="20"/>
+        </w:rPr>
+        <w:t>method accepts a function parameter which gets executed for each</w:t>
+      </w:r>
+      <w:r>
+        <w:rPr>
+          <w:rFonts w:ascii="Bookman Old Style" w:hAnsi="Bookman Old Style"/>
+          <w:sz w:val="20"/>
+          <w:szCs w:val="20"/>
+        </w:rPr>
+        <w:t xml:space="preserve"> HTTP request.</w:t>
+      </w:r>
+      <w:r>
+        <w:rPr>
+          <w:rFonts w:ascii="Bookman Old Style" w:hAnsi="Bookman Old Style"/>
+          <w:sz w:val="20"/>
+          <w:szCs w:val="20"/>
+        </w:rPr>
+        <w:t xml:space="preserve"> In above case, we have passed an anonymous function, which gets executed for each HTTP request.</w:t>
+      </w:r>
+    </w:p>
+    <w:p>
+      <w:pPr>
+        <w:rPr>
+          <w:rFonts w:ascii="Bookman Old Style" w:hAnsi="Bookman Old Style"/>
+          <w:sz w:val="20"/>
+          <w:szCs w:val="20"/>
+        </w:rPr>
+      </w:pPr>
+      <w:r>
+        <w:rPr>
+          <w:rFonts w:ascii="Bookman Old Style" w:hAnsi="Bookman Old Style"/>
+          <w:sz w:val="20"/>
+          <w:szCs w:val="20"/>
+        </w:rPr>
+        <w:t xml:space="preserve">Another useful and widely used JavaScript library jQuery uses anonymous function feature in almost </w:t>
+      </w:r>
+      <w:proofErr w:type="gramStart"/>
+      <w:r>
+        <w:rPr>
+          <w:rFonts w:ascii="Bookman Old Style" w:hAnsi="Bookman Old Style"/>
+          <w:sz w:val="20"/>
+          <w:szCs w:val="20"/>
+        </w:rPr>
+        <w:t>all of its</w:t>
+      </w:r>
+      <w:proofErr w:type="gramEnd"/>
+      <w:r>
+        <w:rPr>
+          <w:rFonts w:ascii="Bookman Old Style" w:hAnsi="Bookman Old Style"/>
+          <w:sz w:val="20"/>
+          <w:szCs w:val="20"/>
+        </w:rPr>
+        <w:t xml:space="preserve"> APIs. Below code snippet display </w:t>
+      </w:r>
+      <w:r>
+        <w:rPr>
+          <w:rFonts w:ascii="Courier New" w:eastAsia="Times New Roman" w:hAnsi="Courier New" w:cs="Courier New"/>
+          <w:sz w:val="20"/>
+          <w:szCs w:val="20"/>
+        </w:rPr>
+        <w:t>hello</w:t>
+      </w:r>
+      <w:r>
+        <w:rPr>
+          <w:rFonts w:ascii="Bookman Old Style" w:hAnsi="Bookman Old Style"/>
+          <w:sz w:val="20"/>
+          <w:szCs w:val="20"/>
+        </w:rPr>
+        <w:t xml:space="preserve"> message to the user once he clicks on </w:t>
+      </w:r>
+      <w:proofErr w:type="spellStart"/>
+      <w:r>
+        <w:rPr>
+          <w:rFonts w:ascii="Courier New" w:eastAsia="Times New Roman" w:hAnsi="Courier New" w:cs="Courier New"/>
+          <w:sz w:val="20"/>
+          <w:szCs w:val="20"/>
+        </w:rPr>
+        <w:t>helloButton</w:t>
+      </w:r>
+      <w:proofErr w:type="spellEnd"/>
+      <w:r>
+        <w:rPr>
+          <w:rFonts w:ascii="Courier New" w:eastAsia="Times New Roman" w:hAnsi="Courier New" w:cs="Courier New"/>
+          <w:sz w:val="20"/>
+          <w:szCs w:val="20"/>
+        </w:rPr>
+        <w:t>.</w:t>
+      </w:r>
+    </w:p>
+    <w:p>
+      <w:pPr>
+        <w:tabs>
+          <w:tab w:val="left" w:pos="916"/>
+          <w:tab w:val="left" w:pos="1832"/>
+          <w:tab w:val="left" w:pos="2748"/>
+          <w:tab w:val="left" w:pos="3664"/>
+          <w:tab w:val="left" w:pos="4580"/>
+          <w:tab w:val="left" w:pos="5496"/>
+          <w:tab w:val="left" w:pos="6412"/>
+          <w:tab w:val="left" w:pos="7328"/>
+          <w:tab w:val="left" w:pos="8244"/>
+          <w:tab w:val="left" w:pos="9160"/>
+          <w:tab w:val="left" w:pos="10076"/>
+          <w:tab w:val="left" w:pos="10992"/>
+          <w:tab w:val="left" w:pos="11908"/>
+          <w:tab w:val="left" w:pos="12824"/>
+          <w:tab w:val="left" w:pos="13740"/>
+          <w:tab w:val="left" w:pos="14656"/>
+        </w:tabs>
+        <w:spacing w:after="0" w:line="240" w:lineRule="auto"/>
+        <w:rPr>
+          <w:rFonts w:ascii="Courier New" w:eastAsia="Times New Roman" w:hAnsi="Courier New" w:cs="Courier New"/>
+          <w:sz w:val="20"/>
+          <w:szCs w:val="20"/>
+        </w:rPr>
+      </w:pPr>
+      <w:r>
+        <w:rPr>
+          <w:rFonts w:ascii="Courier New" w:eastAsia="Times New Roman" w:hAnsi="Courier New" w:cs="Courier New"/>
+          <w:sz w:val="20"/>
+          <w:szCs w:val="20"/>
+        </w:rPr>
+        <w:t>// event handler</w:t>
+      </w:r>
+    </w:p>
+    <w:p>
+      <w:pPr>
+        <w:tabs>
+          <w:tab w:val="left" w:pos="916"/>
+          <w:tab w:val="left" w:pos="1832"/>
+          <w:tab w:val="left" w:pos="2748"/>
+          <w:tab w:val="left" w:pos="3664"/>
+          <w:tab w:val="left" w:pos="4580"/>
+          <w:tab w:val="left" w:pos="5496"/>
+          <w:tab w:val="left" w:pos="6412"/>
+          <w:tab w:val="left" w:pos="7328"/>
+          <w:tab w:val="left" w:pos="8244"/>
+          <w:tab w:val="left" w:pos="9160"/>
+          <w:tab w:val="left" w:pos="10076"/>
+          <w:tab w:val="left" w:pos="10992"/>
+          <w:tab w:val="left" w:pos="11908"/>
+          <w:tab w:val="left" w:pos="12824"/>
+          <w:tab w:val="left" w:pos="13740"/>
+          <w:tab w:val="left" w:pos="14656"/>
+        </w:tabs>
+        <w:spacing w:after="0" w:line="240" w:lineRule="auto"/>
+        <w:rPr>
+          <w:rFonts w:ascii="Courier New" w:eastAsia="Times New Roman" w:hAnsi="Courier New" w:cs="Courier New"/>
+          <w:sz w:val="20"/>
+          <w:szCs w:val="20"/>
+        </w:rPr>
+      </w:pPr>
+      <w:r>
+        <w:rPr>
+          <w:rFonts w:ascii="Courier New" w:eastAsia="Times New Roman" w:hAnsi="Courier New" w:cs="Courier New"/>
+          <w:sz w:val="20"/>
+          <w:szCs w:val="20"/>
+        </w:rPr>
+        <w:t>$("</w:t>
+      </w:r>
+      <w:r>
+        <w:rPr>
+          <w:rFonts w:ascii="Courier New" w:eastAsia="Times New Roman" w:hAnsi="Courier New" w:cs="Courier New"/>
+          <w:sz w:val="20"/>
+          <w:szCs w:val="20"/>
+        </w:rPr>
+        <w:t>#</w:t>
+      </w:r>
+      <w:proofErr w:type="spellStart"/>
+      <w:r>
+        <w:rPr>
+          <w:rFonts w:ascii="Courier New" w:eastAsia="Times New Roman" w:hAnsi="Courier New" w:cs="Courier New"/>
+          <w:sz w:val="20"/>
+          <w:szCs w:val="20"/>
+        </w:rPr>
+        <w:t>helloButton</w:t>
+      </w:r>
+      <w:proofErr w:type="spellEnd"/>
+      <w:r>
+        <w:rPr>
+          <w:rFonts w:ascii="Courier New" w:eastAsia="Times New Roman" w:hAnsi="Courier New" w:cs="Courier New"/>
+          <w:sz w:val="20"/>
+          <w:szCs w:val="20"/>
+        </w:rPr>
+        <w:t xml:space="preserve">").click = </w:t>
+      </w:r>
+      <w:proofErr w:type="gramStart"/>
+      <w:r>
+        <w:rPr>
+          <w:rFonts w:ascii="Courier New" w:eastAsia="Times New Roman" w:hAnsi="Courier New" w:cs="Courier New"/>
+          <w:sz w:val="20"/>
+          <w:szCs w:val="20"/>
+        </w:rPr>
+        <w:t>function(</w:t>
+      </w:r>
+      <w:proofErr w:type="gramEnd"/>
+      <w:r>
+        <w:rPr>
+          <w:rFonts w:ascii="Courier New" w:eastAsia="Times New Roman" w:hAnsi="Courier New" w:cs="Courier New"/>
+          <w:sz w:val="20"/>
+          <w:szCs w:val="20"/>
+        </w:rPr>
+        <w:t>){</w:t>
+      </w:r>
+    </w:p>
+    <w:p>
+      <w:pPr>
+        <w:tabs>
+          <w:tab w:val="left" w:pos="916"/>
+          <w:tab w:val="left" w:pos="1832"/>
+          <w:tab w:val="left" w:pos="2748"/>
+          <w:tab w:val="left" w:pos="3664"/>
+          <w:tab w:val="left" w:pos="4580"/>
+          <w:tab w:val="left" w:pos="5496"/>
+          <w:tab w:val="left" w:pos="6412"/>
+          <w:tab w:val="left" w:pos="7328"/>
+          <w:tab w:val="left" w:pos="8244"/>
+          <w:tab w:val="left" w:pos="9160"/>
+          <w:tab w:val="left" w:pos="10076"/>
+          <w:tab w:val="left" w:pos="10992"/>
+          <w:tab w:val="left" w:pos="11908"/>
+          <w:tab w:val="left" w:pos="12824"/>
+          <w:tab w:val="left" w:pos="13740"/>
+          <w:tab w:val="left" w:pos="14656"/>
+        </w:tabs>
+        <w:spacing w:after="0" w:line="240" w:lineRule="auto"/>
+        <w:rPr>
+          <w:rFonts w:ascii="Courier New" w:eastAsia="Times New Roman" w:hAnsi="Courier New" w:cs="Courier New"/>
+          <w:sz w:val="20"/>
+          <w:szCs w:val="20"/>
+        </w:rPr>
+      </w:pPr>
+      <w:r>
+        <w:rPr>
+          <w:rFonts w:ascii="Courier New" w:eastAsia="Times New Roman" w:hAnsi="Courier New" w:cs="Courier New"/>
+          <w:sz w:val="20"/>
+          <w:szCs w:val="20"/>
+        </w:rPr>
+        <w:t xml:space="preserve">    </w:t>
+      </w:r>
+      <w:proofErr w:type="gramStart"/>
+      <w:r>
+        <w:rPr>
+          <w:rFonts w:ascii="Courier New" w:eastAsia="Times New Roman" w:hAnsi="Courier New" w:cs="Courier New"/>
+          <w:sz w:val="20"/>
+          <w:szCs w:val="20"/>
+        </w:rPr>
+        <w:t>alert(</w:t>
+      </w:r>
+      <w:proofErr w:type="gramEnd"/>
+      <w:r>
+        <w:rPr>
+          <w:rFonts w:ascii="Courier New" w:eastAsia="Times New Roman" w:hAnsi="Courier New" w:cs="Courier New"/>
+          <w:sz w:val="20"/>
+          <w:szCs w:val="20"/>
+        </w:rPr>
+        <w:t>"hello");</w:t>
+      </w:r>
+    </w:p>
+    <w:p>
+      <w:pPr>
+        <w:tabs>
+          <w:tab w:val="left" w:pos="916"/>
+          <w:tab w:val="left" w:pos="1832"/>
+          <w:tab w:val="left" w:pos="2748"/>
+          <w:tab w:val="left" w:pos="3664"/>
+          <w:tab w:val="left" w:pos="4580"/>
+          <w:tab w:val="left" w:pos="5496"/>
+          <w:tab w:val="left" w:pos="6412"/>
+          <w:tab w:val="left" w:pos="7328"/>
+          <w:tab w:val="left" w:pos="8244"/>
+          <w:tab w:val="left" w:pos="9160"/>
+          <w:tab w:val="left" w:pos="10076"/>
+          <w:tab w:val="left" w:pos="10992"/>
+          <w:tab w:val="left" w:pos="11908"/>
+          <w:tab w:val="left" w:pos="12824"/>
+          <w:tab w:val="left" w:pos="13740"/>
+          <w:tab w:val="left" w:pos="14656"/>
+        </w:tabs>
+        <w:spacing w:after="0" w:line="240" w:lineRule="auto"/>
+        <w:rPr>
+          <w:rFonts w:ascii="Courier New" w:eastAsia="Times New Roman" w:hAnsi="Courier New" w:cs="Courier New"/>
+          <w:sz w:val="20"/>
+          <w:szCs w:val="20"/>
+        </w:rPr>
+      </w:pPr>
+      <w:r>
+        <w:rPr>
+          <w:rFonts w:ascii="Courier New" w:eastAsia="Times New Roman" w:hAnsi="Courier New" w:cs="Courier New"/>
+          <w:sz w:val="20"/>
+          <w:szCs w:val="20"/>
+        </w:rPr>
+        <w:t xml:space="preserve">}; </w:t>
+      </w:r>
+    </w:p>
+    <w:p>
+      <w:pPr>
+        <w:rPr>
+          <w:rFonts w:ascii="Bookman Old Style" w:hAnsi="Bookman Old Style"/>
+          <w:sz w:val="20"/>
+          <w:szCs w:val="20"/>
+        </w:rPr>
+      </w:pPr>
+    </w:p>
+    <w:p>
+      <w:pPr>
+        <w:rPr>
+          <w:rFonts w:ascii="Bookman Old Style" w:hAnsi="Bookman Old Style"/>
+          <w:sz w:val="20"/>
+          <w:szCs w:val="20"/>
+        </w:rPr>
+      </w:pPr>
+      <w:r>
+        <w:rPr>
+          <w:rFonts w:ascii="Bookman Old Style" w:hAnsi="Bookman Old Style"/>
+          <w:sz w:val="20"/>
+          <w:szCs w:val="20"/>
+        </w:rPr>
+        <w:t xml:space="preserve">Declaring an anonymous function as callback function in our own program is simple process. </w:t>
+      </w:r>
+      <w:r>
+        <w:rPr>
+          <w:rFonts w:ascii="Bookman Old Style" w:hAnsi="Bookman Old Style"/>
+          <w:sz w:val="20"/>
+          <w:szCs w:val="20"/>
+        </w:rPr>
+        <w:t xml:space="preserve">In below code example, we have defined an object </w:t>
+      </w:r>
+      <w:r>
+        <w:rPr>
+          <w:rFonts w:ascii="Bookman Old Style" w:hAnsi="Bookman Old Style"/>
+          <w:i/>
+          <w:sz w:val="20"/>
+          <w:szCs w:val="20"/>
+        </w:rPr>
+        <w:t>Contest</w:t>
+      </w:r>
+      <w:r>
+        <w:rPr>
+          <w:rFonts w:ascii="Bookman Old Style" w:hAnsi="Bookman Old Style"/>
+          <w:sz w:val="20"/>
+          <w:szCs w:val="20"/>
+        </w:rPr>
+        <w:t xml:space="preserve"> which contains a function </w:t>
+      </w:r>
+      <w:proofErr w:type="spellStart"/>
+      <w:r>
+        <w:rPr>
+          <w:rFonts w:ascii="Bookman Old Style" w:hAnsi="Bookman Old Style"/>
+          <w:i/>
+          <w:sz w:val="20"/>
+          <w:szCs w:val="20"/>
+        </w:rPr>
+        <w:t>askQuestion</w:t>
+      </w:r>
+      <w:proofErr w:type="spellEnd"/>
+      <w:r>
+        <w:rPr>
+          <w:rFonts w:ascii="Bookman Old Style" w:hAnsi="Bookman Old Style"/>
+          <w:sz w:val="20"/>
+          <w:szCs w:val="20"/>
+        </w:rPr>
+        <w:t xml:space="preserve"> which takes function as argument and calls it during its execution. During </w:t>
+      </w:r>
+      <w:proofErr w:type="spellStart"/>
+      <w:r>
+        <w:rPr>
+          <w:rFonts w:ascii="Bookman Old Style" w:hAnsi="Bookman Old Style"/>
+          <w:i/>
+          <w:sz w:val="20"/>
+          <w:szCs w:val="20"/>
+        </w:rPr>
+        <w:t>askQuestion</w:t>
+      </w:r>
+      <w:proofErr w:type="spellEnd"/>
+      <w:r>
+        <w:rPr>
+          <w:rFonts w:ascii="Bookman Old Style" w:hAnsi="Bookman Old Style"/>
+          <w:sz w:val="20"/>
+          <w:szCs w:val="20"/>
+        </w:rPr>
+        <w:t xml:space="preserve"> function execution, we can simply pass an anonymous function as an argument, which </w:t>
+      </w:r>
+      <w:r>
+        <w:rPr>
+          <w:rFonts w:ascii="Bookman Old Style" w:hAnsi="Bookman Old Style"/>
+          <w:sz w:val="20"/>
+          <w:szCs w:val="20"/>
+        </w:rPr>
+        <w:t xml:space="preserve">then gets execute as callback function and </w:t>
+      </w:r>
+      <w:r>
+        <w:rPr>
+          <w:rFonts w:ascii="Bookman Old Style" w:hAnsi="Bookman Old Style"/>
+          <w:sz w:val="20"/>
+          <w:szCs w:val="20"/>
+        </w:rPr>
+        <w:t xml:space="preserve">returns the </w:t>
+      </w:r>
+      <w:r>
+        <w:rPr>
+          <w:rFonts w:ascii="Bookman Old Style" w:hAnsi="Bookman Old Style"/>
+          <w:sz w:val="20"/>
+          <w:szCs w:val="20"/>
+        </w:rPr>
+        <w:t>result</w:t>
+      </w:r>
+      <w:r>
+        <w:rPr>
+          <w:rFonts w:ascii="Bookman Old Style" w:hAnsi="Bookman Old Style"/>
+          <w:sz w:val="20"/>
+          <w:szCs w:val="20"/>
+        </w:rPr>
+        <w:t xml:space="preserve"> to the </w:t>
+      </w:r>
+      <w:r>
+        <w:rPr>
+          <w:rFonts w:ascii="Bookman Old Style" w:hAnsi="Bookman Old Style"/>
+          <w:sz w:val="20"/>
+          <w:szCs w:val="20"/>
+        </w:rPr>
+        <w:t>caller</w:t>
+      </w:r>
+      <w:r>
+        <w:rPr>
+          <w:rFonts w:ascii="Bookman Old Style" w:hAnsi="Bookman Old Style"/>
+          <w:sz w:val="20"/>
+          <w:szCs w:val="20"/>
+        </w:rPr>
+        <w:t>.</w:t>
+      </w:r>
+    </w:p>
+    <w:p>
+      <w:pPr>
+        <w:tabs>
+          <w:tab w:val="left" w:pos="916"/>
+          <w:tab w:val="left" w:pos="1832"/>
+          <w:tab w:val="left" w:pos="2748"/>
+          <w:tab w:val="left" w:pos="3664"/>
+          <w:tab w:val="left" w:pos="4580"/>
+          <w:tab w:val="left" w:pos="5496"/>
+          <w:tab w:val="left" w:pos="6412"/>
+          <w:tab w:val="left" w:pos="7328"/>
+          <w:tab w:val="left" w:pos="8244"/>
+          <w:tab w:val="left" w:pos="9160"/>
+          <w:tab w:val="left" w:pos="10076"/>
+          <w:tab w:val="left" w:pos="10992"/>
+          <w:tab w:val="left" w:pos="11908"/>
+          <w:tab w:val="left" w:pos="12824"/>
+          <w:tab w:val="left" w:pos="13740"/>
+          <w:tab w:val="left" w:pos="14656"/>
+        </w:tabs>
+        <w:spacing w:after="0" w:line="240" w:lineRule="auto"/>
+        <w:rPr>
+          <w:rFonts w:ascii="Courier New" w:eastAsia="Times New Roman" w:hAnsi="Courier New" w:cs="Courier New"/>
+          <w:sz w:val="20"/>
+          <w:szCs w:val="20"/>
+        </w:rPr>
+      </w:pPr>
+      <w:proofErr w:type="gramStart"/>
+      <w:r>
+        <w:rPr>
+          <w:rFonts w:ascii="Courier New" w:eastAsia="Times New Roman" w:hAnsi="Courier New" w:cs="Courier New"/>
+          <w:sz w:val="20"/>
+          <w:szCs w:val="20"/>
+        </w:rPr>
+        <w:t>var</w:t>
+      </w:r>
+      <w:proofErr w:type="gramEnd"/>
+      <w:r>
+        <w:rPr>
+          <w:rFonts w:ascii="Courier New" w:eastAsia="Times New Roman" w:hAnsi="Courier New" w:cs="Courier New"/>
+          <w:sz w:val="20"/>
+          <w:szCs w:val="20"/>
+        </w:rPr>
+        <w:t xml:space="preserve"> Contest = {</w:t>
+      </w:r>
+    </w:p>
+    <w:p>
+      <w:pPr>
+        <w:tabs>
+          <w:tab w:val="left" w:pos="916"/>
+          <w:tab w:val="left" w:pos="1832"/>
+          <w:tab w:val="left" w:pos="2748"/>
+          <w:tab w:val="left" w:pos="3664"/>
+          <w:tab w:val="left" w:pos="4580"/>
+          <w:tab w:val="left" w:pos="5496"/>
+          <w:tab w:val="left" w:pos="6412"/>
+          <w:tab w:val="left" w:pos="7328"/>
+          <w:tab w:val="left" w:pos="8244"/>
+          <w:tab w:val="left" w:pos="9160"/>
+          <w:tab w:val="left" w:pos="10076"/>
+          <w:tab w:val="left" w:pos="10992"/>
+          <w:tab w:val="left" w:pos="11908"/>
+          <w:tab w:val="left" w:pos="12824"/>
+          <w:tab w:val="left" w:pos="13740"/>
+          <w:tab w:val="left" w:pos="14656"/>
+        </w:tabs>
+        <w:spacing w:after="0" w:line="240" w:lineRule="auto"/>
+        <w:rPr>
+          <w:rFonts w:ascii="Courier New" w:eastAsia="Times New Roman" w:hAnsi="Courier New" w:cs="Courier New"/>
+          <w:sz w:val="20"/>
+          <w:szCs w:val="20"/>
+        </w:rPr>
+      </w:pPr>
+      <w:r>
+        <w:rPr>
+          <w:rFonts w:ascii="Courier New" w:eastAsia="Times New Roman" w:hAnsi="Courier New" w:cs="Courier New"/>
+          <w:sz w:val="20"/>
+          <w:szCs w:val="20"/>
+        </w:rPr>
+        <w:t xml:space="preserve">            </w:t>
+      </w:r>
+      <w:proofErr w:type="spellStart"/>
+      <w:proofErr w:type="gramStart"/>
+      <w:r>
+        <w:rPr>
+          <w:rFonts w:ascii="Courier New" w:eastAsia="Times New Roman" w:hAnsi="Courier New" w:cs="Courier New"/>
+          <w:sz w:val="20"/>
+          <w:szCs w:val="20"/>
+        </w:rPr>
         <w:t>ans</w:t>
       </w:r>
       <w:proofErr w:type="spellEnd"/>
@@ -3290,14 +4290,6 @@
           <w:szCs w:val="20"/>
         </w:rPr>
       </w:pPr>
-      <w:r>
-        <w:rPr>
-          <w:rFonts w:ascii="Courier New" w:eastAsia="Times New Roman" w:hAnsi="Courier New" w:cs="Courier New"/>
-          <w:sz w:val="20"/>
-          <w:szCs w:val="20"/>
-        </w:rPr>
-        <w:t xml:space="preserve">        </w:t>
-      </w:r>
       <w:proofErr w:type="spellStart"/>
       <w:proofErr w:type="gramStart"/>
       <w:r>
@@ -3360,7 +4352,7 @@
           <w:sz w:val="20"/>
           <w:szCs w:val="20"/>
         </w:rPr>
-        <w:t xml:space="preserve">            </w:t>
+        <w:tab/>
       </w:r>
       <w:proofErr w:type="gramStart"/>
       <w:r>
@@ -3414,7 +4406,7 @@
           <w:sz w:val="20"/>
           <w:szCs w:val="20"/>
         </w:rPr>
-        <w:t xml:space="preserve">        });</w:t>
+        <w:t>});</w:t>
       </w:r>
     </w:p>
     <w:p>
@@ -3443,891 +4435,158 @@
           <w:sz w:val="20"/>
           <w:szCs w:val="20"/>
         </w:rPr>
-        <w:t>Anonymous Function</w:t>
-      </w:r>
-      <w:r>
-        <w:rPr>
-          <w:rFonts w:ascii="Bookman Old Style" w:hAnsi="Bookman Old Style"/>
-          <w:b/>
-          <w:sz w:val="20"/>
-          <w:szCs w:val="20"/>
-        </w:rPr>
-        <w:t>s</w:t>
-      </w:r>
-      <w:r>
-        <w:rPr>
-          <w:rFonts w:ascii="Bookman Old Style" w:hAnsi="Bookman Old Style"/>
-          <w:b/>
-          <w:sz w:val="20"/>
-          <w:szCs w:val="20"/>
-        </w:rPr>
-        <w:t xml:space="preserve"> </w:t>
-      </w:r>
-      <w:r>
-        <w:rPr>
-          <w:rFonts w:ascii="Bookman Old Style" w:hAnsi="Bookman Old Style"/>
-          <w:b/>
-          <w:sz w:val="20"/>
-          <w:szCs w:val="20"/>
-        </w:rPr>
-        <w:t>Declaration</w:t>
-      </w:r>
-      <w:r>
-        <w:rPr>
-          <w:rFonts w:ascii="Bookman Old Style" w:hAnsi="Bookman Old Style"/>
-          <w:b/>
-          <w:sz w:val="20"/>
-          <w:szCs w:val="20"/>
-        </w:rPr>
-        <w:t xml:space="preserve"> </w:t>
-      </w:r>
-      <w:proofErr w:type="gramStart"/>
-      <w:r>
-        <w:rPr>
-          <w:rFonts w:ascii="Bookman Old Style" w:hAnsi="Bookman Old Style"/>
-          <w:b/>
-          <w:sz w:val="20"/>
-          <w:szCs w:val="20"/>
-        </w:rPr>
-        <w:t>In</w:t>
-      </w:r>
-      <w:proofErr w:type="gramEnd"/>
-      <w:r>
-        <w:rPr>
-          <w:rFonts w:ascii="Bookman Old Style" w:hAnsi="Bookman Old Style"/>
-          <w:b/>
-          <w:sz w:val="20"/>
-          <w:szCs w:val="20"/>
-        </w:rPr>
-        <w:t xml:space="preserve"> Node.js</w:t>
-      </w:r>
-    </w:p>
-    <w:p>
-      <w:pPr>
-        <w:tabs>
-          <w:tab w:val="left" w:pos="916"/>
-          <w:tab w:val="left" w:pos="1832"/>
-          <w:tab w:val="left" w:pos="2748"/>
-          <w:tab w:val="left" w:pos="3664"/>
-          <w:tab w:val="left" w:pos="4580"/>
-          <w:tab w:val="left" w:pos="5496"/>
-          <w:tab w:val="left" w:pos="6412"/>
-          <w:tab w:val="left" w:pos="7328"/>
-          <w:tab w:val="left" w:pos="8244"/>
-          <w:tab w:val="left" w:pos="9160"/>
-          <w:tab w:val="left" w:pos="10076"/>
-          <w:tab w:val="left" w:pos="10992"/>
-          <w:tab w:val="left" w:pos="11908"/>
-          <w:tab w:val="left" w:pos="12824"/>
-          <w:tab w:val="left" w:pos="13740"/>
-          <w:tab w:val="left" w:pos="14656"/>
-        </w:tabs>
-        <w:spacing w:after="0" w:line="240" w:lineRule="auto"/>
-        <w:rPr>
-          <w:rFonts w:ascii="Bookman Old Style" w:hAnsi="Bookman Old Style"/>
-          <w:sz w:val="20"/>
-          <w:szCs w:val="20"/>
-        </w:rPr>
-      </w:pPr>
-      <w:r>
-        <w:rPr>
-          <w:rFonts w:ascii="Bookman Old Style" w:hAnsi="Bookman Old Style"/>
-          <w:sz w:val="20"/>
-          <w:szCs w:val="20"/>
-        </w:rPr>
-        <w:t>Node.js is a server side JavaScript framework used to build fast, scalable network applications.</w:t>
-      </w:r>
-      <w:r>
-        <w:rPr>
-          <w:rFonts w:ascii="Bookman Old Style" w:hAnsi="Bookman Old Style"/>
-          <w:sz w:val="20"/>
-          <w:szCs w:val="20"/>
-        </w:rPr>
-        <w:t xml:space="preserve"> Below code snippet creates a simple HTTP server using </w:t>
-      </w:r>
-      <w:r>
-        <w:rPr>
-          <w:rFonts w:ascii="Courier New" w:eastAsia="Times New Roman" w:hAnsi="Courier New" w:cs="Courier New"/>
-          <w:sz w:val="20"/>
-          <w:szCs w:val="20"/>
-        </w:rPr>
-        <w:t>http</w:t>
-      </w:r>
-      <w:r>
-        <w:rPr>
-          <w:rFonts w:ascii="Bookman Old Style" w:hAnsi="Bookman Old Style"/>
-          <w:sz w:val="20"/>
-          <w:szCs w:val="20"/>
-        </w:rPr>
-        <w:t xml:space="preserve"> module’s </w:t>
-      </w:r>
-      <w:proofErr w:type="spellStart"/>
-      <w:r>
-        <w:rPr>
-          <w:rFonts w:ascii="Courier New" w:eastAsia="Times New Roman" w:hAnsi="Courier New" w:cs="Courier New"/>
-          <w:sz w:val="20"/>
-          <w:szCs w:val="20"/>
-        </w:rPr>
-        <w:t>createServer</w:t>
-      </w:r>
-      <w:proofErr w:type="spellEnd"/>
-      <w:r>
-        <w:rPr>
-          <w:rFonts w:ascii="Bookman Old Style" w:hAnsi="Bookman Old Style"/>
-          <w:sz w:val="20"/>
-          <w:szCs w:val="20"/>
-        </w:rPr>
-        <w:t xml:space="preserve"> method.  </w:t>
-      </w:r>
-    </w:p>
-    <w:p>
-      <w:pPr>
-        <w:tabs>
-          <w:tab w:val="left" w:pos="916"/>
-          <w:tab w:val="left" w:pos="1832"/>
-          <w:tab w:val="left" w:pos="2748"/>
-          <w:tab w:val="left" w:pos="3664"/>
-          <w:tab w:val="left" w:pos="4580"/>
-          <w:tab w:val="left" w:pos="5496"/>
-          <w:tab w:val="left" w:pos="6412"/>
-          <w:tab w:val="left" w:pos="7328"/>
-          <w:tab w:val="left" w:pos="8244"/>
-          <w:tab w:val="left" w:pos="9160"/>
-          <w:tab w:val="left" w:pos="10076"/>
-          <w:tab w:val="left" w:pos="10992"/>
-          <w:tab w:val="left" w:pos="11908"/>
-          <w:tab w:val="left" w:pos="12824"/>
-          <w:tab w:val="left" w:pos="13740"/>
-          <w:tab w:val="left" w:pos="14656"/>
-        </w:tabs>
-        <w:spacing w:after="0" w:line="240" w:lineRule="auto"/>
-        <w:rPr>
-          <w:rFonts w:ascii="Courier New" w:eastAsia="Times New Roman" w:hAnsi="Courier New" w:cs="Courier New"/>
-          <w:sz w:val="20"/>
-          <w:szCs w:val="20"/>
-        </w:rPr>
-      </w:pPr>
-    </w:p>
-    <w:p>
-      <w:pPr>
-        <w:tabs>
-          <w:tab w:val="left" w:pos="916"/>
-          <w:tab w:val="left" w:pos="1832"/>
-          <w:tab w:val="left" w:pos="2748"/>
-          <w:tab w:val="left" w:pos="3664"/>
-          <w:tab w:val="left" w:pos="4580"/>
-          <w:tab w:val="left" w:pos="5496"/>
-          <w:tab w:val="left" w:pos="6412"/>
-          <w:tab w:val="left" w:pos="7328"/>
-          <w:tab w:val="left" w:pos="8244"/>
-          <w:tab w:val="left" w:pos="9160"/>
-          <w:tab w:val="left" w:pos="10076"/>
-          <w:tab w:val="left" w:pos="10992"/>
-          <w:tab w:val="left" w:pos="11908"/>
-          <w:tab w:val="left" w:pos="12824"/>
-          <w:tab w:val="left" w:pos="13740"/>
-          <w:tab w:val="left" w:pos="14656"/>
-        </w:tabs>
-        <w:spacing w:after="0" w:line="240" w:lineRule="auto"/>
-        <w:rPr>
-          <w:rFonts w:ascii="Courier New" w:eastAsia="Times New Roman" w:hAnsi="Courier New" w:cs="Courier New"/>
-          <w:sz w:val="20"/>
-          <w:szCs w:val="20"/>
-        </w:rPr>
-      </w:pPr>
-      <w:proofErr w:type="gramStart"/>
-      <w:r>
-        <w:rPr>
-          <w:rFonts w:ascii="Courier New" w:eastAsia="Times New Roman" w:hAnsi="Courier New" w:cs="Courier New"/>
-          <w:sz w:val="20"/>
-          <w:szCs w:val="20"/>
-        </w:rPr>
-        <w:t>var</w:t>
-      </w:r>
-      <w:proofErr w:type="gramEnd"/>
-      <w:r>
-        <w:rPr>
-          <w:rFonts w:ascii="Courier New" w:eastAsia="Times New Roman" w:hAnsi="Courier New" w:cs="Courier New"/>
-          <w:sz w:val="20"/>
-          <w:szCs w:val="20"/>
-        </w:rPr>
-        <w:t xml:space="preserve"> http = require("http");</w:t>
-      </w:r>
-    </w:p>
-    <w:p>
-      <w:pPr>
-        <w:tabs>
-          <w:tab w:val="left" w:pos="916"/>
-          <w:tab w:val="left" w:pos="1832"/>
-          <w:tab w:val="left" w:pos="2748"/>
-          <w:tab w:val="left" w:pos="3664"/>
-          <w:tab w:val="left" w:pos="4580"/>
-          <w:tab w:val="left" w:pos="5496"/>
-          <w:tab w:val="left" w:pos="6412"/>
-          <w:tab w:val="left" w:pos="7328"/>
-          <w:tab w:val="left" w:pos="8244"/>
-          <w:tab w:val="left" w:pos="9160"/>
-          <w:tab w:val="left" w:pos="10076"/>
-          <w:tab w:val="left" w:pos="10992"/>
-          <w:tab w:val="left" w:pos="11908"/>
-          <w:tab w:val="left" w:pos="12824"/>
-          <w:tab w:val="left" w:pos="13740"/>
-          <w:tab w:val="left" w:pos="14656"/>
-        </w:tabs>
-        <w:spacing w:after="0" w:line="240" w:lineRule="auto"/>
-        <w:rPr>
-          <w:rFonts w:ascii="Courier New" w:eastAsia="Times New Roman" w:hAnsi="Courier New" w:cs="Courier New"/>
-          <w:sz w:val="20"/>
-          <w:szCs w:val="20"/>
-        </w:rPr>
-      </w:pPr>
-      <w:proofErr w:type="gramStart"/>
-      <w:r>
-        <w:rPr>
-          <w:rFonts w:ascii="Courier New" w:eastAsia="Times New Roman" w:hAnsi="Courier New" w:cs="Courier New"/>
-          <w:sz w:val="20"/>
-          <w:szCs w:val="20"/>
-        </w:rPr>
-        <w:t>var</w:t>
-      </w:r>
-      <w:proofErr w:type="gramEnd"/>
-      <w:r>
-        <w:rPr>
-          <w:rFonts w:ascii="Courier New" w:eastAsia="Times New Roman" w:hAnsi="Courier New" w:cs="Courier New"/>
-          <w:sz w:val="20"/>
-          <w:szCs w:val="20"/>
-        </w:rPr>
-        <w:t xml:space="preserve"> server = </w:t>
-      </w:r>
-      <w:proofErr w:type="spellStart"/>
-      <w:r>
-        <w:rPr>
-          <w:rFonts w:ascii="Courier New" w:eastAsia="Times New Roman" w:hAnsi="Courier New" w:cs="Courier New"/>
-          <w:sz w:val="20"/>
-          <w:szCs w:val="20"/>
-        </w:rPr>
-        <w:t>http.createServer</w:t>
-      </w:r>
-      <w:proofErr w:type="spellEnd"/>
-      <w:r>
-        <w:rPr>
-          <w:rFonts w:ascii="Courier New" w:eastAsia="Times New Roman" w:hAnsi="Courier New" w:cs="Courier New"/>
-          <w:sz w:val="20"/>
-          <w:szCs w:val="20"/>
-        </w:rPr>
-        <w:t>(function(request, response) {</w:t>
-      </w:r>
-    </w:p>
-    <w:p>
-      <w:pPr>
-        <w:tabs>
-          <w:tab w:val="left" w:pos="916"/>
-          <w:tab w:val="left" w:pos="1832"/>
-          <w:tab w:val="left" w:pos="2748"/>
-          <w:tab w:val="left" w:pos="3664"/>
-          <w:tab w:val="left" w:pos="4580"/>
-          <w:tab w:val="left" w:pos="5496"/>
-          <w:tab w:val="left" w:pos="6412"/>
-          <w:tab w:val="left" w:pos="7328"/>
-          <w:tab w:val="left" w:pos="8244"/>
-          <w:tab w:val="left" w:pos="9160"/>
-          <w:tab w:val="left" w:pos="10076"/>
-          <w:tab w:val="left" w:pos="10992"/>
-          <w:tab w:val="left" w:pos="11908"/>
-          <w:tab w:val="left" w:pos="12824"/>
-          <w:tab w:val="left" w:pos="13740"/>
-          <w:tab w:val="left" w:pos="14656"/>
-        </w:tabs>
-        <w:spacing w:after="0" w:line="240" w:lineRule="auto"/>
-        <w:rPr>
-          <w:rFonts w:ascii="Courier New" w:eastAsia="Times New Roman" w:hAnsi="Courier New" w:cs="Courier New"/>
-          <w:sz w:val="20"/>
-          <w:szCs w:val="20"/>
-        </w:rPr>
-      </w:pPr>
-      <w:r>
-        <w:rPr>
-          <w:rFonts w:ascii="Courier New" w:eastAsia="Times New Roman" w:hAnsi="Courier New" w:cs="Courier New"/>
-          <w:sz w:val="20"/>
-          <w:szCs w:val="20"/>
-        </w:rPr>
-        <w:t xml:space="preserve">    </w:t>
-      </w:r>
-      <w:proofErr w:type="spellStart"/>
-      <w:proofErr w:type="gramStart"/>
-      <w:r>
-        <w:rPr>
-          <w:rFonts w:ascii="Courier New" w:eastAsia="Times New Roman" w:hAnsi="Courier New" w:cs="Courier New"/>
-          <w:sz w:val="20"/>
-          <w:szCs w:val="20"/>
-        </w:rPr>
-        <w:t>response.write</w:t>
-      </w:r>
-      <w:proofErr w:type="spellEnd"/>
-      <w:r>
-        <w:rPr>
-          <w:rFonts w:ascii="Courier New" w:eastAsia="Times New Roman" w:hAnsi="Courier New" w:cs="Courier New"/>
-          <w:sz w:val="20"/>
-          <w:szCs w:val="20"/>
-        </w:rPr>
-        <w:t>(</w:t>
-      </w:r>
-      <w:proofErr w:type="gramEnd"/>
-      <w:r>
-        <w:rPr>
-          <w:rFonts w:ascii="Courier New" w:eastAsia="Times New Roman" w:hAnsi="Courier New" w:cs="Courier New"/>
-          <w:sz w:val="20"/>
-          <w:szCs w:val="20"/>
-        </w:rPr>
-        <w:t>"Hello World");</w:t>
-      </w:r>
-    </w:p>
-    <w:p>
-      <w:pPr>
-        <w:tabs>
-          <w:tab w:val="left" w:pos="916"/>
-          <w:tab w:val="left" w:pos="1832"/>
-          <w:tab w:val="left" w:pos="2748"/>
-          <w:tab w:val="left" w:pos="3664"/>
-          <w:tab w:val="left" w:pos="4580"/>
-          <w:tab w:val="left" w:pos="5496"/>
-          <w:tab w:val="left" w:pos="6412"/>
-          <w:tab w:val="left" w:pos="7328"/>
-          <w:tab w:val="left" w:pos="8244"/>
-          <w:tab w:val="left" w:pos="9160"/>
-          <w:tab w:val="left" w:pos="10076"/>
-          <w:tab w:val="left" w:pos="10992"/>
-          <w:tab w:val="left" w:pos="11908"/>
-          <w:tab w:val="left" w:pos="12824"/>
-          <w:tab w:val="left" w:pos="13740"/>
-          <w:tab w:val="left" w:pos="14656"/>
-        </w:tabs>
-        <w:spacing w:after="0" w:line="240" w:lineRule="auto"/>
-        <w:rPr>
-          <w:rFonts w:ascii="Courier New" w:eastAsia="Times New Roman" w:hAnsi="Courier New" w:cs="Courier New"/>
-          <w:sz w:val="20"/>
-          <w:szCs w:val="20"/>
-        </w:rPr>
-      </w:pPr>
-      <w:r>
-        <w:rPr>
-          <w:rFonts w:ascii="Courier New" w:eastAsia="Times New Roman" w:hAnsi="Courier New" w:cs="Courier New"/>
-          <w:sz w:val="20"/>
-          <w:szCs w:val="20"/>
-        </w:rPr>
-        <w:t xml:space="preserve">    </w:t>
-      </w:r>
-      <w:proofErr w:type="spellStart"/>
-      <w:proofErr w:type="gramStart"/>
-      <w:r>
-        <w:rPr>
-          <w:rFonts w:ascii="Courier New" w:eastAsia="Times New Roman" w:hAnsi="Courier New" w:cs="Courier New"/>
-          <w:sz w:val="20"/>
-          <w:szCs w:val="20"/>
-        </w:rPr>
-        <w:t>response.end</w:t>
-      </w:r>
-      <w:proofErr w:type="spellEnd"/>
-      <w:r>
-        <w:rPr>
-          <w:rFonts w:ascii="Courier New" w:eastAsia="Times New Roman" w:hAnsi="Courier New" w:cs="Courier New"/>
-          <w:sz w:val="20"/>
-          <w:szCs w:val="20"/>
-        </w:rPr>
-        <w:t>(</w:t>
-      </w:r>
-      <w:proofErr w:type="gramEnd"/>
-      <w:r>
-        <w:rPr>
-          <w:rFonts w:ascii="Courier New" w:eastAsia="Times New Roman" w:hAnsi="Courier New" w:cs="Courier New"/>
-          <w:sz w:val="20"/>
-          <w:szCs w:val="20"/>
-        </w:rPr>
-        <w:t>);</w:t>
-      </w:r>
-    </w:p>
-    <w:p>
-      <w:pPr>
-        <w:tabs>
-          <w:tab w:val="left" w:pos="916"/>
-          <w:tab w:val="left" w:pos="1832"/>
-          <w:tab w:val="left" w:pos="2748"/>
-          <w:tab w:val="left" w:pos="3664"/>
-          <w:tab w:val="left" w:pos="4580"/>
-          <w:tab w:val="left" w:pos="5496"/>
-          <w:tab w:val="left" w:pos="6412"/>
-          <w:tab w:val="left" w:pos="7328"/>
-          <w:tab w:val="left" w:pos="8244"/>
-          <w:tab w:val="left" w:pos="9160"/>
-          <w:tab w:val="left" w:pos="10076"/>
-          <w:tab w:val="left" w:pos="10992"/>
-          <w:tab w:val="left" w:pos="11908"/>
-          <w:tab w:val="left" w:pos="12824"/>
-          <w:tab w:val="left" w:pos="13740"/>
-          <w:tab w:val="left" w:pos="14656"/>
-        </w:tabs>
-        <w:spacing w:after="0" w:line="240" w:lineRule="auto"/>
-        <w:rPr>
-          <w:rFonts w:ascii="Courier New" w:eastAsia="Times New Roman" w:hAnsi="Courier New" w:cs="Courier New"/>
-          <w:sz w:val="20"/>
-          <w:szCs w:val="20"/>
-        </w:rPr>
-      </w:pPr>
-    </w:p>
-    <w:p>
-      <w:pPr>
-        <w:tabs>
-          <w:tab w:val="left" w:pos="916"/>
-          <w:tab w:val="left" w:pos="1832"/>
-          <w:tab w:val="left" w:pos="2748"/>
-          <w:tab w:val="left" w:pos="3664"/>
-          <w:tab w:val="left" w:pos="4580"/>
-          <w:tab w:val="left" w:pos="5496"/>
-          <w:tab w:val="left" w:pos="6412"/>
-          <w:tab w:val="left" w:pos="7328"/>
-          <w:tab w:val="left" w:pos="8244"/>
-          <w:tab w:val="left" w:pos="9160"/>
-          <w:tab w:val="left" w:pos="10076"/>
-          <w:tab w:val="left" w:pos="10992"/>
-          <w:tab w:val="left" w:pos="11908"/>
-          <w:tab w:val="left" w:pos="12824"/>
-          <w:tab w:val="left" w:pos="13740"/>
-          <w:tab w:val="left" w:pos="14656"/>
-        </w:tabs>
-        <w:spacing w:after="0" w:line="240" w:lineRule="auto"/>
-        <w:rPr>
-          <w:rFonts w:ascii="Courier New" w:eastAsia="Times New Roman" w:hAnsi="Courier New" w:cs="Courier New"/>
-          <w:sz w:val="20"/>
-          <w:szCs w:val="20"/>
-        </w:rPr>
-      </w:pPr>
-      <w:r>
-        <w:rPr>
-          <w:rFonts w:ascii="Courier New" w:eastAsia="Times New Roman" w:hAnsi="Courier New" w:cs="Courier New"/>
-          <w:sz w:val="20"/>
-          <w:szCs w:val="20"/>
-        </w:rPr>
-        <w:t>});</w:t>
-      </w:r>
-    </w:p>
-    <w:p>
-      <w:pPr>
-        <w:tabs>
-          <w:tab w:val="left" w:pos="916"/>
-          <w:tab w:val="left" w:pos="1832"/>
-          <w:tab w:val="left" w:pos="2748"/>
-          <w:tab w:val="left" w:pos="3664"/>
-          <w:tab w:val="left" w:pos="4580"/>
-          <w:tab w:val="left" w:pos="5496"/>
-          <w:tab w:val="left" w:pos="6412"/>
-          <w:tab w:val="left" w:pos="7328"/>
-          <w:tab w:val="left" w:pos="8244"/>
-          <w:tab w:val="left" w:pos="9160"/>
-          <w:tab w:val="left" w:pos="10076"/>
-          <w:tab w:val="left" w:pos="10992"/>
-          <w:tab w:val="left" w:pos="11908"/>
-          <w:tab w:val="left" w:pos="12824"/>
-          <w:tab w:val="left" w:pos="13740"/>
-          <w:tab w:val="left" w:pos="14656"/>
-        </w:tabs>
-        <w:spacing w:after="0" w:line="240" w:lineRule="auto"/>
-        <w:rPr>
-          <w:rFonts w:ascii="Courier New" w:eastAsia="Times New Roman" w:hAnsi="Courier New" w:cs="Courier New"/>
-          <w:sz w:val="20"/>
-          <w:szCs w:val="20"/>
-        </w:rPr>
-      </w:pPr>
-      <w:proofErr w:type="spellStart"/>
-      <w:proofErr w:type="gramStart"/>
-      <w:r>
-        <w:rPr>
-          <w:rFonts w:ascii="Courier New" w:eastAsia="Times New Roman" w:hAnsi="Courier New" w:cs="Courier New"/>
-          <w:sz w:val="20"/>
-          <w:szCs w:val="20"/>
-        </w:rPr>
-        <w:t>server.listen</w:t>
-      </w:r>
-      <w:proofErr w:type="spellEnd"/>
-      <w:r>
-        <w:rPr>
-          <w:rFonts w:ascii="Courier New" w:eastAsia="Times New Roman" w:hAnsi="Courier New" w:cs="Courier New"/>
-          <w:sz w:val="20"/>
-          <w:szCs w:val="20"/>
-        </w:rPr>
-        <w:t>(</w:t>
-      </w:r>
-      <w:proofErr w:type="gramEnd"/>
-      <w:r>
-        <w:rPr>
-          <w:rFonts w:ascii="Courier New" w:eastAsia="Times New Roman" w:hAnsi="Courier New" w:cs="Courier New"/>
-          <w:sz w:val="20"/>
-          <w:szCs w:val="20"/>
-        </w:rPr>
-        <w:t>1234);</w:t>
-      </w:r>
-    </w:p>
-    <w:p>
-      <w:pPr>
-        <w:tabs>
-          <w:tab w:val="left" w:pos="916"/>
-          <w:tab w:val="left" w:pos="1832"/>
-          <w:tab w:val="left" w:pos="2748"/>
-          <w:tab w:val="left" w:pos="3664"/>
-          <w:tab w:val="left" w:pos="4580"/>
-          <w:tab w:val="left" w:pos="5496"/>
-          <w:tab w:val="left" w:pos="6412"/>
-          <w:tab w:val="left" w:pos="7328"/>
-          <w:tab w:val="left" w:pos="8244"/>
-          <w:tab w:val="left" w:pos="9160"/>
-          <w:tab w:val="left" w:pos="10076"/>
-          <w:tab w:val="left" w:pos="10992"/>
-          <w:tab w:val="left" w:pos="11908"/>
-          <w:tab w:val="left" w:pos="12824"/>
-          <w:tab w:val="left" w:pos="13740"/>
-          <w:tab w:val="left" w:pos="14656"/>
-        </w:tabs>
-        <w:spacing w:after="0" w:line="240" w:lineRule="auto"/>
-        <w:rPr>
-          <w:rFonts w:ascii="Courier New" w:eastAsia="Times New Roman" w:hAnsi="Courier New" w:cs="Courier New"/>
-          <w:sz w:val="20"/>
-          <w:szCs w:val="20"/>
-        </w:rPr>
-      </w:pPr>
-    </w:p>
-    <w:p>
-      <w:pPr>
-        <w:rPr>
-          <w:rFonts w:ascii="Bookman Old Style" w:hAnsi="Bookman Old Style"/>
-          <w:b/>
-          <w:sz w:val="20"/>
-          <w:szCs w:val="20"/>
-        </w:rPr>
-      </w:pPr>
-      <w:r>
-        <w:rPr>
-          <w:rFonts w:ascii="Bookman Old Style" w:hAnsi="Bookman Old Style"/>
-          <w:sz w:val="20"/>
-          <w:szCs w:val="20"/>
-        </w:rPr>
-        <w:t xml:space="preserve">The </w:t>
-      </w:r>
-      <w:proofErr w:type="spellStart"/>
-      <w:r>
-        <w:rPr>
-          <w:rFonts w:ascii="Courier New" w:eastAsia="Times New Roman" w:hAnsi="Courier New" w:cs="Courier New"/>
-          <w:sz w:val="20"/>
-          <w:szCs w:val="20"/>
-        </w:rPr>
-        <w:t>createServer</w:t>
-      </w:r>
-      <w:proofErr w:type="spellEnd"/>
-      <w:r>
-        <w:rPr>
-          <w:rFonts w:ascii="Courier New" w:eastAsia="Times New Roman" w:hAnsi="Courier New" w:cs="Courier New"/>
-          <w:sz w:val="20"/>
-          <w:szCs w:val="20"/>
-        </w:rPr>
-        <w:t xml:space="preserve"> </w:t>
-      </w:r>
-      <w:r>
-        <w:rPr>
-          <w:rFonts w:ascii="Bookman Old Style" w:hAnsi="Bookman Old Style"/>
-          <w:sz w:val="20"/>
-          <w:szCs w:val="20"/>
-        </w:rPr>
-        <w:t>method accepts a function parameter which gets executed for each</w:t>
-      </w:r>
-      <w:r>
-        <w:rPr>
-          <w:rFonts w:ascii="Bookman Old Style" w:hAnsi="Bookman Old Style"/>
-          <w:sz w:val="20"/>
-          <w:szCs w:val="20"/>
-        </w:rPr>
-        <w:t xml:space="preserve"> HTTP request.</w:t>
-      </w:r>
-      <w:r>
-        <w:rPr>
-          <w:rFonts w:ascii="Courier New" w:eastAsia="Times New Roman" w:hAnsi="Courier New" w:cs="Courier New"/>
-          <w:sz w:val="20"/>
-          <w:szCs w:val="20"/>
-        </w:rPr>
-        <w:t xml:space="preserve"> </w:t>
-      </w:r>
-    </w:p>
-    <w:p>
-      <w:pPr>
-        <w:rPr>
-          <w:rFonts w:ascii="Bookman Old Style" w:hAnsi="Bookman Old Style"/>
-          <w:b/>
-          <w:sz w:val="20"/>
-          <w:szCs w:val="20"/>
-        </w:rPr>
-      </w:pPr>
-      <w:r>
-        <w:rPr>
-          <w:rFonts w:ascii="Bookman Old Style" w:hAnsi="Bookman Old Style"/>
-          <w:b/>
-          <w:sz w:val="20"/>
-          <w:szCs w:val="20"/>
-        </w:rPr>
-        <w:t>Anonymous Function</w:t>
-      </w:r>
-      <w:r>
-        <w:rPr>
-          <w:rFonts w:ascii="Bookman Old Style" w:hAnsi="Bookman Old Style"/>
-          <w:b/>
-          <w:sz w:val="20"/>
-          <w:szCs w:val="20"/>
-        </w:rPr>
-        <w:t>s</w:t>
-      </w:r>
-      <w:r>
-        <w:rPr>
-          <w:rFonts w:ascii="Bookman Old Style" w:hAnsi="Bookman Old Style"/>
-          <w:b/>
-          <w:sz w:val="20"/>
-          <w:szCs w:val="20"/>
-        </w:rPr>
-        <w:t xml:space="preserve"> </w:t>
-      </w:r>
-      <w:r>
-        <w:rPr>
-          <w:rFonts w:ascii="Bookman Old Style" w:hAnsi="Bookman Old Style"/>
-          <w:b/>
-          <w:sz w:val="20"/>
-          <w:szCs w:val="20"/>
-        </w:rPr>
-        <w:t>Declared With jQuery</w:t>
-      </w:r>
-    </w:p>
-    <w:p>
-      <w:pPr>
-        <w:tabs>
-          <w:tab w:val="left" w:pos="916"/>
-          <w:tab w:val="left" w:pos="1832"/>
-          <w:tab w:val="left" w:pos="2748"/>
-          <w:tab w:val="left" w:pos="3664"/>
-          <w:tab w:val="left" w:pos="4580"/>
-          <w:tab w:val="left" w:pos="5496"/>
-          <w:tab w:val="left" w:pos="6412"/>
-          <w:tab w:val="left" w:pos="7328"/>
-          <w:tab w:val="left" w:pos="8244"/>
-          <w:tab w:val="left" w:pos="9160"/>
-          <w:tab w:val="left" w:pos="10076"/>
-          <w:tab w:val="left" w:pos="10992"/>
-          <w:tab w:val="left" w:pos="11908"/>
-          <w:tab w:val="left" w:pos="12824"/>
-          <w:tab w:val="left" w:pos="13740"/>
-          <w:tab w:val="left" w:pos="14656"/>
-        </w:tabs>
-        <w:spacing w:after="0" w:line="240" w:lineRule="auto"/>
-        <w:rPr>
-          <w:rFonts w:ascii="Courier New" w:eastAsia="Times New Roman" w:hAnsi="Courier New" w:cs="Courier New"/>
-          <w:sz w:val="20"/>
-          <w:szCs w:val="20"/>
-        </w:rPr>
-      </w:pPr>
-      <w:r>
-        <w:rPr>
-          <w:rFonts w:ascii="Courier New" w:eastAsia="Times New Roman" w:hAnsi="Courier New" w:cs="Courier New"/>
-          <w:sz w:val="20"/>
-          <w:szCs w:val="20"/>
-        </w:rPr>
-        <w:t>// event handler</w:t>
-      </w:r>
-    </w:p>
-    <w:p>
-      <w:pPr>
-        <w:tabs>
-          <w:tab w:val="left" w:pos="916"/>
-          <w:tab w:val="left" w:pos="1832"/>
-          <w:tab w:val="left" w:pos="2748"/>
-          <w:tab w:val="left" w:pos="3664"/>
-          <w:tab w:val="left" w:pos="4580"/>
-          <w:tab w:val="left" w:pos="5496"/>
-          <w:tab w:val="left" w:pos="6412"/>
-          <w:tab w:val="left" w:pos="7328"/>
-          <w:tab w:val="left" w:pos="8244"/>
-          <w:tab w:val="left" w:pos="9160"/>
-          <w:tab w:val="left" w:pos="10076"/>
-          <w:tab w:val="left" w:pos="10992"/>
-          <w:tab w:val="left" w:pos="11908"/>
-          <w:tab w:val="left" w:pos="12824"/>
-          <w:tab w:val="left" w:pos="13740"/>
-          <w:tab w:val="left" w:pos="14656"/>
-        </w:tabs>
-        <w:spacing w:after="0" w:line="240" w:lineRule="auto"/>
-        <w:rPr>
-          <w:rFonts w:ascii="Courier New" w:eastAsia="Times New Roman" w:hAnsi="Courier New" w:cs="Courier New"/>
-          <w:sz w:val="20"/>
-          <w:szCs w:val="20"/>
-        </w:rPr>
-      </w:pPr>
-      <w:r>
-        <w:rPr>
-          <w:rFonts w:ascii="Courier New" w:eastAsia="Times New Roman" w:hAnsi="Courier New" w:cs="Courier New"/>
-          <w:sz w:val="20"/>
-          <w:szCs w:val="20"/>
-        </w:rPr>
-        <w:t xml:space="preserve">$("p").click = </w:t>
-      </w:r>
-      <w:proofErr w:type="gramStart"/>
-      <w:r>
-        <w:rPr>
-          <w:rFonts w:ascii="Courier New" w:eastAsia="Times New Roman" w:hAnsi="Courier New" w:cs="Courier New"/>
-          <w:sz w:val="20"/>
-          <w:szCs w:val="20"/>
-        </w:rPr>
-        <w:t>function(</w:t>
-      </w:r>
-      <w:proofErr w:type="gramEnd"/>
-      <w:r>
-        <w:rPr>
-          <w:rFonts w:ascii="Courier New" w:eastAsia="Times New Roman" w:hAnsi="Courier New" w:cs="Courier New"/>
-          <w:sz w:val="20"/>
-          <w:szCs w:val="20"/>
-        </w:rPr>
-        <w:t>){</w:t>
-      </w:r>
-    </w:p>
-    <w:p>
-      <w:pPr>
-        <w:tabs>
-          <w:tab w:val="left" w:pos="916"/>
-          <w:tab w:val="left" w:pos="1832"/>
-          <w:tab w:val="left" w:pos="2748"/>
-          <w:tab w:val="left" w:pos="3664"/>
-          <w:tab w:val="left" w:pos="4580"/>
-          <w:tab w:val="left" w:pos="5496"/>
-          <w:tab w:val="left" w:pos="6412"/>
-          <w:tab w:val="left" w:pos="7328"/>
-          <w:tab w:val="left" w:pos="8244"/>
-          <w:tab w:val="left" w:pos="9160"/>
-          <w:tab w:val="left" w:pos="10076"/>
-          <w:tab w:val="left" w:pos="10992"/>
-          <w:tab w:val="left" w:pos="11908"/>
-          <w:tab w:val="left" w:pos="12824"/>
-          <w:tab w:val="left" w:pos="13740"/>
-          <w:tab w:val="left" w:pos="14656"/>
-        </w:tabs>
-        <w:spacing w:after="0" w:line="240" w:lineRule="auto"/>
-        <w:rPr>
-          <w:rFonts w:ascii="Courier New" w:eastAsia="Times New Roman" w:hAnsi="Courier New" w:cs="Courier New"/>
-          <w:sz w:val="20"/>
-          <w:szCs w:val="20"/>
-        </w:rPr>
-      </w:pPr>
-      <w:r>
-        <w:rPr>
-          <w:rFonts w:ascii="Courier New" w:eastAsia="Times New Roman" w:hAnsi="Courier New" w:cs="Courier New"/>
-          <w:sz w:val="20"/>
-          <w:szCs w:val="20"/>
-        </w:rPr>
-        <w:t xml:space="preserve">    </w:t>
-      </w:r>
-      <w:proofErr w:type="gramStart"/>
-      <w:r>
-        <w:rPr>
-          <w:rFonts w:ascii="Courier New" w:eastAsia="Times New Roman" w:hAnsi="Courier New" w:cs="Courier New"/>
-          <w:sz w:val="20"/>
-          <w:szCs w:val="20"/>
-        </w:rPr>
-        <w:t>alert(</w:t>
-      </w:r>
-      <w:proofErr w:type="gramEnd"/>
-      <w:r>
-        <w:rPr>
-          <w:rFonts w:ascii="Courier New" w:eastAsia="Times New Roman" w:hAnsi="Courier New" w:cs="Courier New"/>
-          <w:sz w:val="20"/>
-          <w:szCs w:val="20"/>
-        </w:rPr>
-        <w:t>"hello");</w:t>
-      </w:r>
-    </w:p>
-    <w:p>
-      <w:pPr>
-        <w:tabs>
-          <w:tab w:val="left" w:pos="916"/>
-          <w:tab w:val="left" w:pos="1832"/>
-          <w:tab w:val="left" w:pos="2748"/>
-          <w:tab w:val="left" w:pos="3664"/>
-          <w:tab w:val="left" w:pos="4580"/>
-          <w:tab w:val="left" w:pos="5496"/>
-          <w:tab w:val="left" w:pos="6412"/>
-          <w:tab w:val="left" w:pos="7328"/>
-          <w:tab w:val="left" w:pos="8244"/>
-          <w:tab w:val="left" w:pos="9160"/>
-          <w:tab w:val="left" w:pos="10076"/>
-          <w:tab w:val="left" w:pos="10992"/>
-          <w:tab w:val="left" w:pos="11908"/>
-          <w:tab w:val="left" w:pos="12824"/>
-          <w:tab w:val="left" w:pos="13740"/>
-          <w:tab w:val="left" w:pos="14656"/>
-        </w:tabs>
-        <w:spacing w:after="0" w:line="240" w:lineRule="auto"/>
-        <w:rPr>
-          <w:rFonts w:ascii="Courier New" w:eastAsia="Times New Roman" w:hAnsi="Courier New" w:cs="Courier New"/>
-          <w:sz w:val="20"/>
-          <w:szCs w:val="20"/>
-        </w:rPr>
-      </w:pPr>
-      <w:r>
-        <w:rPr>
-          <w:rFonts w:ascii="Courier New" w:eastAsia="Times New Roman" w:hAnsi="Courier New" w:cs="Courier New"/>
-          <w:sz w:val="20"/>
-          <w:szCs w:val="20"/>
-        </w:rPr>
-        <w:t xml:space="preserve">}; </w:t>
-      </w:r>
-    </w:p>
-    <w:p>
-      <w:pPr>
-        <w:rPr>
-          <w:rFonts w:ascii="Bookman Old Style" w:hAnsi="Bookman Old Style"/>
-          <w:b/>
-          <w:sz w:val="20"/>
-          <w:szCs w:val="20"/>
-        </w:rPr>
-      </w:pPr>
-    </w:p>
-    <w:p>
-      <w:pPr>
-        <w:rPr>
-          <w:rFonts w:ascii="Bookman Old Style" w:hAnsi="Bookman Old Style"/>
-          <w:b/>
-          <w:sz w:val="20"/>
-          <w:szCs w:val="20"/>
-        </w:rPr>
-      </w:pPr>
-      <w:r>
-        <w:rPr>
-          <w:rFonts w:ascii="Bookman Old Style" w:hAnsi="Bookman Old Style"/>
-          <w:b/>
-          <w:sz w:val="20"/>
-          <w:szCs w:val="20"/>
-        </w:rPr>
-        <w:t>Limitations</w:t>
-      </w:r>
-    </w:p>
-    <w:p>
-      <w:pPr>
-        <w:rPr>
-          <w:rFonts w:ascii="Bookman Old Style" w:hAnsi="Bookman Old Style"/>
-          <w:sz w:val="20"/>
-          <w:szCs w:val="20"/>
-        </w:rPr>
-      </w:pPr>
-    </w:p>
-    <w:p>
-      <w:pPr>
-        <w:rPr>
-          <w:rFonts w:ascii="Bookman Old Style" w:hAnsi="Bookman Old Style"/>
-          <w:sz w:val="20"/>
-          <w:szCs w:val="20"/>
-        </w:rPr>
-      </w:pPr>
-      <w:bookmarkStart w:id="0" w:name="_GoBack"/>
-      <w:bookmarkEnd w:id="0"/>
+        <w:t>Disadvantages</w:t>
+      </w:r>
+    </w:p>
+    <w:p>
+      <w:pPr>
+        <w:rPr>
+          <w:rFonts w:ascii="Bookman Old Style" w:hAnsi="Bookman Old Style"/>
+          <w:sz w:val="20"/>
+          <w:szCs w:val="20"/>
+        </w:rPr>
+      </w:pPr>
+      <w:r>
+        <w:rPr>
+          <w:rFonts w:ascii="Bookman Old Style" w:hAnsi="Bookman Old Style"/>
+          <w:sz w:val="20"/>
+          <w:szCs w:val="20"/>
+        </w:rPr>
+        <w:t xml:space="preserve">We have seen that anonymous functions are powerful feature of JavaScript </w:t>
+      </w:r>
+      <w:r>
+        <w:rPr>
+          <w:rFonts w:ascii="Bookman Old Style" w:hAnsi="Bookman Old Style"/>
+          <w:sz w:val="20"/>
+          <w:szCs w:val="20"/>
+        </w:rPr>
+        <w:t>language;</w:t>
+      </w:r>
+      <w:r>
+        <w:rPr>
+          <w:rFonts w:ascii="Bookman Old Style" w:hAnsi="Bookman Old Style"/>
+          <w:sz w:val="20"/>
+          <w:szCs w:val="20"/>
+        </w:rPr>
+        <w:t xml:space="preserve"> there are </w:t>
+      </w:r>
+      <w:r>
+        <w:rPr>
+          <w:rFonts w:ascii="Bookman Old Style" w:hAnsi="Bookman Old Style"/>
+          <w:sz w:val="20"/>
+          <w:szCs w:val="20"/>
+        </w:rPr>
+        <w:t>few disadvantages of using it in large scale apps.</w:t>
+      </w:r>
+    </w:p>
+    <w:p>
+      <w:pPr>
+        <w:pStyle w:val="ListParagraph"/>
+        <w:numPr>
+          <w:ilvl w:val="0"/>
+          <w:numId w:val="2"/>
+        </w:numPr>
+        <w:rPr>
+          <w:rFonts w:ascii="Bookman Old Style" w:hAnsi="Bookman Old Style"/>
+          <w:sz w:val="20"/>
+          <w:szCs w:val="20"/>
+        </w:rPr>
+      </w:pPr>
+      <w:r>
+        <w:rPr>
+          <w:rFonts w:ascii="Bookman Old Style" w:hAnsi="Bookman Old Style"/>
+          <w:sz w:val="20"/>
+          <w:szCs w:val="20"/>
+        </w:rPr>
+        <w:t>Debugging anonymous functions is always a tedious problem as you don’t get much information in call stack, since these are unnamed functions.</w:t>
+      </w:r>
+    </w:p>
+    <w:p>
+      <w:pPr>
+        <w:pStyle w:val="ListParagraph"/>
+        <w:numPr>
+          <w:ilvl w:val="0"/>
+          <w:numId w:val="2"/>
+        </w:numPr>
+        <w:rPr>
+          <w:rFonts w:ascii="Bookman Old Style" w:hAnsi="Bookman Old Style"/>
+          <w:sz w:val="20"/>
+          <w:szCs w:val="20"/>
+        </w:rPr>
+      </w:pPr>
+      <w:r>
+        <w:rPr>
+          <w:rFonts w:ascii="Bookman Old Style" w:hAnsi="Bookman Old Style"/>
+          <w:sz w:val="20"/>
+          <w:szCs w:val="20"/>
+        </w:rPr>
+        <w:lastRenderedPageBreak/>
+        <w:t>These functions cannot be unit tested easily as they are passed as argument to an external function. Most of the times you need to refactor the code to improve unit testing and code coverage of your application.</w:t>
+      </w:r>
+    </w:p>
+    <w:p>
+      <w:pPr>
+        <w:pStyle w:val="ListParagraph"/>
+        <w:numPr>
+          <w:ilvl w:val="0"/>
+          <w:numId w:val="2"/>
+        </w:numPr>
+        <w:rPr>
+          <w:rFonts w:ascii="Bookman Old Style" w:hAnsi="Bookman Old Style"/>
+          <w:sz w:val="20"/>
+          <w:szCs w:val="20"/>
+        </w:rPr>
+      </w:pPr>
+      <w:r>
+        <w:rPr>
+          <w:rFonts w:ascii="Bookman Old Style" w:hAnsi="Bookman Old Style"/>
+          <w:sz w:val="20"/>
+          <w:szCs w:val="20"/>
+        </w:rPr>
+        <w:t>As these functions are nested inside other functions, it impacts the code readability and structuring. You need to provide proper code comments so that other members in the team can understand the function clearly.</w:t>
+      </w:r>
+    </w:p>
+    <w:p>
+      <w:pPr>
+        <w:pStyle w:val="ListParagraph"/>
+        <w:numPr>
+          <w:ilvl w:val="0"/>
+          <w:numId w:val="2"/>
+        </w:numPr>
+        <w:rPr>
+          <w:rFonts w:ascii="Bookman Old Style" w:hAnsi="Bookman Old Style"/>
+          <w:sz w:val="20"/>
+          <w:szCs w:val="20"/>
+        </w:rPr>
+      </w:pPr>
+      <w:r>
+        <w:rPr>
+          <w:rFonts w:ascii="Bookman Old Style" w:hAnsi="Bookman Old Style"/>
+          <w:sz w:val="20"/>
+          <w:szCs w:val="20"/>
+        </w:rPr>
+        <w:t>These functions cannot be reused.</w:t>
+      </w:r>
+    </w:p>
+    <w:p>
+      <w:pPr>
+        <w:pStyle w:val="ListParagraph"/>
+        <w:ind w:left="783"/>
+        <w:rPr>
+          <w:rFonts w:ascii="Bookman Old Style" w:hAnsi="Bookman Old Style"/>
+          <w:sz w:val="20"/>
+          <w:szCs w:val="20"/>
+        </w:rPr>
+      </w:pPr>
+    </w:p>
+    <w:p>
+      <w:pPr>
+        <w:rPr>
+          <w:rFonts w:ascii="Bookman Old Style" w:hAnsi="Bookman Old Style"/>
+          <w:sz w:val="20"/>
+          <w:szCs w:val="20"/>
+        </w:rPr>
+      </w:pPr>
     </w:p>
     <w:sectPr>
       <w:pgSz w:w="12240" w:h="15840"/>
@@ -4342,6 +4601,92 @@
 <file path=word/numbering.xml><?xml version="1.0" encoding="utf-8"?>
 <w:numbering xmlns:wpc="http://schemas.microsoft.com/office/word/2010/wordprocessingCanvas" xmlns:mc="http://schemas.openxmlformats.org/markup-compatibility/2006" xmlns:o="urn:schemas-microsoft-com:office:office" xmlns:r="http://schemas.openxmlformats.org/officeDocument/2006/relationships" xmlns:m="http://schemas.openxmlformats.org/officeDocument/2006/math" xmlns:v="urn:schemas-microsoft-com:vml" xmlns:wp14="http://schemas.microsoft.com/office/word/2010/wordprocessingDrawing" xmlns:wp="http://schemas.openxmlformats.org/drawingml/2006/wordprocessingDrawing" xmlns:w10="urn:schemas-microsoft-com:office:word" xmlns:w="http://schemas.openxmlformats.org/wordprocessingml/2006/main" xmlns:w14="http://schemas.microsoft.com/office/word/2010/wordml" xmlns:wpg="http://schemas.microsoft.com/office/word/2010/wordprocessingGroup" xmlns:wpi="http://schemas.microsoft.com/office/word/2010/wordprocessingInk" xmlns:wne="http://schemas.microsoft.com/office/word/2006/wordml" xmlns:wps="http://schemas.microsoft.com/office/word/2010/wordprocessingShape" mc:Ignorable="w14 wp14">
   <w:abstractNum w:abstractNumId="0">
+    <w:nsid w:val="3AFC17B3"/>
+    <w:multiLevelType w:val="hybridMultilevel"/>
+    <w:tmpl w:val="EBFA7F50"/>
+    <w:lvl w:ilvl="0" w:tplc="0409000F">
+      <w:start w:val="1"/>
+      <w:numFmt w:val="decimal"/>
+      <w:lvlText w:val="%1."/>
+      <w:lvlJc w:val="left"/>
+      <w:pPr>
+        <w:ind w:left="783" w:hanging="360"/>
+      </w:pPr>
+    </w:lvl>
+    <w:lvl w:ilvl="1" w:tplc="04090019" w:tentative="1">
+      <w:start w:val="1"/>
+      <w:numFmt w:val="lowerLetter"/>
+      <w:lvlText w:val="%2."/>
+      <w:lvlJc w:val="left"/>
+      <w:pPr>
+        <w:ind w:left="1503" w:hanging="360"/>
+      </w:pPr>
+    </w:lvl>
+    <w:lvl w:ilvl="2" w:tplc="0409001B" w:tentative="1">
+      <w:start w:val="1"/>
+      <w:numFmt w:val="lowerRoman"/>
+      <w:lvlText w:val="%3."/>
+      <w:lvlJc w:val="right"/>
+      <w:pPr>
+        <w:ind w:left="2223" w:hanging="180"/>
+      </w:pPr>
+    </w:lvl>
+    <w:lvl w:ilvl="3" w:tplc="0409000F" w:tentative="1">
+      <w:start w:val="1"/>
+      <w:numFmt w:val="decimal"/>
+      <w:lvlText w:val="%4."/>
+      <w:lvlJc w:val="left"/>
+      <w:pPr>
+        <w:ind w:left="2943" w:hanging="360"/>
+      </w:pPr>
+    </w:lvl>
+    <w:lvl w:ilvl="4" w:tplc="04090019" w:tentative="1">
+      <w:start w:val="1"/>
+      <w:numFmt w:val="lowerLetter"/>
+      <w:lvlText w:val="%5."/>
+      <w:lvlJc w:val="left"/>
+      <w:pPr>
+        <w:ind w:left="3663" w:hanging="360"/>
+      </w:pPr>
+    </w:lvl>
+    <w:lvl w:ilvl="5" w:tplc="0409001B" w:tentative="1">
+      <w:start w:val="1"/>
+      <w:numFmt w:val="lowerRoman"/>
+      <w:lvlText w:val="%6."/>
+      <w:lvlJc w:val="right"/>
+      <w:pPr>
+        <w:ind w:left="4383" w:hanging="180"/>
+      </w:pPr>
+    </w:lvl>
+    <w:lvl w:ilvl="6" w:tplc="0409000F" w:tentative="1">
+      <w:start w:val="1"/>
+      <w:numFmt w:val="decimal"/>
+      <w:lvlText w:val="%7."/>
+      <w:lvlJc w:val="left"/>
+      <w:pPr>
+        <w:ind w:left="5103" w:hanging="360"/>
+      </w:pPr>
+    </w:lvl>
+    <w:lvl w:ilvl="7" w:tplc="04090019" w:tentative="1">
+      <w:start w:val="1"/>
+      <w:numFmt w:val="lowerLetter"/>
+      <w:lvlText w:val="%8."/>
+      <w:lvlJc w:val="left"/>
+      <w:pPr>
+        <w:ind w:left="5823" w:hanging="360"/>
+      </w:pPr>
+    </w:lvl>
+    <w:lvl w:ilvl="8" w:tplc="0409001B" w:tentative="1">
+      <w:start w:val="1"/>
+      <w:numFmt w:val="lowerRoman"/>
+      <w:lvlText w:val="%9."/>
+      <w:lvlJc w:val="right"/>
+      <w:pPr>
+        <w:ind w:left="6543" w:hanging="180"/>
+      </w:pPr>
+    </w:lvl>
+  </w:abstractNum>
+  <w:abstractNum w:abstractNumId="1">
     <w:nsid w:val="5AC57B21"/>
     <w:multiLevelType w:val="hybridMultilevel"/>
     <w:tmpl w:val="FE4E8642"/>
@@ -4428,6 +4773,9 @@
     </w:lvl>
   </w:abstractNum>
   <w:num w:numId="1">
+    <w:abstractNumId w:val="1"/>
+  </w:num>
+  <w:num w:numId="2">
     <w:abstractNumId w:val="0"/>
   </w:num>
 </w:numbering>

</xml_diff>